<commit_message>
Added report via word
</commit_message>
<xml_diff>
--- a/Documentation/Software Project Report template revised-Liam Bedford.docx
+++ b/Documentation/Software Project Report template revised-Liam Bedford.docx
@@ -7027,10 +7027,7 @@
         <w:spacing w:line="240" w:lineRule="auto"/>
       </w:pPr>
       <w:r>
-        <w:t>Disa</w:t>
-      </w:r>
-      <w:r>
-        <w:t xml:space="preserve">dvantages: </w:t>
+        <w:t xml:space="preserve">Disadvantages: </w:t>
       </w:r>
     </w:p>
     <w:p>
@@ -7300,33 +7297,15 @@
         <w:spacing w:line="240" w:lineRule="auto"/>
       </w:pPr>
       <w:r>
-        <w:t>Vinted</w:t>
-      </w:r>
-      <w:r>
-        <w:t xml:space="preserve"> Description: </w:t>
-      </w:r>
-      <w:r>
-        <w:t>Vinted</w:t>
-      </w:r>
-      <w:r>
-        <w:t xml:space="preserve"> is </w:t>
+        <w:t xml:space="preserve">Vinted Description: Vinted is </w:t>
       </w:r>
       <w:proofErr w:type="gramStart"/>
       <w:r>
-        <w:t xml:space="preserve">a </w:t>
-      </w:r>
-      <w:r>
-        <w:t>another</w:t>
+        <w:t>a another</w:t>
       </w:r>
       <w:proofErr w:type="gramEnd"/>
       <w:r>
-        <w:t xml:space="preserve"> </w:t>
-      </w:r>
-      <w:r>
-        <w:t>website that allows users to sell and purchase clothing items online</w:t>
-      </w:r>
-      <w:r>
-        <w:t xml:space="preserve">, similar to </w:t>
+        <w:t xml:space="preserve"> website that allows users to sell and purchase clothing items online, similar to </w:t>
       </w:r>
       <w:proofErr w:type="spellStart"/>
       <w:r>
@@ -7342,10 +7321,7 @@
       </w:r>
       <w:proofErr w:type="gramEnd"/>
       <w:r>
-        <w:t xml:space="preserve"> well for a buying/selling website.</w:t>
-      </w:r>
-      <w:r>
-        <w:t xml:space="preserve"> </w:t>
+        <w:t xml:space="preserve"> well for a buying/selling website. </w:t>
       </w:r>
     </w:p>
     <w:p>
@@ -7384,10 +7360,7 @@
         <w:spacing w:line="240" w:lineRule="auto"/>
       </w:pPr>
       <w:r>
-        <w:t xml:space="preserve">Easy to </w:t>
-      </w:r>
-      <w:r>
-        <w:t>navigate</w:t>
+        <w:t>Easy to navigate</w:t>
       </w:r>
     </w:p>
     <w:p>
@@ -8118,6 +8091,17 @@
       <w:r>
         <w:t>This section describes which technologies are planned to be used in the development of the application.  It then explains if there are any issues in terms of the technical feasibility of the project, for example, if there are two different types of software which may have compatibility issues.</w:t>
       </w:r>
+    </w:p>
+    <w:p/>
+    <w:p>
+      <w:r>
+        <w:t xml:space="preserve">Software I used </w:t>
+      </w:r>
+      <w:r>
+        <w:t>in the development of this application includes Laravel, phpMyAdmin</w:t>
+      </w:r>
+    </w:p>
+    <w:p>
       <w:r>
         <w:br w:type="page"/>
       </w:r>
@@ -8170,6 +8154,16 @@
         <w:t>?</w:t>
       </w:r>
     </w:p>
+    <w:p>
+      <w:r>
+        <w:t>At the very top of my web application is the navbar.</w:t>
+      </w:r>
+    </w:p>
+    <w:p>
+      <w:r>
+        <w:t xml:space="preserve">Underneath the navbar is a banner which shows popular products.  </w:t>
+      </w:r>
+    </w:p>
     <w:p/>
     <w:p>
       <w:pPr>
@@ -8280,6 +8274,7 @@
         <w:rPr>
           <w:noProof/>
         </w:rPr>
+        <w:lastRenderedPageBreak/>
         <w:drawing>
           <wp:inline distT="0" distB="0" distL="0" distR="0" wp14:anchorId="0E64B596" wp14:editId="52B4D296">
             <wp:extent cx="2466975" cy="2766701"/>
@@ -8555,6 +8550,7 @@
         <w:rPr>
           <w:rFonts w:ascii="Calibri" w:eastAsia="Calibri" w:hAnsi="Calibri" w:cs="Calibri"/>
         </w:rPr>
+        <w:lastRenderedPageBreak/>
         <w:t>Performers may need to find the list of festival contacts.</w:t>
       </w:r>
     </w:p>
@@ -8766,7 +8762,6 @@
           <w:sz w:val="26"/>
           <w:szCs w:val="26"/>
         </w:rPr>
-        <w:lastRenderedPageBreak/>
         <w:t xml:space="preserve">PERFORMER </w:t>
       </w:r>
       <w:r>
@@ -9619,6 +9614,7 @@
         <w:rPr>
           <w:rFonts w:ascii="Symbol" w:eastAsia="Symbol" w:hAnsi="Symbol" w:cs="Symbol"/>
         </w:rPr>
+        <w:lastRenderedPageBreak/>
         <w:t></w:t>
       </w:r>
       <w:r>
@@ -10117,7 +10113,6 @@
         <w:rPr>
           <w:noProof/>
         </w:rPr>
-        <w:lastRenderedPageBreak/>
         <w:drawing>
           <wp:inline distT="0" distB="0" distL="0" distR="0" wp14:anchorId="54DAE4F2" wp14:editId="7E7D09F8">
             <wp:extent cx="5731510" cy="1765300"/>
@@ -18341,10 +18336,6 @@
 </file>
 
 <file path=customXml/item1.xml><?xml version="1.0" encoding="utf-8"?>
-<b:Sources xmlns:b="http://schemas.openxmlformats.org/officeDocument/2006/bibliography" xmlns="http://schemas.openxmlformats.org/officeDocument/2006/bibliography" SelectedStyle="\APASixthEditionOfficeOnline.xsl" StyleName="APA" Version="6"/>
-</file>
-
-<file path=customXml/item2.xml><?xml version="1.0" encoding="utf-8"?>
 <ct:contentTypeSchema xmlns:ct="http://schemas.microsoft.com/office/2006/metadata/contentType" xmlns:ma="http://schemas.microsoft.com/office/2006/metadata/properties/metaAttributes" ct:_="" ma:_="" ma:contentTypeName="Document" ma:contentTypeID="0x0101009DD9A7A92E247C46BBFB0ECFFECF0422" ma:contentTypeVersion="2" ma:contentTypeDescription="Create a new document." ma:contentTypeScope="" ma:versionID="d43cfecf2615346524c79078232ae975">
   <xsd:schema xmlns:xsd="http://www.w3.org/2001/XMLSchema" xmlns:xs="http://www.w3.org/2001/XMLSchema" xmlns:p="http://schemas.microsoft.com/office/2006/metadata/properties" xmlns:ns2="aad6f7cb-27ea-400e-9bc9-f6e80110ed1e" targetNamespace="http://schemas.microsoft.com/office/2006/metadata/properties" ma:root="true" ma:fieldsID="7b3566a50b98dca94395d24885ed6f29" ns2:_="">
     <xsd:import namespace="aad6f7cb-27ea-400e-9bc9-f6e80110ed1e"/>
@@ -18476,7 +18467,17 @@
 </ct:contentTypeSchema>
 </file>
 
+<file path=customXml/item2.xml><?xml version="1.0" encoding="utf-8"?>
+<b:Sources xmlns:b="http://schemas.openxmlformats.org/officeDocument/2006/bibliography" xmlns="http://schemas.openxmlformats.org/officeDocument/2006/bibliography" SelectedStyle="\APASixthEditionOfficeOnline.xsl" StyleName="APA" Version="6"/>
+</file>
+
 <file path=customXml/item3.xml><?xml version="1.0" encoding="utf-8"?>
+<p:properties xmlns:p="http://schemas.microsoft.com/office/2006/metadata/properties" xmlns:xsi="http://www.w3.org/2001/XMLSchema-instance" xmlns:pc="http://schemas.microsoft.com/office/infopath/2007/PartnerControls">
+  <documentManagement/>
+</p:properties>
+</file>
+
+<file path=customXml/item4.xml><?xml version="1.0" encoding="utf-8"?>
 <?mso-contentType ?>
 <FormTemplates xmlns="http://schemas.microsoft.com/sharepoint/v3/contenttype/forms">
   <Display>DocumentLibraryForm</Display>
@@ -18485,21 +18486,7 @@
 </FormTemplates>
 </file>
 
-<file path=customXml/item4.xml><?xml version="1.0" encoding="utf-8"?>
-<p:properties xmlns:p="http://schemas.microsoft.com/office/2006/metadata/properties" xmlns:xsi="http://www.w3.org/2001/XMLSchema-instance" xmlns:pc="http://schemas.microsoft.com/office/infopath/2007/PartnerControls">
-  <documentManagement/>
-</p:properties>
-</file>
-
 <file path=customXml/itemProps1.xml><?xml version="1.0" encoding="utf-8"?>
-<ds:datastoreItem xmlns:ds="http://schemas.openxmlformats.org/officeDocument/2006/customXml" ds:itemID="{7E3DCDD7-9685-4ADC-A15A-305EC8AF2EA8}">
-  <ds:schemaRefs>
-    <ds:schemaRef ds:uri="http://schemas.openxmlformats.org/officeDocument/2006/bibliography"/>
-  </ds:schemaRefs>
-</ds:datastoreItem>
-</file>
-
-<file path=customXml/itemProps2.xml><?xml version="1.0" encoding="utf-8"?>
 <ds:datastoreItem xmlns:ds="http://schemas.openxmlformats.org/officeDocument/2006/customXml" ds:itemID="{C3EE8D13-8E90-418F-9918-96A4CB871159}">
   <ds:schemaRefs>
     <ds:schemaRef ds:uri="http://schemas.microsoft.com/office/2006/metadata/contentType"/>
@@ -18517,19 +18504,27 @@
 </ds:datastoreItem>
 </file>
 
-<file path=customXml/itemProps3.xml><?xml version="1.0" encoding="utf-8"?>
-<ds:datastoreItem xmlns:ds="http://schemas.openxmlformats.org/officeDocument/2006/customXml" ds:itemID="{483909C0-ED7B-433C-936F-326EC26BCE5F}">
+<file path=customXml/itemProps2.xml><?xml version="1.0" encoding="utf-8"?>
+<ds:datastoreItem xmlns:ds="http://schemas.openxmlformats.org/officeDocument/2006/customXml" ds:itemID="{7E3DCDD7-9685-4ADC-A15A-305EC8AF2EA8}">
   <ds:schemaRefs>
-    <ds:schemaRef ds:uri="http://schemas.microsoft.com/sharepoint/v3/contenttype/forms"/>
+    <ds:schemaRef ds:uri="http://schemas.openxmlformats.org/officeDocument/2006/bibliography"/>
   </ds:schemaRefs>
 </ds:datastoreItem>
 </file>
 
-<file path=customXml/itemProps4.xml><?xml version="1.0" encoding="utf-8"?>
+<file path=customXml/itemProps3.xml><?xml version="1.0" encoding="utf-8"?>
 <ds:datastoreItem xmlns:ds="http://schemas.openxmlformats.org/officeDocument/2006/customXml" ds:itemID="{9600F9D6-DACC-419E-94CB-B2C0BCD0AEFC}">
   <ds:schemaRefs>
     <ds:schemaRef ds:uri="http://schemas.microsoft.com/office/2006/metadata/properties"/>
     <ds:schemaRef ds:uri="http://schemas.microsoft.com/office/infopath/2007/PartnerControls"/>
   </ds:schemaRefs>
 </ds:datastoreItem>
+</file>
+
+<file path=customXml/itemProps4.xml><?xml version="1.0" encoding="utf-8"?>
+<ds:datastoreItem xmlns:ds="http://schemas.openxmlformats.org/officeDocument/2006/customXml" ds:itemID="{483909C0-ED7B-433C-936F-326EC26BCE5F}">
+  <ds:schemaRefs>
+    <ds:schemaRef ds:uri="http://schemas.microsoft.com/sharepoint/v3/contenttype/forms"/>
+  </ds:schemaRefs>
+</ds:datastoreItem>
 </file>
</xml_diff>

<commit_message>
Completed parts of the web app design section of the report
</commit_message>
<xml_diff>
--- a/Documentation/Software Project Report template revised-Liam Bedford.docx
+++ b/Documentation/Software Project Report template revised-Liam Bedford.docx
@@ -8156,14 +8156,58 @@
     </w:p>
     <w:p>
       <w:r>
-        <w:t>At the very top of my web application is the navbar.</w:t>
-      </w:r>
-    </w:p>
-    <w:p>
-      <w:r>
-        <w:t xml:space="preserve">Underneath the navbar is a banner which shows popular products.  </w:t>
-      </w:r>
-    </w:p>
+        <w:t>My web application depends on Laravel as a framework.</w:t>
+      </w:r>
+    </w:p>
+    <w:p>
+      <w:r>
+        <w:t xml:space="preserve">My web application contains </w:t>
+      </w:r>
+      <w:proofErr w:type="gramStart"/>
+      <w:r>
+        <w:t>a number of</w:t>
+      </w:r>
+      <w:proofErr w:type="gramEnd"/>
+      <w:r>
+        <w:t xml:space="preserve"> pages, a homepage, an item browse page, a log-in page, a sell page and a basket page.</w:t>
+      </w:r>
+    </w:p>
+    <w:p>
+      <w:r>
+        <w:t xml:space="preserve">At the very top of </w:t>
+      </w:r>
+      <w:r>
+        <w:t xml:space="preserve">each page of </w:t>
+      </w:r>
+      <w:r>
+        <w:t xml:space="preserve">my web application is </w:t>
+      </w:r>
+      <w:r>
+        <w:t>a navbar, as well as a footer found at the bottom of the page.</w:t>
+      </w:r>
+    </w:p>
+    <w:p>
+      <w:r>
+        <w:t xml:space="preserve">Underneath the navbar is a banner which </w:t>
+      </w:r>
+      <w:r>
+        <w:t>tells users what the website is and contains a link to allow users to sell items/log in</w:t>
+      </w:r>
+    </w:p>
+    <w:p>
+      <w:r>
+        <w:t xml:space="preserve">Items for sale are then listed in rows, under headings such as popular, </w:t>
+      </w:r>
+      <w:proofErr w:type="gramStart"/>
+      <w:r>
+        <w:t>new</w:t>
+      </w:r>
+      <w:proofErr w:type="gramEnd"/>
+      <w:r>
+        <w:t xml:space="preserve"> and trending.</w:t>
+      </w:r>
+    </w:p>
+    <w:p/>
     <w:p/>
     <w:p>
       <w:pPr>
@@ -8188,32 +8232,43 @@
       </w:r>
     </w:p>
     <w:p>
+      <w:r>
+        <w:t>Navigation elements include links found in the navbar, footer, throughout the pages of the site and on images of products.</w:t>
+      </w:r>
+    </w:p>
+    <w:p>
       <w:pPr>
         <w:pStyle w:val="Heading2"/>
         <w:ind w:left="630"/>
       </w:pPr>
-      <w:proofErr w:type="spellStart"/>
-      <w:r>
-        <w:t>Colour</w:t>
-      </w:r>
-      <w:proofErr w:type="spellEnd"/>
-      <w:r>
-        <w:t xml:space="preserve"> schemes</w:t>
-      </w:r>
-    </w:p>
-    <w:p>
-      <w:r>
-        <w:t xml:space="preserve">Describe the </w:t>
-      </w:r>
-      <w:proofErr w:type="spellStart"/>
-      <w:r>
-        <w:t>colour</w:t>
-      </w:r>
-      <w:proofErr w:type="spellEnd"/>
-      <w:r>
-        <w:t xml:space="preserve"> palette that you will use consistently across the web application</w:t>
-      </w:r>
-    </w:p>
+      <w:r>
+        <w:t>Color schemes</w:t>
+      </w:r>
+    </w:p>
+    <w:p>
+      <w:r>
+        <w:t xml:space="preserve">The color palette I decided to use throughout my web application is a simple </w:t>
+      </w:r>
+      <w:r>
+        <w:t>palette</w:t>
+      </w:r>
+      <w:r>
+        <w:t xml:space="preserve"> containing </w:t>
+      </w:r>
+      <w:r>
+        <w:t>white, black and a shade of red (</w:t>
+      </w:r>
+      <w:r>
+        <w:t>#f91723</w:t>
+      </w:r>
+      <w:r>
+        <w:t>). I chose these colors as they are not too distracting or loud in the context of a shopping website, however the red I chose helps make the website pop a little more and fits with the theme of the site.</w:t>
+      </w:r>
+    </w:p>
+    <w:p/>
+    <w:p/>
+    <w:p/>
+    <w:p/>
     <w:p/>
     <w:p>
       <w:pPr>
@@ -8221,6 +8276,7 @@
         <w:ind w:left="630"/>
       </w:pPr>
       <w:r>
+        <w:lastRenderedPageBreak/>
         <w:t>Font choices</w:t>
       </w:r>
     </w:p>
@@ -8274,7 +8330,6 @@
         <w:rPr>
           <w:noProof/>
         </w:rPr>
-        <w:lastRenderedPageBreak/>
         <w:drawing>
           <wp:inline distT="0" distB="0" distL="0" distR="0" wp14:anchorId="0E64B596" wp14:editId="52B4D296">
             <wp:extent cx="2466975" cy="2766701"/>
@@ -8360,7 +8415,16 @@
           <w:sz w:val="28"/>
           <w:szCs w:val="28"/>
         </w:rPr>
-        <w:t>A company has a website that sells video games for different consoles. They would need a database for all their games and order places. For each order place, they would need games bought, total price, date of the order, and how long it will take to deliver. The database needs to keep track of all games that are being sold. Customers will have to input their information when registering an account. Customers will also have to input their card details when making a payment for their order.</w:t>
+        <w:t xml:space="preserve">A company has a website that sells video games for different consoles. They would need a database for all their games and order places. For each order place, they would need games bought, total price, date of the order, and how long it will take to deliver. The database needs to keep track of all games that are being sold. Customers will have to input their information when registering </w:t>
+      </w:r>
+      <w:r>
+        <w:rPr>
+          <w:rFonts w:ascii="Calibri" w:eastAsia="Calibri" w:hAnsi="Calibri" w:cs="Calibri"/>
+          <w:sz w:val="28"/>
+          <w:szCs w:val="28"/>
+        </w:rPr>
+        <w:lastRenderedPageBreak/>
+        <w:t>an account. Customers will also have to input their card details when making a payment for their order.</w:t>
       </w:r>
       <w:r>
         <w:rPr>
@@ -8550,7 +8614,6 @@
         <w:rPr>
           <w:rFonts w:ascii="Calibri" w:eastAsia="Calibri" w:hAnsi="Calibri" w:cs="Calibri"/>
         </w:rPr>
-        <w:lastRenderedPageBreak/>
         <w:t>Performers may need to find the list of festival contacts.</w:t>
       </w:r>
     </w:p>
@@ -9156,6 +9219,7 @@
         <w:rPr>
           <w:rFonts w:eastAsia="Calibri"/>
         </w:rPr>
+        <w:lastRenderedPageBreak/>
         <w:t>Business Rules</w:t>
       </w:r>
       <w:bookmarkEnd w:id="34"/>
@@ -9614,7 +9678,6 @@
         <w:rPr>
           <w:rFonts w:ascii="Symbol" w:eastAsia="Symbol" w:hAnsi="Symbol" w:cs="Symbol"/>
         </w:rPr>
-        <w:lastRenderedPageBreak/>
         <w:t></w:t>
       </w:r>
       <w:r>
@@ -10263,7 +10326,6 @@
         <w:rPr>
           <w:noProof/>
         </w:rPr>
-        <w:lastRenderedPageBreak/>
         <w:drawing>
           <wp:inline distT="0" distB="0" distL="0" distR="0" wp14:anchorId="6FA2EA54" wp14:editId="69DE1BA7">
             <wp:extent cx="6167390" cy="4946762"/>
@@ -18336,6 +18398,10 @@
 </file>
 
 <file path=customXml/item1.xml><?xml version="1.0" encoding="utf-8"?>
+<b:Sources xmlns:b="http://schemas.openxmlformats.org/officeDocument/2006/bibliography" xmlns="http://schemas.openxmlformats.org/officeDocument/2006/bibliography" SelectedStyle="\APASixthEditionOfficeOnline.xsl" StyleName="APA" Version="6"/>
+</file>
+
+<file path=customXml/item2.xml><?xml version="1.0" encoding="utf-8"?>
 <ct:contentTypeSchema xmlns:ct="http://schemas.microsoft.com/office/2006/metadata/contentType" xmlns:ma="http://schemas.microsoft.com/office/2006/metadata/properties/metaAttributes" ct:_="" ma:_="" ma:contentTypeName="Document" ma:contentTypeID="0x0101009DD9A7A92E247C46BBFB0ECFFECF0422" ma:contentTypeVersion="2" ma:contentTypeDescription="Create a new document." ma:contentTypeScope="" ma:versionID="d43cfecf2615346524c79078232ae975">
   <xsd:schema xmlns:xsd="http://www.w3.org/2001/XMLSchema" xmlns:xs="http://www.w3.org/2001/XMLSchema" xmlns:p="http://schemas.microsoft.com/office/2006/metadata/properties" xmlns:ns2="aad6f7cb-27ea-400e-9bc9-f6e80110ed1e" targetNamespace="http://schemas.microsoft.com/office/2006/metadata/properties" ma:root="true" ma:fieldsID="7b3566a50b98dca94395d24885ed6f29" ns2:_="">
     <xsd:import namespace="aad6f7cb-27ea-400e-9bc9-f6e80110ed1e"/>
@@ -18467,17 +18533,7 @@
 </ct:contentTypeSchema>
 </file>
 
-<file path=customXml/item2.xml><?xml version="1.0" encoding="utf-8"?>
-<b:Sources xmlns:b="http://schemas.openxmlformats.org/officeDocument/2006/bibliography" xmlns="http://schemas.openxmlformats.org/officeDocument/2006/bibliography" SelectedStyle="\APASixthEditionOfficeOnline.xsl" StyleName="APA" Version="6"/>
-</file>
-
 <file path=customXml/item3.xml><?xml version="1.0" encoding="utf-8"?>
-<p:properties xmlns:p="http://schemas.microsoft.com/office/2006/metadata/properties" xmlns:xsi="http://www.w3.org/2001/XMLSchema-instance" xmlns:pc="http://schemas.microsoft.com/office/infopath/2007/PartnerControls">
-  <documentManagement/>
-</p:properties>
-</file>
-
-<file path=customXml/item4.xml><?xml version="1.0" encoding="utf-8"?>
 <?mso-contentType ?>
 <FormTemplates xmlns="http://schemas.microsoft.com/sharepoint/v3/contenttype/forms">
   <Display>DocumentLibraryForm</Display>
@@ -18486,7 +18542,21 @@
 </FormTemplates>
 </file>
 
+<file path=customXml/item4.xml><?xml version="1.0" encoding="utf-8"?>
+<p:properties xmlns:p="http://schemas.microsoft.com/office/2006/metadata/properties" xmlns:xsi="http://www.w3.org/2001/XMLSchema-instance" xmlns:pc="http://schemas.microsoft.com/office/infopath/2007/PartnerControls">
+  <documentManagement/>
+</p:properties>
+</file>
+
 <file path=customXml/itemProps1.xml><?xml version="1.0" encoding="utf-8"?>
+<ds:datastoreItem xmlns:ds="http://schemas.openxmlformats.org/officeDocument/2006/customXml" ds:itemID="{7E3DCDD7-9685-4ADC-A15A-305EC8AF2EA8}">
+  <ds:schemaRefs>
+    <ds:schemaRef ds:uri="http://schemas.openxmlformats.org/officeDocument/2006/bibliography"/>
+  </ds:schemaRefs>
+</ds:datastoreItem>
+</file>
+
+<file path=customXml/itemProps2.xml><?xml version="1.0" encoding="utf-8"?>
 <ds:datastoreItem xmlns:ds="http://schemas.openxmlformats.org/officeDocument/2006/customXml" ds:itemID="{C3EE8D13-8E90-418F-9918-96A4CB871159}">
   <ds:schemaRefs>
     <ds:schemaRef ds:uri="http://schemas.microsoft.com/office/2006/metadata/contentType"/>
@@ -18504,27 +18574,19 @@
 </ds:datastoreItem>
 </file>
 
-<file path=customXml/itemProps2.xml><?xml version="1.0" encoding="utf-8"?>
-<ds:datastoreItem xmlns:ds="http://schemas.openxmlformats.org/officeDocument/2006/customXml" ds:itemID="{7E3DCDD7-9685-4ADC-A15A-305EC8AF2EA8}">
+<file path=customXml/itemProps3.xml><?xml version="1.0" encoding="utf-8"?>
+<ds:datastoreItem xmlns:ds="http://schemas.openxmlformats.org/officeDocument/2006/customXml" ds:itemID="{483909C0-ED7B-433C-936F-326EC26BCE5F}">
   <ds:schemaRefs>
-    <ds:schemaRef ds:uri="http://schemas.openxmlformats.org/officeDocument/2006/bibliography"/>
+    <ds:schemaRef ds:uri="http://schemas.microsoft.com/sharepoint/v3/contenttype/forms"/>
   </ds:schemaRefs>
 </ds:datastoreItem>
 </file>
 
-<file path=customXml/itemProps3.xml><?xml version="1.0" encoding="utf-8"?>
+<file path=customXml/itemProps4.xml><?xml version="1.0" encoding="utf-8"?>
 <ds:datastoreItem xmlns:ds="http://schemas.openxmlformats.org/officeDocument/2006/customXml" ds:itemID="{9600F9D6-DACC-419E-94CB-B2C0BCD0AEFC}">
   <ds:schemaRefs>
     <ds:schemaRef ds:uri="http://schemas.microsoft.com/office/2006/metadata/properties"/>
     <ds:schemaRef ds:uri="http://schemas.microsoft.com/office/infopath/2007/PartnerControls"/>
   </ds:schemaRefs>
 </ds:datastoreItem>
-</file>
-
-<file path=customXml/itemProps4.xml><?xml version="1.0" encoding="utf-8"?>
-<ds:datastoreItem xmlns:ds="http://schemas.openxmlformats.org/officeDocument/2006/customXml" ds:itemID="{483909C0-ED7B-433C-936F-326EC26BCE5F}">
-  <ds:schemaRefs>
-    <ds:schemaRef ds:uri="http://schemas.microsoft.com/sharepoint/v3/contenttype/forms"/>
-  </ds:schemaRefs>
-</ds:datastoreItem>
 </file>
</xml_diff>

<commit_message>
Added wireframes to report
</commit_message>
<xml_diff>
--- a/Documentation/Software Project Report template revised-Liam Bedford.docx
+++ b/Documentation/Software Project Report template revised-Liam Bedford.docx
@@ -6677,9 +6677,9 @@
           <w:sz w:val="20"/>
           <w:szCs w:val="20"/>
         </w:rPr>
-        <w:t xml:space="preserve"> gear for a low price, as oppose to buying premium gear first hand, when they are still a beginner to the sport. Applications </w:t>
-      </w:r>
-      <w:proofErr w:type="gramStart"/>
+        <w:t xml:space="preserve"> gear for a low price, as oppose to buying premium gear first hand, when they are still a beginner to the sport. Applications similar to this are websites like </w:t>
+      </w:r>
+      <w:proofErr w:type="spellStart"/>
       <w:r>
         <w:rPr>
           <w:rFonts w:ascii="Verdana" w:eastAsia="Verdana" w:hAnsi="Verdana" w:cs="Verdana"/>
@@ -6687,9 +6687,9 @@
           <w:sz w:val="20"/>
           <w:szCs w:val="20"/>
         </w:rPr>
-        <w:t>similar to</w:t>
-      </w:r>
-      <w:proofErr w:type="gramEnd"/>
+        <w:t>ebay</w:t>
+      </w:r>
+      <w:proofErr w:type="spellEnd"/>
       <w:r>
         <w:rPr>
           <w:rFonts w:ascii="Verdana" w:eastAsia="Verdana" w:hAnsi="Verdana" w:cs="Verdana"/>
@@ -6697,47 +6697,7 @@
           <w:sz w:val="20"/>
           <w:szCs w:val="20"/>
         </w:rPr>
-        <w:t xml:space="preserve"> this are websites like </w:t>
-      </w:r>
-      <w:proofErr w:type="spellStart"/>
-      <w:r>
-        <w:rPr>
-          <w:rFonts w:ascii="Verdana" w:eastAsia="Verdana" w:hAnsi="Verdana" w:cs="Verdana"/>
-          <w:bCs/>
-          <w:sz w:val="20"/>
-          <w:szCs w:val="20"/>
-        </w:rPr>
-        <w:t>ebay</w:t>
-      </w:r>
-      <w:proofErr w:type="spellEnd"/>
-      <w:r>
-        <w:rPr>
-          <w:rFonts w:ascii="Verdana" w:eastAsia="Verdana" w:hAnsi="Verdana" w:cs="Verdana"/>
-          <w:bCs/>
-          <w:sz w:val="20"/>
-          <w:szCs w:val="20"/>
-        </w:rPr>
-        <w:t xml:space="preserve">, amazon or size.ie. </w:t>
-      </w:r>
-      <w:proofErr w:type="gramStart"/>
-      <w:r>
-        <w:rPr>
-          <w:rFonts w:ascii="Verdana" w:eastAsia="Verdana" w:hAnsi="Verdana" w:cs="Verdana"/>
-          <w:bCs/>
-          <w:sz w:val="20"/>
-          <w:szCs w:val="20"/>
-        </w:rPr>
-        <w:t>All of</w:t>
-      </w:r>
-      <w:proofErr w:type="gramEnd"/>
-      <w:r>
-        <w:rPr>
-          <w:rFonts w:ascii="Verdana" w:eastAsia="Verdana" w:hAnsi="Verdana" w:cs="Verdana"/>
-          <w:bCs/>
-          <w:sz w:val="20"/>
-          <w:szCs w:val="20"/>
-        </w:rPr>
-        <w:t xml:space="preserve"> these websites allow users to buy second items and allows users to list items up for sale on the site. With this application, those who kickbox will now have an alternative place to buy their gear for lower prices and a place to sell on their unused kickboxing gear.</w:t>
+        <w:t>, amazon or size.ie. All of these websites allow users to buy second items and allows users to list items up for sale on the site. With this application, those who kickbox will now have an alternative place to buy their gear for lower prices and a place to sell on their unused kickboxing gear.</w:t>
       </w:r>
     </w:p>
     <w:p/>
@@ -7297,15 +7257,7 @@
         <w:spacing w:line="240" w:lineRule="auto"/>
       </w:pPr>
       <w:r>
-        <w:t xml:space="preserve">Vinted Description: Vinted is </w:t>
-      </w:r>
-      <w:proofErr w:type="gramStart"/>
-      <w:r>
-        <w:t>a another</w:t>
-      </w:r>
-      <w:proofErr w:type="gramEnd"/>
-      <w:r>
-        <w:t xml:space="preserve"> website that allows users to sell and purchase clothing items online, similar to </w:t>
+        <w:t xml:space="preserve">Vinted Description: Vinted is a another website that allows users to sell and purchase clothing items online, similar to </w:t>
       </w:r>
       <w:proofErr w:type="spellStart"/>
       <w:r>
@@ -7313,15 +7265,7 @@
       </w:r>
       <w:proofErr w:type="spellEnd"/>
       <w:r>
-        <w:t xml:space="preserve">. Vinted focuses more on high-street brands and luxury clothing items. However, the sites layout and design </w:t>
-      </w:r>
-      <w:proofErr w:type="gramStart"/>
-      <w:r>
-        <w:t>works</w:t>
-      </w:r>
-      <w:proofErr w:type="gramEnd"/>
-      <w:r>
-        <w:t xml:space="preserve"> well for a buying/selling website. </w:t>
+        <w:t xml:space="preserve">. Vinted focuses more on high-street brands and luxury clothing items. However, the sites layout and design works well for a buying/selling website. </w:t>
       </w:r>
     </w:p>
     <w:p>
@@ -7736,15 +7680,7 @@
         <w:t xml:space="preserve"> 3</w:t>
       </w:r>
       <w:r>
-        <w:t xml:space="preserve"> users to find out what the important features for them for the app are.  There may be various issues that arise in multiple interviews. These can be grouped together into </w:t>
-      </w:r>
-      <w:proofErr w:type="gramStart"/>
-      <w:r>
-        <w:t>a number of</w:t>
-      </w:r>
-      <w:proofErr w:type="gramEnd"/>
-      <w:r>
-        <w:t xml:space="preserve"> themes.</w:t>
+        <w:t xml:space="preserve"> users to find out what the important features for them for the app are.  There may be various issues that arise in multiple interviews. These can be grouped together into a number of themes.</w:t>
       </w:r>
     </w:p>
     <w:p/>
@@ -7953,21 +7889,12 @@
           <w:sz w:val="20"/>
         </w:rPr>
       </w:pPr>
-      <w:proofErr w:type="gramStart"/>
       <w:r>
         <w:rPr>
           <w:rFonts w:ascii="Verdana"/>
           <w:sz w:val="20"/>
         </w:rPr>
-        <w:t>Favorites</w:t>
-      </w:r>
-      <w:proofErr w:type="gramEnd"/>
-      <w:r>
-        <w:rPr>
-          <w:rFonts w:ascii="Verdana"/>
-          <w:sz w:val="20"/>
-        </w:rPr>
-        <w:t xml:space="preserve"> function </w:t>
+        <w:t xml:space="preserve">Favorites function </w:t>
       </w:r>
     </w:p>
     <w:p>
@@ -8115,6 +8042,7 @@
           <w:szCs w:val="28"/>
         </w:rPr>
       </w:pPr>
+      <w:bookmarkStart w:id="30" w:name="_Hlk96285234"/>
       <w:r>
         <w:rPr>
           <w:sz w:val="28"/>
@@ -8135,15 +8063,7 @@
     </w:p>
     <w:p>
       <w:r>
-        <w:t xml:space="preserve">Describe the </w:t>
-      </w:r>
-      <w:proofErr w:type="gramStart"/>
-      <w:r>
-        <w:t>layout  of</w:t>
-      </w:r>
-      <w:proofErr w:type="gramEnd"/>
-      <w:r>
-        <w:t xml:space="preserve"> your web application. Does this depend on a framework like bootstrap? Is it </w:t>
+        <w:t xml:space="preserve">Describe the layout  of your web application. Does this depend on a framework like bootstrap? Is it </w:t>
       </w:r>
       <w:proofErr w:type="spellStart"/>
       <w:r>
@@ -8161,15 +8081,7 @@
     </w:p>
     <w:p>
       <w:r>
-        <w:t xml:space="preserve">My web application contains </w:t>
-      </w:r>
-      <w:proofErr w:type="gramStart"/>
-      <w:r>
-        <w:t>a number of</w:t>
-      </w:r>
-      <w:proofErr w:type="gramEnd"/>
-      <w:r>
-        <w:t xml:space="preserve"> pages, a homepage, an item browse page, a log-in page, a sell page and a basket page.</w:t>
+        <w:t>My web application contains a number of pages, a homepage, an item browse page, a log-in page, a sell page and a basket page.</w:t>
       </w:r>
     </w:p>
     <w:p>
@@ -8196,15 +8108,7 @@
     </w:p>
     <w:p>
       <w:r>
-        <w:t xml:space="preserve">Items for sale are then listed in rows, under headings such as popular, </w:t>
-      </w:r>
-      <w:proofErr w:type="gramStart"/>
-      <w:r>
-        <w:t>new</w:t>
-      </w:r>
-      <w:proofErr w:type="gramEnd"/>
-      <w:r>
-        <w:t xml:space="preserve"> and trending.</w:t>
+        <w:t>Items for sale are then listed in rows, under headings such as popular, new and trending.</w:t>
       </w:r>
     </w:p>
     <w:p/>
@@ -8220,15 +8124,7 @@
     </w:p>
     <w:p>
       <w:r>
-        <w:t xml:space="preserve">What are the navigation elements, form </w:t>
-      </w:r>
-      <w:proofErr w:type="gramStart"/>
-      <w:r>
-        <w:t>elements.</w:t>
-      </w:r>
-      <w:proofErr w:type="gramEnd"/>
-      <w:r>
-        <w:t xml:space="preserve"> How does the user interact with the application?</w:t>
+        <w:t>What are the navigation elements, form elements. How does the user interact with the application?</w:t>
       </w:r>
     </w:p>
     <w:p>
@@ -8282,15 +8178,7 @@
     </w:p>
     <w:p>
       <w:r>
-        <w:t xml:space="preserve">Specify the fonts that you will use for different types of text. Include samples for paragraph text, </w:t>
-      </w:r>
-      <w:proofErr w:type="gramStart"/>
-      <w:r>
-        <w:t>headings</w:t>
-      </w:r>
-      <w:proofErr w:type="gramEnd"/>
-      <w:r>
-        <w:t xml:space="preserve"> and bold and </w:t>
+        <w:t xml:space="preserve">Specify the fonts that you will use for different types of text. Include samples for paragraph text, headings and bold and </w:t>
       </w:r>
       <w:proofErr w:type="spellStart"/>
       <w:r>
@@ -8301,6 +8189,14 @@
         <w:t xml:space="preserve"> text.</w:t>
       </w:r>
     </w:p>
+    <w:p/>
+    <w:p>
+      <w:r>
+        <w:t xml:space="preserve">The font family that I decided to use throughout my web application is the Do Hyeon font family. I chose this font as it visually stood out to me and in my opinion, would give my website a modern feel. </w:t>
+      </w:r>
+    </w:p>
+    <w:p/>
+    <w:p/>
     <w:p/>
     <w:p>
       <w:pPr>
@@ -8313,15 +8209,7 @@
     </w:p>
     <w:p>
       <w:r>
-        <w:t xml:space="preserve">Describe how to navigate from one page to the next by adding </w:t>
-      </w:r>
-      <w:proofErr w:type="gramStart"/>
-      <w:r>
-        <w:t>an</w:t>
-      </w:r>
-      <w:proofErr w:type="gramEnd"/>
-      <w:r>
-        <w:t xml:space="preserve"> diagram of the different screens and what the main functionality is.</w:t>
+        <w:t>Describe how to navigate from one page to the next by adding an diagram of the different screens and what the main functionality is.</w:t>
       </w:r>
     </w:p>
     <w:p/>
@@ -8331,10 +8219,10 @@
           <w:noProof/>
         </w:rPr>
         <w:drawing>
-          <wp:inline distT="0" distB="0" distL="0" distR="0" wp14:anchorId="0E64B596" wp14:editId="52B4D296">
-            <wp:extent cx="2466975" cy="2766701"/>
-            <wp:effectExtent l="0" t="0" r="0" b="0"/>
-            <wp:docPr id="2126176404" name="Picture 2126176404"/>
+          <wp:inline distT="0" distB="0" distL="0" distR="0" wp14:anchorId="36A35972" wp14:editId="14CDF95E">
+            <wp:extent cx="5731510" cy="2329815"/>
+            <wp:effectExtent l="0" t="0" r="2540" b="0"/>
+            <wp:docPr id="7" name="Picture 7" descr="Chart&#10;&#10;Description automatically generated"/>
             <wp:cNvGraphicFramePr>
               <a:graphicFrameLocks xmlns:a="http://schemas.openxmlformats.org/drawingml/2006/main" noChangeAspect="1"/>
             </wp:cNvGraphicFramePr>
@@ -8342,17 +8230,11 @@
               <a:graphicData uri="http://schemas.openxmlformats.org/drawingml/2006/picture">
                 <pic:pic xmlns:pic="http://schemas.openxmlformats.org/drawingml/2006/picture">
                   <pic:nvPicPr>
-                    <pic:cNvPr id="0" name=""/>
+                    <pic:cNvPr id="7" name="Picture 7" descr="Chart&#10;&#10;Description automatically generated"/>
                     <pic:cNvPicPr/>
                   </pic:nvPicPr>
                   <pic:blipFill>
-                    <a:blip r:embed="rId15">
-                      <a:extLst>
-                        <a:ext uri="{28A0092B-C50C-407E-A947-70E740481C1C}">
-                          <a14:useLocalDpi xmlns:a14="http://schemas.microsoft.com/office/drawing/2010/main" val="0"/>
-                        </a:ext>
-                      </a:extLst>
-                    </a:blip>
+                    <a:blip r:embed="rId15"/>
                     <a:stretch>
                       <a:fillRect/>
                     </a:stretch>
@@ -8360,7 +8242,7 @@
                   <pic:spPr>
                     <a:xfrm>
                       <a:off x="0" y="0"/>
-                      <a:ext cx="2466975" cy="2766701"/>
+                      <a:ext cx="5731510" cy="2329815"/>
                     </a:xfrm>
                     <a:prstGeom prst="rect">
                       <a:avLst/>
@@ -8375,6 +8257,9 @@
     </w:p>
     <w:p/>
     <w:p/>
+    <w:bookmarkEnd w:id="30"/>
+    <w:p/>
+    <w:p/>
     <w:p>
       <w:r>
         <w:t xml:space="preserve"> </w:t>
@@ -8389,11 +8274,12 @@
           <w:szCs w:val="24"/>
         </w:rPr>
       </w:pPr>
-      <w:bookmarkStart w:id="30" w:name="_Toc94698863"/>
-      <w:r>
+      <w:bookmarkStart w:id="31" w:name="_Toc94698863"/>
+      <w:r>
+        <w:lastRenderedPageBreak/>
         <w:t>Database Design</w:t>
       </w:r>
-      <w:bookmarkEnd w:id="30"/>
+      <w:bookmarkEnd w:id="31"/>
       <w:r>
         <w:t xml:space="preserve"> </w:t>
       </w:r>
@@ -8402,11 +8288,11 @@
       <w:pPr>
         <w:pStyle w:val="Heading2"/>
       </w:pPr>
-      <w:bookmarkStart w:id="31" w:name="_Toc94698864"/>
+      <w:bookmarkStart w:id="32" w:name="_Toc94698864"/>
       <w:r>
         <w:t>Description</w:t>
       </w:r>
-      <w:bookmarkEnd w:id="31"/>
+      <w:bookmarkEnd w:id="32"/>
     </w:p>
     <w:p>
       <w:r>
@@ -8415,20 +8301,11 @@
           <w:sz w:val="28"/>
           <w:szCs w:val="28"/>
         </w:rPr>
-        <w:t xml:space="preserve">A company has a website that sells video games for different consoles. They would need a database for all their games and order places. For each order place, they would need games bought, total price, date of the order, and how long it will take to deliver. The database needs to keep track of all games that are being sold. Customers will have to input their information when registering </w:t>
+        <w:t>A company has a website that sells video games for different consoles. They would need a database for all their games and order places. For each order place, they would need games bought, total price, date of the order, and how long it will take to deliver. The database needs to keep track of all games that are being sold. Customers will have to input their information when registering an account. Customers will also have to input their card details when making a payment for their order.</w:t>
       </w:r>
       <w:r>
         <w:rPr>
           <w:rFonts w:ascii="Calibri" w:eastAsia="Calibri" w:hAnsi="Calibri" w:cs="Calibri"/>
-          <w:sz w:val="28"/>
-          <w:szCs w:val="28"/>
-        </w:rPr>
-        <w:lastRenderedPageBreak/>
-        <w:t>an account. Customers will also have to input their card details when making a payment for their order.</w:t>
-      </w:r>
-      <w:r>
-        <w:rPr>
-          <w:rFonts w:ascii="Calibri" w:eastAsia="Calibri" w:hAnsi="Calibri" w:cs="Calibri"/>
         </w:rPr>
         <w:t xml:space="preserve"> </w:t>
       </w:r>
@@ -8437,11 +8314,11 @@
       <w:pPr>
         <w:pStyle w:val="Heading2"/>
       </w:pPr>
-      <w:bookmarkStart w:id="32" w:name="_Toc94698865"/>
+      <w:bookmarkStart w:id="33" w:name="_Toc94698865"/>
       <w:r>
         <w:t>Business Reporting Requirements</w:t>
       </w:r>
-      <w:bookmarkEnd w:id="32"/>
+      <w:bookmarkEnd w:id="33"/>
     </w:p>
     <w:p>
       <w:pPr>
@@ -8719,7 +8596,7 @@
           <w:rFonts w:eastAsia="Calibri"/>
         </w:rPr>
       </w:pPr>
-      <w:bookmarkStart w:id="33" w:name="_Toc94698866"/>
+      <w:bookmarkStart w:id="34" w:name="_Toc94698866"/>
       <w:r>
         <w:rPr>
           <w:rFonts w:eastAsia="Calibri"/>
@@ -8733,7 +8610,7 @@
         </w:rPr>
         <w:t>Data-Set</w:t>
       </w:r>
-      <w:bookmarkEnd w:id="33"/>
+      <w:bookmarkEnd w:id="34"/>
       <w:proofErr w:type="gramEnd"/>
     </w:p>
     <w:p>
@@ -8892,6 +8769,7 @@
           <w:sz w:val="26"/>
           <w:szCs w:val="26"/>
         </w:rPr>
+        <w:lastRenderedPageBreak/>
         <w:t xml:space="preserve">GENRE </w:t>
       </w:r>
       <w:r>
@@ -9214,15 +9092,14 @@
       <w:pPr>
         <w:pStyle w:val="Heading2"/>
       </w:pPr>
-      <w:bookmarkStart w:id="34" w:name="_Toc94698867"/>
+      <w:bookmarkStart w:id="35" w:name="_Toc94698867"/>
       <w:r>
         <w:rPr>
           <w:rFonts w:eastAsia="Calibri"/>
         </w:rPr>
-        <w:lastRenderedPageBreak/>
         <w:t>Business Rules</w:t>
       </w:r>
-      <w:bookmarkEnd w:id="34"/>
+      <w:bookmarkEnd w:id="35"/>
     </w:p>
     <w:p>
       <w:r>
@@ -10155,17 +10032,17 @@
           <w:rFonts w:eastAsia="Calibri"/>
         </w:rPr>
       </w:pPr>
-      <w:bookmarkStart w:id="35" w:name="_Toc94698868"/>
-      <w:bookmarkStart w:id="36" w:name="_Hlk62725883"/>
+      <w:bookmarkStart w:id="36" w:name="_Toc94698868"/>
+      <w:bookmarkStart w:id="37" w:name="_Hlk62725883"/>
       <w:r>
         <w:rPr>
           <w:rFonts w:eastAsia="Calibri"/>
         </w:rPr>
         <w:t>Entity Relationship Diagram</w:t>
       </w:r>
-      <w:bookmarkEnd w:id="35"/>
-    </w:p>
-    <w:bookmarkEnd w:id="36"/>
+      <w:bookmarkEnd w:id="36"/>
+    </w:p>
+    <w:bookmarkEnd w:id="37"/>
     <w:p>
       <w:r>
         <w:t>Substitute in here your ERD from draw.io</w:t>
@@ -10176,6 +10053,7 @@
         <w:rPr>
           <w:noProof/>
         </w:rPr>
+        <w:lastRenderedPageBreak/>
         <w:drawing>
           <wp:inline distT="0" distB="0" distL="0" distR="0" wp14:anchorId="54DAE4F2" wp14:editId="7E7D09F8">
             <wp:extent cx="5731510" cy="1765300"/>
@@ -10223,11 +10101,11 @@
       <w:pPr>
         <w:pStyle w:val="Heading2"/>
       </w:pPr>
-      <w:bookmarkStart w:id="37" w:name="_Toc94698869"/>
+      <w:bookmarkStart w:id="38" w:name="_Toc94698869"/>
       <w:r>
         <w:t>Tables</w:t>
       </w:r>
-      <w:bookmarkEnd w:id="37"/>
+      <w:bookmarkEnd w:id="38"/>
     </w:p>
     <w:p>
       <w:r>
@@ -10326,6 +10204,7 @@
         <w:rPr>
           <w:noProof/>
         </w:rPr>
+        <w:lastRenderedPageBreak/>
         <w:drawing>
           <wp:inline distT="0" distB="0" distL="0" distR="0" wp14:anchorId="6FA2EA54" wp14:editId="69DE1BA7">
             <wp:extent cx="6167390" cy="4946762"/>
@@ -10377,14 +10256,14 @@
           <w:rFonts w:eastAsia="Calibri"/>
         </w:rPr>
       </w:pPr>
-      <w:bookmarkStart w:id="38" w:name="_Toc94698870"/>
+      <w:bookmarkStart w:id="39" w:name="_Toc94698870"/>
       <w:r>
         <w:rPr>
           <w:rFonts w:eastAsia="Calibri"/>
         </w:rPr>
         <w:t>Database Dictionary</w:t>
       </w:r>
-      <w:bookmarkEnd w:id="38"/>
+      <w:bookmarkEnd w:id="39"/>
     </w:p>
     <w:p>
       <w:pPr>
@@ -10918,7 +10797,7 @@
       <w:pPr>
         <w:pStyle w:val="Heading1"/>
       </w:pPr>
-      <w:bookmarkStart w:id="39" w:name="_Toc94698871"/>
+      <w:bookmarkStart w:id="40" w:name="_Toc94698871"/>
       <w:r>
         <w:lastRenderedPageBreak/>
         <w:t>System Design/ Architecture</w:t>
@@ -10926,7 +10805,7 @@
       <w:r>
         <w:t xml:space="preserve"> Overview</w:t>
       </w:r>
-      <w:bookmarkEnd w:id="39"/>
+      <w:bookmarkEnd w:id="40"/>
       <w:r>
         <w:t xml:space="preserve"> </w:t>
       </w:r>
@@ -10950,7 +10829,7 @@
           <w:lang w:val="en-IE"/>
         </w:rPr>
       </w:pPr>
-      <w:bookmarkStart w:id="40" w:name="_Toc94698872"/>
+      <w:bookmarkStart w:id="41" w:name="_Toc94698872"/>
       <w:r>
         <w:rPr>
           <w:rFonts w:asciiTheme="majorHAnsi" w:eastAsiaTheme="majorEastAsia" w:hAnsiTheme="majorHAnsi" w:cstheme="majorBidi"/>
@@ -10961,7 +10840,7 @@
         </w:rPr>
         <w:t>Introduction</w:t>
       </w:r>
-      <w:bookmarkEnd w:id="40"/>
+      <w:bookmarkEnd w:id="41"/>
     </w:p>
     <w:p>
       <w:r>
@@ -11004,7 +10883,7 @@
           <w:lang w:val="en-IE"/>
         </w:rPr>
       </w:pPr>
-      <w:bookmarkStart w:id="41" w:name="_Toc94698873"/>
+      <w:bookmarkStart w:id="42" w:name="_Toc94698873"/>
       <w:r>
         <w:rPr>
           <w:rFonts w:asciiTheme="majorHAnsi" w:eastAsiaTheme="majorEastAsia" w:hAnsiTheme="majorHAnsi" w:cstheme="majorBidi"/>
@@ -11015,7 +10894,7 @@
         </w:rPr>
         <w:t>Model View Controller</w:t>
       </w:r>
-      <w:bookmarkEnd w:id="41"/>
+      <w:bookmarkEnd w:id="42"/>
     </w:p>
     <w:p>
       <w:pPr>
@@ -11061,7 +10940,7 @@
           <w:lang w:val="en-IE"/>
         </w:rPr>
       </w:pPr>
-      <w:bookmarkStart w:id="42" w:name="_Toc94698874"/>
+      <w:bookmarkStart w:id="43" w:name="_Toc94698874"/>
       <w:r>
         <w:rPr>
           <w:rFonts w:asciiTheme="majorHAnsi" w:eastAsiaTheme="majorEastAsia" w:hAnsiTheme="majorHAnsi" w:cstheme="majorBidi"/>
@@ -11083,7 +10962,7 @@
         </w:rPr>
         <w:t>Authenticaion</w:t>
       </w:r>
-      <w:bookmarkEnd w:id="42"/>
+      <w:bookmarkEnd w:id="43"/>
       <w:proofErr w:type="spellEnd"/>
     </w:p>
     <w:p>
@@ -11118,7 +10997,7 @@
           <w:lang w:val="en-IE"/>
         </w:rPr>
       </w:pPr>
-      <w:bookmarkStart w:id="43" w:name="_Toc94698875"/>
+      <w:bookmarkStart w:id="44" w:name="_Toc94698875"/>
       <w:r>
         <w:rPr>
           <w:rFonts w:asciiTheme="majorHAnsi" w:eastAsiaTheme="majorEastAsia" w:hAnsiTheme="majorHAnsi" w:cstheme="majorBidi"/>
@@ -11129,7 +11008,7 @@
         </w:rPr>
         <w:t>Routing</w:t>
       </w:r>
-      <w:bookmarkEnd w:id="43"/>
+      <w:bookmarkEnd w:id="44"/>
     </w:p>
     <w:p>
       <w:pPr>
@@ -11181,7 +11060,7 @@
           <w:lang w:val="en-IE"/>
         </w:rPr>
       </w:pPr>
-      <w:bookmarkStart w:id="44" w:name="_Toc94698876"/>
+      <w:bookmarkStart w:id="45" w:name="_Toc94698876"/>
       <w:r>
         <w:rPr>
           <w:rFonts w:asciiTheme="majorHAnsi" w:eastAsiaTheme="majorEastAsia" w:hAnsiTheme="majorHAnsi" w:cstheme="majorBidi"/>
@@ -11192,7 +11071,7 @@
         </w:rPr>
         <w:t>Templating</w:t>
       </w:r>
-      <w:bookmarkEnd w:id="44"/>
+      <w:bookmarkEnd w:id="45"/>
     </w:p>
     <w:p>
       <w:pPr>
@@ -11280,11 +11159,11 @@
           <w:szCs w:val="24"/>
         </w:rPr>
       </w:pPr>
-      <w:bookmarkStart w:id="45" w:name="_Toc94698877"/>
+      <w:bookmarkStart w:id="46" w:name="_Toc94698877"/>
       <w:r>
         <w:t>Testing</w:t>
       </w:r>
-      <w:bookmarkEnd w:id="45"/>
+      <w:bookmarkEnd w:id="46"/>
       <w:r>
         <w:t xml:space="preserve"> </w:t>
       </w:r>
@@ -11308,8 +11187,8 @@
           <w:lang w:val="en-IE"/>
         </w:rPr>
       </w:pPr>
-      <w:bookmarkStart w:id="46" w:name="_Toc36624900"/>
-      <w:bookmarkStart w:id="47" w:name="_Toc94698878"/>
+      <w:bookmarkStart w:id="47" w:name="_Toc36624900"/>
+      <w:bookmarkStart w:id="48" w:name="_Toc94698878"/>
       <w:r>
         <w:rPr>
           <w:rFonts w:asciiTheme="majorHAnsi" w:eastAsiaTheme="majorEastAsia" w:hAnsiTheme="majorHAnsi" w:cstheme="majorBidi"/>
@@ -11320,8 +11199,8 @@
         </w:rPr>
         <w:t>Introduction</w:t>
       </w:r>
-      <w:bookmarkEnd w:id="46"/>
       <w:bookmarkEnd w:id="47"/>
+      <w:bookmarkEnd w:id="48"/>
     </w:p>
     <w:p>
       <w:pPr>
@@ -11475,8 +11354,8 @@
           <w:lang w:val="en-IE"/>
         </w:rPr>
       </w:pPr>
-      <w:bookmarkStart w:id="48" w:name="_Toc36624901"/>
-      <w:bookmarkStart w:id="49" w:name="_Toc94698879"/>
+      <w:bookmarkStart w:id="49" w:name="_Toc36624901"/>
+      <w:bookmarkStart w:id="50" w:name="_Toc94698879"/>
       <w:r>
         <w:rPr>
           <w:rFonts w:asciiTheme="majorHAnsi" w:eastAsiaTheme="majorEastAsia" w:hAnsiTheme="majorHAnsi" w:cstheme="majorBidi"/>
@@ -11487,8 +11366,8 @@
         </w:rPr>
         <w:t>Functional Testing</w:t>
       </w:r>
-      <w:bookmarkEnd w:id="48"/>
       <w:bookmarkEnd w:id="49"/>
+      <w:bookmarkEnd w:id="50"/>
     </w:p>
     <w:p>
       <w:pPr>
@@ -11627,7 +11506,7 @@
           <w:lang w:val="en-IE"/>
         </w:rPr>
       </w:pPr>
-      <w:bookmarkStart w:id="50" w:name="_Toc94698880"/>
+      <w:bookmarkStart w:id="51" w:name="_Toc94698880"/>
       <w:r>
         <w:rPr>
           <w:rFonts w:asciiTheme="majorHAnsi" w:hAnsiTheme="majorHAnsi" w:cstheme="majorBidi"/>
@@ -11638,7 +11517,7 @@
         </w:rPr>
         <w:t>Login/Registration</w:t>
       </w:r>
-      <w:bookmarkEnd w:id="50"/>
+      <w:bookmarkEnd w:id="51"/>
     </w:p>
     <w:p>
       <w:pPr>
@@ -12060,7 +11939,7 @@
           <w:lang w:val="en-IE"/>
         </w:rPr>
       </w:pPr>
-      <w:bookmarkStart w:id="51" w:name="_Toc94698881"/>
+      <w:bookmarkStart w:id="52" w:name="_Toc94698881"/>
       <w:r>
         <w:rPr>
           <w:rFonts w:asciiTheme="majorHAnsi" w:hAnsiTheme="majorHAnsi" w:cstheme="majorBidi"/>
@@ -12071,7 +11950,7 @@
         </w:rPr>
         <w:t>Navigation</w:t>
       </w:r>
-      <w:bookmarkEnd w:id="51"/>
+      <w:bookmarkEnd w:id="52"/>
     </w:p>
     <w:p>
       <w:pPr>
@@ -12493,8 +12372,8 @@
           <w:lang w:val="en-IE"/>
         </w:rPr>
       </w:pPr>
-      <w:bookmarkStart w:id="52" w:name="_Toc36624903"/>
-      <w:bookmarkStart w:id="53" w:name="_Toc94698882"/>
+      <w:bookmarkStart w:id="53" w:name="_Toc36624903"/>
+      <w:bookmarkStart w:id="54" w:name="_Toc94698882"/>
       <w:r>
         <w:rPr>
           <w:rFonts w:asciiTheme="majorHAnsi" w:hAnsiTheme="majorHAnsi" w:cstheme="majorBidi"/>
@@ -12505,8 +12384,8 @@
         </w:rPr>
         <w:t>Calculation</w:t>
       </w:r>
-      <w:bookmarkEnd w:id="52"/>
       <w:bookmarkEnd w:id="53"/>
+      <w:bookmarkEnd w:id="54"/>
     </w:p>
     <w:p>
       <w:pPr>
@@ -12928,8 +12807,8 @@
           <w:lang w:val="en-IE"/>
         </w:rPr>
       </w:pPr>
-      <w:bookmarkStart w:id="54" w:name="_Toc36624904"/>
-      <w:bookmarkStart w:id="55" w:name="_Toc94698883"/>
+      <w:bookmarkStart w:id="55" w:name="_Toc36624904"/>
+      <w:bookmarkStart w:id="56" w:name="_Toc94698883"/>
       <w:r>
         <w:rPr>
           <w:rFonts w:asciiTheme="majorHAnsi" w:hAnsiTheme="majorHAnsi" w:cstheme="majorBidi"/>
@@ -12940,8 +12819,8 @@
         </w:rPr>
         <w:t>CRUD</w:t>
       </w:r>
-      <w:bookmarkEnd w:id="54"/>
       <w:bookmarkEnd w:id="55"/>
+      <w:bookmarkEnd w:id="56"/>
       <w:r>
         <w:rPr>
           <w:rFonts w:asciiTheme="majorHAnsi" w:hAnsiTheme="majorHAnsi" w:cstheme="majorBidi"/>
@@ -13380,11 +13259,11 @@
       <w:pPr>
         <w:pStyle w:val="Heading2"/>
       </w:pPr>
-      <w:bookmarkStart w:id="56" w:name="_Toc94698884"/>
+      <w:bookmarkStart w:id="57" w:name="_Toc94698884"/>
       <w:r>
         <w:t>Discussion of Functional Testing Results</w:t>
       </w:r>
-      <w:bookmarkEnd w:id="56"/>
+      <w:bookmarkEnd w:id="57"/>
     </w:p>
     <w:p>
       <w:r>
@@ -13420,8 +13299,8 @@
           <w:lang w:val="en-IE"/>
         </w:rPr>
       </w:pPr>
-      <w:bookmarkStart w:id="57" w:name="_Toc36624906"/>
-      <w:bookmarkStart w:id="58" w:name="_Toc94698885"/>
+      <w:bookmarkStart w:id="58" w:name="_Toc36624906"/>
+      <w:bookmarkStart w:id="59" w:name="_Toc94698885"/>
       <w:r>
         <w:rPr>
           <w:rFonts w:asciiTheme="majorHAnsi" w:eastAsiaTheme="majorEastAsia" w:hAnsiTheme="majorHAnsi" w:cstheme="majorBidi"/>
@@ -13432,8 +13311,8 @@
         </w:rPr>
         <w:t>User Testing</w:t>
       </w:r>
-      <w:bookmarkEnd w:id="57"/>
       <w:bookmarkEnd w:id="58"/>
+      <w:bookmarkEnd w:id="59"/>
     </w:p>
     <w:p>
       <w:pPr>
@@ -13474,8 +13353,8 @@
           <w:lang w:val="en-IE"/>
         </w:rPr>
       </w:pPr>
-      <w:bookmarkStart w:id="59" w:name="_Toc36624907"/>
-      <w:bookmarkStart w:id="60" w:name="_Toc94698886"/>
+      <w:bookmarkStart w:id="60" w:name="_Toc36624907"/>
+      <w:bookmarkStart w:id="61" w:name="_Toc94698886"/>
       <w:r>
         <w:rPr>
           <w:rFonts w:asciiTheme="majorHAnsi" w:eastAsiaTheme="majorEastAsia" w:hAnsiTheme="majorHAnsi" w:cstheme="majorBidi"/>
@@ -13486,8 +13365,8 @@
         </w:rPr>
         <w:t>Conclusion</w:t>
       </w:r>
-      <w:bookmarkEnd w:id="59"/>
       <w:bookmarkEnd w:id="60"/>
+      <w:bookmarkEnd w:id="61"/>
     </w:p>
     <w:p>
       <w:r>
@@ -13503,14 +13382,14 @@
         <w:spacing w:line="259" w:lineRule="auto"/>
         <w:ind w:left="432"/>
       </w:pPr>
-      <w:bookmarkStart w:id="61" w:name="_Toc36624908"/>
-      <w:bookmarkStart w:id="62" w:name="_Toc94698887"/>
+      <w:bookmarkStart w:id="62" w:name="_Toc36624908"/>
+      <w:bookmarkStart w:id="63" w:name="_Toc94698887"/>
       <w:r>
         <w:lastRenderedPageBreak/>
         <w:t>Project Management</w:t>
       </w:r>
-      <w:bookmarkEnd w:id="61"/>
       <w:bookmarkEnd w:id="62"/>
+      <w:bookmarkEnd w:id="63"/>
     </w:p>
     <w:p/>
     <w:p>
@@ -13519,20 +13398,20 @@
         <w:spacing w:line="259" w:lineRule="auto"/>
         <w:ind w:left="576"/>
       </w:pPr>
-      <w:bookmarkStart w:id="63" w:name="_Toc36624909"/>
-      <w:bookmarkStart w:id="64" w:name="_Toc94698888"/>
+      <w:bookmarkStart w:id="64" w:name="_Toc36624909"/>
+      <w:bookmarkStart w:id="65" w:name="_Toc94698888"/>
       <w:r>
         <w:t>Introduction</w:t>
       </w:r>
-      <w:bookmarkEnd w:id="63"/>
       <w:bookmarkEnd w:id="64"/>
+      <w:bookmarkEnd w:id="65"/>
     </w:p>
     <w:p/>
     <w:p>
       <w:r>
         <w:t xml:space="preserve">This chapter describes how the project was managed.  It shows the phases of the project, going from the project idea through the </w:t>
       </w:r>
-      <w:bookmarkStart w:id="65" w:name="_Hlk34212316"/>
+      <w:bookmarkStart w:id="66" w:name="_Hlk34212316"/>
       <w:r>
         <w:t xml:space="preserve">requirements gathering, the specification for the project, the design, </w:t>
       </w:r>
@@ -13544,7 +13423,7 @@
       <w:r>
         <w:t xml:space="preserve"> and testing </w:t>
       </w:r>
-      <w:bookmarkEnd w:id="65"/>
+      <w:bookmarkEnd w:id="66"/>
       <w:r>
         <w:t>phases for the project.  It also discusses GitHub as</w:t>
       </w:r>
@@ -13563,13 +13442,13 @@
         <w:spacing w:line="259" w:lineRule="auto"/>
         <w:ind w:left="576"/>
       </w:pPr>
-      <w:bookmarkStart w:id="66" w:name="_Toc36624910"/>
-      <w:bookmarkStart w:id="67" w:name="_Toc94698889"/>
+      <w:bookmarkStart w:id="67" w:name="_Toc36624910"/>
+      <w:bookmarkStart w:id="68" w:name="_Toc94698889"/>
       <w:r>
         <w:t>Project Phases</w:t>
       </w:r>
-      <w:bookmarkEnd w:id="66"/>
       <w:bookmarkEnd w:id="67"/>
+      <w:bookmarkEnd w:id="68"/>
     </w:p>
     <w:p/>
     <w:p>
@@ -13584,13 +13463,13 @@
         <w:spacing w:after="160" w:line="259" w:lineRule="auto"/>
         <w:ind w:left="720"/>
       </w:pPr>
-      <w:bookmarkStart w:id="68" w:name="_Toc36624912"/>
-      <w:bookmarkStart w:id="69" w:name="_Toc94698890"/>
+      <w:bookmarkStart w:id="69" w:name="_Toc36624912"/>
+      <w:bookmarkStart w:id="70" w:name="_Toc94698890"/>
       <w:r>
         <w:t>Requirements</w:t>
       </w:r>
-      <w:bookmarkEnd w:id="68"/>
       <w:bookmarkEnd w:id="69"/>
+      <w:bookmarkEnd w:id="70"/>
       <w:r>
         <w:t xml:space="preserve"> </w:t>
       </w:r>
@@ -13612,13 +13491,13 @@
         <w:spacing w:after="160" w:line="259" w:lineRule="auto"/>
         <w:ind w:left="720"/>
       </w:pPr>
-      <w:bookmarkStart w:id="70" w:name="_Toc36624913"/>
-      <w:bookmarkStart w:id="71" w:name="_Toc94698891"/>
+      <w:bookmarkStart w:id="71" w:name="_Toc36624913"/>
+      <w:bookmarkStart w:id="72" w:name="_Toc94698891"/>
       <w:r>
         <w:t>Design</w:t>
       </w:r>
-      <w:bookmarkEnd w:id="70"/>
       <w:bookmarkEnd w:id="71"/>
+      <w:bookmarkEnd w:id="72"/>
     </w:p>
     <w:p>
       <w:pPr>
@@ -13637,13 +13516,13 @@
         <w:spacing w:after="160" w:line="259" w:lineRule="auto"/>
         <w:ind w:left="720"/>
       </w:pPr>
-      <w:bookmarkStart w:id="72" w:name="_Toc36624914"/>
-      <w:bookmarkStart w:id="73" w:name="_Toc94698892"/>
+      <w:bookmarkStart w:id="73" w:name="_Toc36624914"/>
+      <w:bookmarkStart w:id="74" w:name="_Toc94698892"/>
       <w:r>
         <w:t>Implementation</w:t>
       </w:r>
-      <w:bookmarkEnd w:id="72"/>
       <w:bookmarkEnd w:id="73"/>
+      <w:bookmarkEnd w:id="74"/>
       <w:r>
         <w:t xml:space="preserve"> </w:t>
       </w:r>
@@ -13665,13 +13544,13 @@
         <w:spacing w:after="160" w:line="259" w:lineRule="auto"/>
         <w:ind w:left="720"/>
       </w:pPr>
-      <w:bookmarkStart w:id="74" w:name="_Toc36624915"/>
-      <w:bookmarkStart w:id="75" w:name="_Toc94698893"/>
+      <w:bookmarkStart w:id="75" w:name="_Toc36624915"/>
+      <w:bookmarkStart w:id="76" w:name="_Toc94698893"/>
       <w:r>
         <w:t>Testing</w:t>
       </w:r>
-      <w:bookmarkEnd w:id="74"/>
       <w:bookmarkEnd w:id="75"/>
+      <w:bookmarkEnd w:id="76"/>
     </w:p>
     <w:p/>
     <w:p>
@@ -13690,13 +13569,13 @@
         <w:spacing w:line="259" w:lineRule="auto"/>
         <w:ind w:left="576"/>
       </w:pPr>
-      <w:bookmarkStart w:id="76" w:name="_Toc36624921"/>
-      <w:bookmarkStart w:id="77" w:name="_Toc94698894"/>
+      <w:bookmarkStart w:id="77" w:name="_Toc36624921"/>
+      <w:bookmarkStart w:id="78" w:name="_Toc94698894"/>
       <w:r>
         <w:t>SCRUM Methodology</w:t>
       </w:r>
-      <w:bookmarkEnd w:id="76"/>
       <w:bookmarkEnd w:id="77"/>
+      <w:bookmarkEnd w:id="78"/>
     </w:p>
     <w:p/>
     <w:p>
@@ -13712,13 +13591,13 @@
         <w:spacing w:line="259" w:lineRule="auto"/>
         <w:ind w:left="576"/>
       </w:pPr>
-      <w:bookmarkStart w:id="78" w:name="_Toc36624922"/>
-      <w:bookmarkStart w:id="79" w:name="_Toc94698895"/>
+      <w:bookmarkStart w:id="79" w:name="_Toc36624922"/>
+      <w:bookmarkStart w:id="80" w:name="_Toc94698895"/>
       <w:r>
         <w:t>Project Management Tools</w:t>
       </w:r>
-      <w:bookmarkEnd w:id="78"/>
       <w:bookmarkEnd w:id="79"/>
+      <w:bookmarkEnd w:id="80"/>
     </w:p>
     <w:p/>
     <w:p>
@@ -13727,7 +13606,7 @@
         <w:spacing w:after="160" w:line="259" w:lineRule="auto"/>
         <w:ind w:left="720"/>
       </w:pPr>
-      <w:bookmarkStart w:id="80" w:name="_Toc94698896"/>
+      <w:bookmarkStart w:id="81" w:name="_Toc94698896"/>
       <w:proofErr w:type="spellStart"/>
       <w:r>
         <w:t>Github</w:t>
@@ -13736,7 +13615,7 @@
       <w:r>
         <w:t xml:space="preserve"> Project</w:t>
       </w:r>
-      <w:bookmarkEnd w:id="80"/>
+      <w:bookmarkEnd w:id="81"/>
     </w:p>
     <w:p>
       <w:r>
@@ -13763,13 +13642,13 @@
         <w:spacing w:after="160" w:line="259" w:lineRule="auto"/>
         <w:ind w:left="720"/>
       </w:pPr>
-      <w:bookmarkStart w:id="81" w:name="_Toc36624924"/>
-      <w:bookmarkStart w:id="82" w:name="_Toc94698897"/>
+      <w:bookmarkStart w:id="82" w:name="_Toc36624924"/>
+      <w:bookmarkStart w:id="83" w:name="_Toc94698897"/>
       <w:r>
         <w:t>GitHub</w:t>
       </w:r>
-      <w:bookmarkEnd w:id="81"/>
       <w:bookmarkEnd w:id="82"/>
+      <w:bookmarkEnd w:id="83"/>
     </w:p>
     <w:p>
       <w:r>
@@ -13799,27 +13678,27 @@
       <w:pPr>
         <w:pStyle w:val="Heading1"/>
       </w:pPr>
-      <w:bookmarkStart w:id="83" w:name="_Toc36624926"/>
-      <w:bookmarkStart w:id="84" w:name="_Toc94698898"/>
+      <w:bookmarkStart w:id="84" w:name="_Toc36624926"/>
+      <w:bookmarkStart w:id="85" w:name="_Toc94698898"/>
       <w:r>
         <w:lastRenderedPageBreak/>
         <w:t>Reflection</w:t>
       </w:r>
-      <w:bookmarkEnd w:id="83"/>
       <w:bookmarkEnd w:id="84"/>
+      <w:bookmarkEnd w:id="85"/>
     </w:p>
     <w:p/>
     <w:p>
       <w:pPr>
         <w:pStyle w:val="Heading2"/>
       </w:pPr>
-      <w:bookmarkStart w:id="85" w:name="_Toc36624927"/>
-      <w:bookmarkStart w:id="86" w:name="_Toc94698899"/>
+      <w:bookmarkStart w:id="86" w:name="_Toc36624927"/>
+      <w:bookmarkStart w:id="87" w:name="_Toc94698899"/>
       <w:r>
         <w:t>Your views on the project</w:t>
       </w:r>
-      <w:bookmarkEnd w:id="85"/>
       <w:bookmarkEnd w:id="86"/>
+      <w:bookmarkEnd w:id="87"/>
       <w:r>
         <w:t xml:space="preserve"> </w:t>
       </w:r>
@@ -13834,7 +13713,7 @@
       <w:pPr>
         <w:pStyle w:val="Heading2"/>
       </w:pPr>
-      <w:bookmarkStart w:id="87" w:name="_Toc94698900"/>
+      <w:bookmarkStart w:id="88" w:name="_Toc94698900"/>
       <w:r>
         <w:t xml:space="preserve">How </w:t>
       </w:r>
@@ -13846,18 +13725,18 @@
       <w:r>
         <w:t xml:space="preserve"> be developed further?</w:t>
       </w:r>
-      <w:bookmarkEnd w:id="87"/>
+      <w:bookmarkEnd w:id="88"/>
     </w:p>
     <w:p/>
     <w:p>
       <w:pPr>
         <w:pStyle w:val="Heading2"/>
       </w:pPr>
-      <w:bookmarkStart w:id="88" w:name="_Toc94698901"/>
+      <w:bookmarkStart w:id="89" w:name="_Toc94698901"/>
       <w:r>
         <w:t>Assessment of your learning.</w:t>
       </w:r>
-      <w:bookmarkEnd w:id="88"/>
+      <w:bookmarkEnd w:id="89"/>
     </w:p>
     <w:p>
       <w:r>
@@ -13875,13 +13754,13 @@
       <w:pPr>
         <w:pStyle w:val="Heading2"/>
       </w:pPr>
-      <w:bookmarkStart w:id="89" w:name="_Toc36624928"/>
-      <w:bookmarkStart w:id="90" w:name="_Toc94698902"/>
+      <w:bookmarkStart w:id="90" w:name="_Toc36624928"/>
+      <w:bookmarkStart w:id="91" w:name="_Toc94698902"/>
       <w:r>
         <w:t>Completing a large software development project</w:t>
       </w:r>
-      <w:bookmarkEnd w:id="89"/>
       <w:bookmarkEnd w:id="90"/>
+      <w:bookmarkEnd w:id="91"/>
       <w:r>
         <w:t xml:space="preserve"> </w:t>
       </w:r>
@@ -13896,11 +13775,11 @@
       <w:pPr>
         <w:pStyle w:val="Heading2"/>
       </w:pPr>
-      <w:bookmarkStart w:id="91" w:name="_Toc94698903"/>
+      <w:bookmarkStart w:id="92" w:name="_Toc94698903"/>
       <w:r>
         <w:t>Technical skills</w:t>
       </w:r>
-      <w:bookmarkEnd w:id="91"/>
+      <w:bookmarkEnd w:id="92"/>
       <w:r>
         <w:t xml:space="preserve"> </w:t>
       </w:r>
@@ -13915,11 +13794,11 @@
       <w:pPr>
         <w:pStyle w:val="Heading2"/>
       </w:pPr>
-      <w:bookmarkStart w:id="92" w:name="_Toc94698904"/>
+      <w:bookmarkStart w:id="93" w:name="_Toc94698904"/>
       <w:r>
         <w:t>Further competencies and skills</w:t>
       </w:r>
-      <w:bookmarkEnd w:id="92"/>
+      <w:bookmarkEnd w:id="93"/>
       <w:r>
         <w:t xml:space="preserve">  </w:t>
       </w:r>
@@ -16394,7 +16273,7 @@
       <w:lvlText w:val="%1"/>
       <w:lvlJc w:val="left"/>
       <w:pPr>
-        <w:ind w:left="2276" w:hanging="432"/>
+        <w:ind w:left="6102" w:hanging="432"/>
       </w:pPr>
     </w:lvl>
     <w:lvl w:ilvl="1">
@@ -17488,6 +17367,7 @@
         <w:numId w:val="20"/>
       </w:numPr>
       <w:spacing w:before="240"/>
+      <w:ind w:left="2276"/>
       <w:outlineLvl w:val="0"/>
     </w:pPr>
     <w:rPr>

</xml_diff>

<commit_message>
Made some changes to web design part of report
</commit_message>
<xml_diff>
--- a/Documentation/Software Project Report template revised-Liam Bedford.docx
+++ b/Documentation/Software Project Report template revised-Liam Bedford.docx
@@ -8311,12 +8311,33 @@
     <w:p/>
     <w:p/>
     <w:p/>
+    <w:p/>
+    <w:p/>
+    <w:p/>
+    <w:p/>
+    <w:p/>
+    <w:p/>
+    <w:p/>
+    <w:p/>
+    <w:p/>
+    <w:p/>
+    <w:p/>
+    <w:p/>
+    <w:p/>
+    <w:p/>
+    <w:p/>
+    <w:p/>
+    <w:p/>
+    <w:p/>
+    <w:p/>
+    <w:p/>
     <w:p>
       <w:pPr>
         <w:pStyle w:val="Heading2"/>
         <w:ind w:left="630"/>
       </w:pPr>
       <w:r>
+        <w:lastRenderedPageBreak/>
         <w:t>Wireframes</w:t>
       </w:r>
     </w:p>
@@ -8331,6 +8352,12 @@
       <w:proofErr w:type="gramEnd"/>
       <w:r>
         <w:t xml:space="preserve"> diagram of the different screens and what the main functionality is.</w:t>
+      </w:r>
+    </w:p>
+    <w:p/>
+    <w:p>
+      <w:r>
+        <w:t>On the main home page users can navigate to various other pages of the website. The login button in the top left of the page takes users to the Sign In/Register Page. The Sell button takes users to the Sell Item page. Clicking on one of the displayed items for sale brings users to the corresponding item’s item view page</w:t>
       </w:r>
     </w:p>
     <w:p/>
@@ -8397,6 +8424,7 @@
       </w:pPr>
       <w:bookmarkStart w:id="31" w:name="_Toc94698863"/>
       <w:r>
+        <w:lastRenderedPageBreak/>
         <w:t>Database Design</w:t>
       </w:r>
       <w:bookmarkEnd w:id="31"/>
@@ -8721,7 +8749,6 @@
         <w:rPr>
           <w:rFonts w:eastAsia="Calibri"/>
         </w:rPr>
-        <w:lastRenderedPageBreak/>
         <w:t xml:space="preserve">Textual Representation of </w:t>
       </w:r>
       <w:proofErr w:type="gramStart"/>
@@ -8890,6 +8917,7 @@
           <w:sz w:val="26"/>
           <w:szCs w:val="26"/>
         </w:rPr>
+        <w:lastRenderedPageBreak/>
         <w:t xml:space="preserve">GENRE </w:t>
       </w:r>
       <w:r>
@@ -10081,7 +10109,6 @@
         <w:rPr>
           <w:rFonts w:ascii="Symbol" w:eastAsia="Symbol" w:hAnsi="Symbol" w:cs="Symbol"/>
         </w:rPr>
-        <w:lastRenderedPageBreak/>
         <w:t></w:t>
       </w:r>
       <w:r>
@@ -10174,6 +10201,7 @@
         <w:rPr>
           <w:noProof/>
         </w:rPr>
+        <w:lastRenderedPageBreak/>
         <w:drawing>
           <wp:inline distT="0" distB="0" distL="0" distR="0" wp14:anchorId="54DAE4F2" wp14:editId="7E7D09F8">
             <wp:extent cx="5731510" cy="1765300"/>

</xml_diff>

<commit_message>
Made progress on Project Management in Report
</commit_message>
<xml_diff>
--- a/Documentation/Software Project Report template revised-Liam Bedford.docx
+++ b/Documentation/Software Project Report template revised-Liam Bedford.docx
@@ -16,7 +16,7 @@
           <w:lang w:eastAsia="en-IE"/>
         </w:rPr>
         <w:drawing>
-          <wp:anchor distT="0" distB="0" distL="114300" distR="114300" simplePos="0" relativeHeight="251659264" behindDoc="0" locked="0" layoutInCell="1" allowOverlap="1" wp14:anchorId="370B8189" wp14:editId="4F753158">
+          <wp:anchor distT="0" distB="0" distL="114300" distR="114300" simplePos="0" relativeHeight="251659264" behindDoc="0" locked="0" layoutInCell="1" allowOverlap="1" wp14:anchorId="6FDEF754" wp14:editId="57C34115">
             <wp:simplePos x="0" y="0"/>
             <wp:positionH relativeFrom="margin">
               <wp:align>right</wp:align>
@@ -156,45 +156,12 @@
     </w:p>
     <w:p>
       <w:r>
-        <w:t xml:space="preserve">Year </w:t>
-      </w:r>
-      <w:r>
-        <w:t>2</w:t>
-      </w:r>
-      <w:r>
-        <w:t xml:space="preserve"> 20</w:t>
-      </w:r>
-      <w:r>
-        <w:t>2</w:t>
-      </w:r>
-      <w:r>
-        <w:t>1</w:t>
-      </w:r>
-      <w:r>
-        <w:t>-</w:t>
-      </w:r>
-      <w:r>
-        <w:t>2</w:t>
-      </w:r>
-      <w:r>
-        <w:t>2</w:t>
-      </w:r>
-    </w:p>
-    <w:p>
-      <w:r>
-        <w:t>DL83</w:t>
-      </w:r>
-      <w:r>
-        <w:t>6</w:t>
-      </w:r>
-      <w:r>
-        <w:t xml:space="preserve"> </w:t>
-      </w:r>
-      <w:r>
-        <w:t xml:space="preserve">BSc (Hons) in Creative </w:t>
-      </w:r>
-      <w:r>
-        <w:t>Computing</w:t>
+        <w:t>Year 2 2021-22</w:t>
+      </w:r>
+    </w:p>
+    <w:p>
+      <w:r>
+        <w:t>DL836 BSc (Hons) in Creative Computing</w:t>
       </w:r>
     </w:p>
     <w:p/>
@@ -1189,7 +1156,7 @@
                 <w:noProof/>
                 <w:webHidden/>
               </w:rPr>
-              <w:t>2</w:t>
+              <w:t>3</w:t>
             </w:r>
             <w:r>
               <w:rPr>
@@ -1279,7 +1246,7 @@
                 <w:noProof/>
                 <w:webHidden/>
               </w:rPr>
-              <w:t>3</w:t>
+              <w:t>4</w:t>
             </w:r>
             <w:r>
               <w:rPr>
@@ -1375,7 +1342,7 @@
                 <w:noProof/>
                 <w:webHidden/>
               </w:rPr>
-              <w:t>3</w:t>
+              <w:t>4</w:t>
             </w:r>
             <w:r>
               <w:rPr>
@@ -1471,7 +1438,7 @@
                 <w:noProof/>
                 <w:webHidden/>
               </w:rPr>
-              <w:t>3</w:t>
+              <w:t>5</w:t>
             </w:r>
             <w:r>
               <w:rPr>
@@ -1563,7 +1530,7 @@
                 <w:noProof/>
                 <w:webHidden/>
               </w:rPr>
-              <w:t>3</w:t>
+              <w:t>5</w:t>
             </w:r>
             <w:r>
               <w:rPr>
@@ -1655,7 +1622,7 @@
                 <w:noProof/>
                 <w:webHidden/>
               </w:rPr>
-              <w:t>3</w:t>
+              <w:t>9</w:t>
             </w:r>
             <w:r>
               <w:rPr>
@@ -1751,7 +1718,7 @@
                 <w:noProof/>
                 <w:webHidden/>
               </w:rPr>
-              <w:t>3</w:t>
+              <w:t>9</w:t>
             </w:r>
             <w:r>
               <w:rPr>
@@ -1843,7 +1810,7 @@
                 <w:noProof/>
                 <w:webHidden/>
               </w:rPr>
-              <w:t>3</w:t>
+              <w:t>9</w:t>
             </w:r>
             <w:r>
               <w:rPr>
@@ -1935,7 +1902,7 @@
                 <w:noProof/>
                 <w:webHidden/>
               </w:rPr>
-              <w:t>3</w:t>
+              <w:t>9</w:t>
             </w:r>
             <w:r>
               <w:rPr>
@@ -2027,7 +1994,7 @@
                 <w:noProof/>
                 <w:webHidden/>
               </w:rPr>
-              <w:t>4</w:t>
+              <w:t>9</w:t>
             </w:r>
             <w:r>
               <w:rPr>
@@ -2123,7 +2090,7 @@
                 <w:noProof/>
                 <w:webHidden/>
               </w:rPr>
-              <w:t>5</w:t>
+              <w:t>10</w:t>
             </w:r>
             <w:r>
               <w:rPr>
@@ -2213,7 +2180,7 @@
                 <w:noProof/>
                 <w:webHidden/>
               </w:rPr>
-              <w:t>6</w:t>
+              <w:t>14</w:t>
             </w:r>
             <w:r>
               <w:rPr>
@@ -2309,7 +2276,7 @@
                 <w:noProof/>
                 <w:webHidden/>
               </w:rPr>
-              <w:t>6</w:t>
+              <w:t>14</w:t>
             </w:r>
             <w:r>
               <w:rPr>
@@ -2405,7 +2372,7 @@
                 <w:noProof/>
                 <w:webHidden/>
               </w:rPr>
-              <w:t>6</w:t>
+              <w:t>14</w:t>
             </w:r>
             <w:r>
               <w:rPr>
@@ -2503,7 +2470,7 @@
                 <w:noProof/>
                 <w:webHidden/>
               </w:rPr>
-              <w:t>6</w:t>
+              <w:t>14</w:t>
             </w:r>
             <w:r>
               <w:rPr>
@@ -2600,7 +2567,7 @@
                 <w:noProof/>
                 <w:webHidden/>
               </w:rPr>
-              <w:t>7</w:t>
+              <w:t>15</w:t>
             </w:r>
             <w:r>
               <w:rPr>
@@ -2698,7 +2665,7 @@
                 <w:noProof/>
                 <w:webHidden/>
               </w:rPr>
-              <w:t>7</w:t>
+              <w:t>15</w:t>
             </w:r>
             <w:r>
               <w:rPr>
@@ -2794,7 +2761,7 @@
                 <w:noProof/>
                 <w:webHidden/>
               </w:rPr>
-              <w:t>8</w:t>
+              <w:t>16</w:t>
             </w:r>
             <w:r>
               <w:rPr>
@@ -2892,7 +2859,7 @@
                 <w:noProof/>
                 <w:webHidden/>
               </w:rPr>
-              <w:t>9</w:t>
+              <w:t>17</w:t>
             </w:r>
             <w:r>
               <w:rPr>
@@ -2982,7 +2949,7 @@
                 <w:noProof/>
                 <w:webHidden/>
               </w:rPr>
-              <w:t>10</w:t>
+              <w:t>18</w:t>
             </w:r>
             <w:r>
               <w:rPr>
@@ -3082,7 +3049,7 @@
                 <w:noProof/>
                 <w:webHidden/>
               </w:rPr>
-              <w:t>10</w:t>
+              <w:t>18</w:t>
             </w:r>
             <w:r>
               <w:rPr>
@@ -3182,7 +3149,7 @@
                 <w:noProof/>
                 <w:webHidden/>
               </w:rPr>
-              <w:t>10</w:t>
+              <w:t>18</w:t>
             </w:r>
             <w:r>
               <w:rPr>
@@ -3282,7 +3249,7 @@
                 <w:noProof/>
                 <w:webHidden/>
               </w:rPr>
-              <w:t>10</w:t>
+              <w:t>18</w:t>
             </w:r>
             <w:r>
               <w:rPr>
@@ -3382,7 +3349,7 @@
                 <w:noProof/>
                 <w:webHidden/>
               </w:rPr>
-              <w:t>10</w:t>
+              <w:t>18</w:t>
             </w:r>
             <w:r>
               <w:rPr>
@@ -3482,7 +3449,7 @@
                 <w:noProof/>
                 <w:webHidden/>
               </w:rPr>
-              <w:t>10</w:t>
+              <w:t>19</w:t>
             </w:r>
             <w:r>
               <w:rPr>
@@ -3572,7 +3539,7 @@
                 <w:noProof/>
                 <w:webHidden/>
               </w:rPr>
-              <w:t>11</w:t>
+              <w:t>19</w:t>
             </w:r>
             <w:r>
               <w:rPr>
@@ -3672,7 +3639,7 @@
                 <w:noProof/>
                 <w:webHidden/>
               </w:rPr>
-              <w:t>11</w:t>
+              <w:t>19</w:t>
             </w:r>
             <w:r>
               <w:rPr>
@@ -3772,7 +3739,7 @@
                 <w:noProof/>
                 <w:webHidden/>
               </w:rPr>
-              <w:t>11</w:t>
+              <w:t>20</w:t>
             </w:r>
             <w:r>
               <w:rPr>
@@ -3868,7 +3835,7 @@
                 <w:noProof/>
                 <w:webHidden/>
               </w:rPr>
-              <w:t>12</w:t>
+              <w:t>20</w:t>
             </w:r>
             <w:r>
               <w:rPr>
@@ -3964,7 +3931,7 @@
                 <w:noProof/>
                 <w:webHidden/>
               </w:rPr>
-              <w:t>12</w:t>
+              <w:t>20</w:t>
             </w:r>
             <w:r>
               <w:rPr>
@@ -4060,7 +4027,7 @@
                 <w:noProof/>
                 <w:webHidden/>
               </w:rPr>
-              <w:t>12</w:t>
+              <w:t>21</w:t>
             </w:r>
             <w:r>
               <w:rPr>
@@ -4156,7 +4123,7 @@
                 <w:noProof/>
                 <w:webHidden/>
               </w:rPr>
-              <w:t>12</w:t>
+              <w:t>21</w:t>
             </w:r>
             <w:r>
               <w:rPr>
@@ -4252,7 +4219,7 @@
                 <w:noProof/>
                 <w:webHidden/>
               </w:rPr>
-              <w:t>13</w:t>
+              <w:t>21</w:t>
             </w:r>
             <w:r>
               <w:rPr>
@@ -4352,7 +4319,7 @@
                 <w:noProof/>
                 <w:webHidden/>
               </w:rPr>
-              <w:t>13</w:t>
+              <w:t>21</w:t>
             </w:r>
             <w:r>
               <w:rPr>
@@ -4452,7 +4419,7 @@
                 <w:noProof/>
                 <w:webHidden/>
               </w:rPr>
-              <w:t>13</w:t>
+              <w:t>21</w:t>
             </w:r>
             <w:r>
               <w:rPr>
@@ -4542,7 +4509,7 @@
                 <w:noProof/>
                 <w:webHidden/>
               </w:rPr>
-              <w:t>14</w:t>
+              <w:t>22</w:t>
             </w:r>
             <w:r>
               <w:rPr>
@@ -4638,7 +4605,7 @@
                 <w:noProof/>
                 <w:webHidden/>
               </w:rPr>
-              <w:t>14</w:t>
+              <w:t>22</w:t>
             </w:r>
             <w:r>
               <w:rPr>
@@ -4734,7 +4701,7 @@
                 <w:noProof/>
                 <w:webHidden/>
               </w:rPr>
-              <w:t>14</w:t>
+              <w:t>22</w:t>
             </w:r>
             <w:r>
               <w:rPr>
@@ -4826,7 +4793,7 @@
                 <w:noProof/>
                 <w:webHidden/>
               </w:rPr>
-              <w:t>14</w:t>
+              <w:t>22</w:t>
             </w:r>
             <w:r>
               <w:rPr>
@@ -4918,7 +4885,7 @@
                 <w:noProof/>
                 <w:webHidden/>
               </w:rPr>
-              <w:t>14</w:t>
+              <w:t>22</w:t>
             </w:r>
             <w:r>
               <w:rPr>
@@ -5010,7 +4977,7 @@
                 <w:noProof/>
                 <w:webHidden/>
               </w:rPr>
-              <w:t>14</w:t>
+              <w:t>22</w:t>
             </w:r>
             <w:r>
               <w:rPr>
@@ -5102,7 +5069,7 @@
                 <w:noProof/>
                 <w:webHidden/>
               </w:rPr>
-              <w:t>14</w:t>
+              <w:t>22</w:t>
             </w:r>
             <w:r>
               <w:rPr>
@@ -5198,7 +5165,7 @@
                 <w:noProof/>
                 <w:webHidden/>
               </w:rPr>
-              <w:t>14</w:t>
+              <w:t>22</w:t>
             </w:r>
             <w:r>
               <w:rPr>
@@ -5294,7 +5261,7 @@
                 <w:noProof/>
                 <w:webHidden/>
               </w:rPr>
-              <w:t>15</w:t>
+              <w:t>23</w:t>
             </w:r>
             <w:r>
               <w:rPr>
@@ -5386,7 +5353,7 @@
                 <w:noProof/>
                 <w:webHidden/>
               </w:rPr>
-              <w:t>15</w:t>
+              <w:t>23</w:t>
             </w:r>
             <w:r>
               <w:rPr>
@@ -5478,7 +5445,7 @@
                 <w:noProof/>
                 <w:webHidden/>
               </w:rPr>
-              <w:t>15</w:t>
+              <w:t>23</w:t>
             </w:r>
             <w:r>
               <w:rPr>
@@ -5568,7 +5535,7 @@
                 <w:noProof/>
                 <w:webHidden/>
               </w:rPr>
-              <w:t>16</w:t>
+              <w:t>24</w:t>
             </w:r>
             <w:r>
               <w:rPr>
@@ -5664,7 +5631,7 @@
                 <w:noProof/>
                 <w:webHidden/>
               </w:rPr>
-              <w:t>16</w:t>
+              <w:t>24</w:t>
             </w:r>
             <w:r>
               <w:rPr>
@@ -5760,7 +5727,7 @@
                 <w:noProof/>
                 <w:webHidden/>
               </w:rPr>
-              <w:t>16</w:t>
+              <w:t>24</w:t>
             </w:r>
             <w:r>
               <w:rPr>
@@ -5856,7 +5823,7 @@
                 <w:noProof/>
                 <w:webHidden/>
               </w:rPr>
-              <w:t>16</w:t>
+              <w:t>24</w:t>
             </w:r>
             <w:r>
               <w:rPr>
@@ -5952,7 +5919,7 @@
                 <w:noProof/>
                 <w:webHidden/>
               </w:rPr>
-              <w:t>16</w:t>
+              <w:t>24</w:t>
             </w:r>
             <w:r>
               <w:rPr>
@@ -6048,7 +6015,7 @@
                 <w:noProof/>
                 <w:webHidden/>
               </w:rPr>
-              <w:t>16</w:t>
+              <w:t>24</w:t>
             </w:r>
             <w:r>
               <w:rPr>
@@ -6144,7 +6111,7 @@
                 <w:noProof/>
                 <w:webHidden/>
               </w:rPr>
-              <w:t>16</w:t>
+              <w:t>24</w:t>
             </w:r>
             <w:r>
               <w:rPr>
@@ -6209,10 +6176,7 @@
     </w:p>
     <w:p>
       <w:r>
-        <w:t xml:space="preserve">PHP, MySQL, </w:t>
-      </w:r>
-      <w:r>
-        <w:t>Bootstrap, CSS, Vanilla</w:t>
+        <w:t>PHP, MySQL, Bootstrap, CSS, Vanilla</w:t>
       </w:r>
     </w:p>
     <w:p/>
@@ -6223,13 +6187,7 @@
     </w:p>
     <w:p>
       <w:r>
-        <w:t xml:space="preserve">IDE, </w:t>
-      </w:r>
-      <w:r>
-        <w:t>phpMyAdmin</w:t>
-      </w:r>
-      <w:r>
-        <w:t>, Miro</w:t>
+        <w:t>IDE, phpMyAdmin, Miro</w:t>
       </w:r>
     </w:p>
     <w:p/>
@@ -6879,7 +6837,7 @@
           <w:noProof/>
         </w:rPr>
         <w:drawing>
-          <wp:inline distT="0" distB="0" distL="0" distR="0" wp14:anchorId="52E692B0" wp14:editId="359E2903">
+          <wp:inline distT="0" distB="0" distL="0" distR="0" wp14:anchorId="78A4AE4C" wp14:editId="60BF9A7C">
             <wp:extent cx="3839126" cy="6525491"/>
             <wp:effectExtent l="0" t="0" r="9525" b="0"/>
             <wp:docPr id="5" name="Picture 5" descr="Timeline&#10;&#10;Description automatically generated with low confidence"/>
@@ -7239,7 +7197,7 @@
           <w:noProof/>
         </w:rPr>
         <w:drawing>
-          <wp:inline distT="0" distB="0" distL="0" distR="0" wp14:anchorId="5C1B2E27" wp14:editId="385435E4">
+          <wp:inline distT="0" distB="0" distL="0" distR="0" wp14:anchorId="31967112" wp14:editId="737C9A33">
             <wp:extent cx="3329666" cy="5534891"/>
             <wp:effectExtent l="0" t="0" r="4445" b="8890"/>
             <wp:docPr id="6" name="Picture 6" descr="A collage of different outfits&#10;&#10;Description automatically generated with low confidence"/>
@@ -8029,7 +7987,7 @@
         </w:rPr>
         <w:lastRenderedPageBreak/>
         <w:drawing>
-          <wp:inline distT="0" distB="0" distL="0" distR="0" wp14:anchorId="178BBFDB" wp14:editId="0117D26E">
+          <wp:inline distT="0" distB="0" distL="0" distR="0" wp14:anchorId="0E348E7E" wp14:editId="114B23E9">
             <wp:extent cx="4467225" cy="4153491"/>
             <wp:effectExtent l="0" t="0" r="0" b="0"/>
             <wp:docPr id="2" name="Picture 2" descr="Business Analysis tool, model scenarios in Sparx Systems Enterprise Architect"/>
@@ -8095,10 +8053,7 @@
     <w:p/>
     <w:p>
       <w:r>
-        <w:t xml:space="preserve">Software I used </w:t>
-      </w:r>
-      <w:r>
-        <w:t>in the development of this application includes Laravel, phpMyAdmin</w:t>
+        <w:t>Software I used in the development of this application includes Laravel, phpMyAdmin</w:t>
       </w:r>
     </w:p>
     <w:p>
@@ -8175,24 +8130,12 @@
     </w:p>
     <w:p>
       <w:r>
-        <w:t xml:space="preserve">At the very top of </w:t>
-      </w:r>
-      <w:r>
-        <w:t xml:space="preserve">each page of </w:t>
-      </w:r>
-      <w:r>
-        <w:t xml:space="preserve">my web application is </w:t>
-      </w:r>
-      <w:r>
-        <w:t>a navbar, as well as a footer found at the bottom of the page.</w:t>
-      </w:r>
-    </w:p>
-    <w:p>
-      <w:r>
-        <w:t xml:space="preserve">Underneath the navbar is a banner which </w:t>
-      </w:r>
-      <w:r>
-        <w:t>tells users what the website is and contains a link to allow users to sell items/log in</w:t>
+        <w:t>At the very top of each page of my web application is a navbar, as well as a footer found at the bottom of the page.</w:t>
+      </w:r>
+    </w:p>
+    <w:p>
+      <w:r>
+        <w:t>Underneath the navbar is a banner which tells users what the website is and contains a link to allow users to sell items/log in</w:t>
       </w:r>
     </w:p>
     <w:p>
@@ -8248,16 +8191,7 @@
     </w:p>
     <w:p>
       <w:r>
-        <w:t xml:space="preserve">The color palette I decided to use throughout my web application is a simple </w:t>
-      </w:r>
-      <w:r>
-        <w:t>palette</w:t>
-      </w:r>
-      <w:r>
-        <w:t xml:space="preserve"> containing </w:t>
-      </w:r>
-      <w:r>
-        <w:t>white, black and a shade of red (</w:t>
+        <w:t>The color palette I decided to use throughout my web application is a simple palette containing white, black and a shade of red (</w:t>
       </w:r>
       <w:r>
         <w:t>#f91723</w:t>
@@ -8357,10 +8291,15 @@
     <w:p/>
     <w:p>
       <w:r>
-        <w:t>On the main home page users can navigate to various other pages of the website. The login button in the top left of the page takes users to the Sign In/Register Page. The Sell button takes users to the Sell Item page. Clicking on one of the displayed items for sale brings users to the corresponding item’s item view page</w:t>
-      </w:r>
-      <w:r>
-        <w:t>. User’s can navigate to the home page by clicking the logo on every page. Clicking New items or shop brands or any of the item specific tabs brings users to the item browse page.</w:t>
+        <w:t xml:space="preserve">On the main home page users can navigate to various other pages of the website. The login button in the top left of the page takes users to the Sign In/Register Page. The Sell button takes users to the Sell Item page. Clicking on one of the displayed items for sale brings users to the corresponding item’s item view page. </w:t>
+      </w:r>
+      <w:proofErr w:type="spellStart"/>
+      <w:r>
+        <w:t>User’s</w:t>
+      </w:r>
+      <w:proofErr w:type="spellEnd"/>
+      <w:r>
+        <w:t xml:space="preserve"> can navigate to the home page by clicking the logo on every page. Clicking New items or shop brands or any of the item specific tabs brings users to the item browse page.</w:t>
       </w:r>
     </w:p>
     <w:p/>
@@ -8370,7 +8309,7 @@
           <w:noProof/>
         </w:rPr>
         <w:drawing>
-          <wp:inline distT="0" distB="0" distL="0" distR="0" wp14:anchorId="2F4F4858" wp14:editId="5586E781">
+          <wp:inline distT="0" distB="0" distL="0" distR="0" wp14:anchorId="0AAD5499" wp14:editId="369338D7">
             <wp:extent cx="5731510" cy="4876165"/>
             <wp:effectExtent l="0" t="0" r="2540" b="635"/>
             <wp:docPr id="9" name="Picture 9" descr="Chart, treemap chart&#10;&#10;Description automatically generated"/>
@@ -8451,13 +8390,43 @@
           <w:sz w:val="28"/>
           <w:szCs w:val="28"/>
         </w:rPr>
-        <w:t>A company has a website that sells video games for different consoles. They would need a database for all their games and order places. For each order place, they would need games bought, total price, date of the order, and how long it will take to deliver. The database needs to keep track of all games that are being sold. Customers will have to input their information when registering an account. Customers will also have to input their card details when making a payment for their order.</w:t>
-      </w:r>
+        <w:t xml:space="preserve">The company has a website that sells kickboxing gear from different brands. A database is needed for all the training items and orders. For each order placed, information such as items bought, total price, date/time of </w:t>
+      </w:r>
+      <w:proofErr w:type="gramStart"/>
       <w:r>
         <w:rPr>
           <w:rFonts w:ascii="Calibri" w:eastAsia="Calibri" w:hAnsi="Calibri" w:cs="Calibri"/>
-        </w:rPr>
-        <w:t xml:space="preserve"> </w:t>
+          <w:sz w:val="28"/>
+          <w:szCs w:val="28"/>
+        </w:rPr>
+        <w:t>order ,</w:t>
+      </w:r>
+      <w:proofErr w:type="gramEnd"/>
+      <w:r>
+        <w:rPr>
+          <w:rFonts w:ascii="Calibri" w:eastAsia="Calibri" w:hAnsi="Calibri" w:cs="Calibri"/>
+          <w:sz w:val="28"/>
+          <w:szCs w:val="28"/>
+        </w:rPr>
+        <w:t xml:space="preserve">  and more must be tracked. The database needs to keep track of which items are selling. Users will need to create an account by registering with their information, such as username, </w:t>
+      </w:r>
+      <w:proofErr w:type="gramStart"/>
+      <w:r>
+        <w:rPr>
+          <w:rFonts w:ascii="Calibri" w:eastAsia="Calibri" w:hAnsi="Calibri" w:cs="Calibri"/>
+          <w:sz w:val="28"/>
+          <w:szCs w:val="28"/>
+        </w:rPr>
+        <w:t>email</w:t>
+      </w:r>
+      <w:proofErr w:type="gramEnd"/>
+      <w:r>
+        <w:rPr>
+          <w:rFonts w:ascii="Calibri" w:eastAsia="Calibri" w:hAnsi="Calibri" w:cs="Calibri"/>
+          <w:sz w:val="28"/>
+          <w:szCs w:val="28"/>
+        </w:rPr>
+        <w:t xml:space="preserve"> and password. </w:t>
       </w:r>
     </w:p>
     <w:p>
@@ -8501,33 +8470,85 @@
           <w:rFonts w:eastAsiaTheme="minorEastAsia"/>
         </w:rPr>
       </w:pPr>
-      <w:proofErr w:type="spellStart"/>
+      <w:proofErr w:type="gramStart"/>
       <w:r>
         <w:rPr>
           <w:rFonts w:ascii="Calibri" w:eastAsia="Calibri" w:hAnsi="Calibri" w:cs="Calibri"/>
         </w:rPr>
-        <w:t>Organisers</w:t>
-      </w:r>
-      <w:proofErr w:type="spellEnd"/>
+        <w:t xml:space="preserve">Users </w:t>
+      </w:r>
       <w:r>
         <w:rPr>
           <w:rFonts w:ascii="Calibri" w:eastAsia="Calibri" w:hAnsi="Calibri" w:cs="Calibri"/>
         </w:rPr>
-        <w:t xml:space="preserve"> need to be able to create, read, update, and </w:t>
-      </w:r>
-      <w:proofErr w:type="gramStart"/>
+        <w:t xml:space="preserve"> need</w:t>
+      </w:r>
+      <w:proofErr w:type="gramEnd"/>
       <w:r>
         <w:rPr>
           <w:rFonts w:ascii="Calibri" w:eastAsia="Calibri" w:hAnsi="Calibri" w:cs="Calibri"/>
         </w:rPr>
-        <w:t>delete:</w:t>
-      </w:r>
-      <w:proofErr w:type="gramEnd"/>
+        <w:t xml:space="preserve"> to be able to create, read, update, and delete: </w:t>
+      </w:r>
       <w:r>
         <w:rPr>
           <w:rFonts w:ascii="Calibri" w:eastAsia="Calibri" w:hAnsi="Calibri" w:cs="Calibri"/>
         </w:rPr>
-        <w:t xml:space="preserve"> festivals, stages, shows, performers, and genres.</w:t>
+        <w:t>items</w:t>
+      </w:r>
+      <w:r>
+        <w:rPr>
+          <w:rFonts w:ascii="Calibri" w:eastAsia="Calibri" w:hAnsi="Calibri" w:cs="Calibri"/>
+        </w:rPr>
+        <w:t xml:space="preserve">, </w:t>
+      </w:r>
+      <w:r>
+        <w:rPr>
+          <w:rFonts w:ascii="Calibri" w:eastAsia="Calibri" w:hAnsi="Calibri" w:cs="Calibri"/>
+        </w:rPr>
+        <w:t>brands</w:t>
+      </w:r>
+      <w:r>
+        <w:rPr>
+          <w:rFonts w:ascii="Calibri" w:eastAsia="Calibri" w:hAnsi="Calibri" w:cs="Calibri"/>
+        </w:rPr>
+        <w:t xml:space="preserve">, </w:t>
+      </w:r>
+      <w:r>
+        <w:rPr>
+          <w:rFonts w:ascii="Calibri" w:eastAsia="Calibri" w:hAnsi="Calibri" w:cs="Calibri"/>
+        </w:rPr>
+        <w:t>conditions</w:t>
+      </w:r>
+      <w:r>
+        <w:rPr>
+          <w:rFonts w:ascii="Calibri" w:eastAsia="Calibri" w:hAnsi="Calibri" w:cs="Calibri"/>
+        </w:rPr>
+        <w:t xml:space="preserve">, </w:t>
+      </w:r>
+      <w:r>
+        <w:rPr>
+          <w:rFonts w:ascii="Calibri" w:eastAsia="Calibri" w:hAnsi="Calibri" w:cs="Calibri"/>
+        </w:rPr>
+        <w:t>prices</w:t>
+      </w:r>
+      <w:r>
+        <w:rPr>
+          <w:rFonts w:ascii="Calibri" w:eastAsia="Calibri" w:hAnsi="Calibri" w:cs="Calibri"/>
+        </w:rPr>
+        <w:t xml:space="preserve">, and </w:t>
+      </w:r>
+      <w:r>
+        <w:rPr>
+          <w:rFonts w:ascii="Calibri" w:eastAsia="Calibri" w:hAnsi="Calibri" w:cs="Calibri"/>
+        </w:rPr>
+        <w:t>type</w:t>
+      </w:r>
+      <w:r>
+        <w:rPr>
+          <w:rFonts w:ascii="Calibri" w:eastAsia="Calibri" w:hAnsi="Calibri" w:cs="Calibri"/>
+        </w:rPr>
+        <w:t>.</w:t>
       </w:r>
     </w:p>
     <w:p>
@@ -8546,7 +8567,31 @@
         <w:rPr>
           <w:rFonts w:ascii="Calibri" w:eastAsia="Calibri" w:hAnsi="Calibri" w:cs="Calibri"/>
         </w:rPr>
-        <w:t>Users will need to be able to find all festivals ordered by their start date.</w:t>
+        <w:t xml:space="preserve">Users will need to be able to find all </w:t>
+      </w:r>
+      <w:r>
+        <w:rPr>
+          <w:rFonts w:ascii="Calibri" w:eastAsia="Calibri" w:hAnsi="Calibri" w:cs="Calibri"/>
+        </w:rPr>
+        <w:t>items</w:t>
+      </w:r>
+      <w:r>
+        <w:rPr>
+          <w:rFonts w:ascii="Calibri" w:eastAsia="Calibri" w:hAnsi="Calibri" w:cs="Calibri"/>
+        </w:rPr>
+        <w:t xml:space="preserve"> ordered by their </w:t>
+      </w:r>
+      <w:r>
+        <w:rPr>
+          <w:rFonts w:ascii="Calibri" w:eastAsia="Calibri" w:hAnsi="Calibri" w:cs="Calibri"/>
+        </w:rPr>
+        <w:t>listing</w:t>
+      </w:r>
+      <w:r>
+        <w:rPr>
+          <w:rFonts w:ascii="Calibri" w:eastAsia="Calibri" w:hAnsi="Calibri" w:cs="Calibri"/>
+        </w:rPr>
+        <w:t xml:space="preserve"> date.</w:t>
       </w:r>
     </w:p>
     <w:p>
@@ -8565,7 +8610,19 @@
         <w:rPr>
           <w:rFonts w:ascii="Calibri" w:eastAsia="Calibri" w:hAnsi="Calibri" w:cs="Calibri"/>
         </w:rPr>
-        <w:t>Users may want to find a festival by a specific start date.</w:t>
+        <w:t xml:space="preserve">Users may want to find a festival by a specific </w:t>
+      </w:r>
+      <w:r>
+        <w:rPr>
+          <w:rFonts w:ascii="Calibri" w:eastAsia="Calibri" w:hAnsi="Calibri" w:cs="Calibri"/>
+        </w:rPr>
+        <w:t>brand</w:t>
+      </w:r>
+      <w:r>
+        <w:rPr>
+          <w:rFonts w:ascii="Calibri" w:eastAsia="Calibri" w:hAnsi="Calibri" w:cs="Calibri"/>
+        </w:rPr>
+        <w:t>.</w:t>
       </w:r>
     </w:p>
     <w:p>
@@ -8584,7 +8641,19 @@
         <w:rPr>
           <w:rFonts w:ascii="Calibri" w:eastAsia="Calibri" w:hAnsi="Calibri" w:cs="Calibri"/>
         </w:rPr>
-        <w:t>Users need to find all festivals using a list of genres.</w:t>
+        <w:t xml:space="preserve">Users need to find all festivals using a list of </w:t>
+      </w:r>
+      <w:r>
+        <w:rPr>
+          <w:rFonts w:ascii="Calibri" w:eastAsia="Calibri" w:hAnsi="Calibri" w:cs="Calibri"/>
+        </w:rPr>
+        <w:t>conditions</w:t>
+      </w:r>
+      <w:r>
+        <w:rPr>
+          <w:rFonts w:ascii="Calibri" w:eastAsia="Calibri" w:hAnsi="Calibri" w:cs="Calibri"/>
+        </w:rPr>
+        <w:t>.</w:t>
       </w:r>
     </w:p>
     <w:p>
@@ -8603,7 +8672,19 @@
         <w:rPr>
           <w:rFonts w:ascii="Calibri" w:eastAsia="Calibri" w:hAnsi="Calibri" w:cs="Calibri"/>
         </w:rPr>
-        <w:t>Users need to find the stage for a specific show.</w:t>
+        <w:t xml:space="preserve">Users need to find the </w:t>
+      </w:r>
+      <w:r>
+        <w:rPr>
+          <w:rFonts w:ascii="Calibri" w:eastAsia="Calibri" w:hAnsi="Calibri" w:cs="Calibri"/>
+        </w:rPr>
+        <w:t>price</w:t>
+      </w:r>
+      <w:r>
+        <w:rPr>
+          <w:rFonts w:ascii="Calibri" w:eastAsia="Calibri" w:hAnsi="Calibri" w:cs="Calibri"/>
+        </w:rPr>
+        <w:t xml:space="preserve"> for a specific show.</w:t>
       </w:r>
     </w:p>
     <w:p>
@@ -8622,7 +8703,19 @@
         <w:rPr>
           <w:rFonts w:ascii="Calibri" w:eastAsia="Calibri" w:hAnsi="Calibri" w:cs="Calibri"/>
         </w:rPr>
-        <w:t>Users need to find the shows using a performers name.</w:t>
+        <w:t xml:space="preserve">Users need to find the shows using a </w:t>
+      </w:r>
+      <w:r>
+        <w:rPr>
+          <w:rFonts w:ascii="Calibri" w:eastAsia="Calibri" w:hAnsi="Calibri" w:cs="Calibri"/>
+        </w:rPr>
+        <w:t>brand</w:t>
+      </w:r>
+      <w:r>
+        <w:rPr>
+          <w:rFonts w:ascii="Calibri" w:eastAsia="Calibri" w:hAnsi="Calibri" w:cs="Calibri"/>
+        </w:rPr>
+        <w:t xml:space="preserve"> name.</w:t>
       </w:r>
     </w:p>
     <w:p>
@@ -8641,7 +8734,19 @@
         <w:rPr>
           <w:rFonts w:ascii="Calibri" w:eastAsia="Calibri" w:hAnsi="Calibri" w:cs="Calibri"/>
         </w:rPr>
-        <w:t>Performers may need to find the list of festival contacts.</w:t>
+        <w:t xml:space="preserve">Performers may need to find the list of festival </w:t>
+      </w:r>
+      <w:r>
+        <w:rPr>
+          <w:rFonts w:ascii="Calibri" w:eastAsia="Calibri" w:hAnsi="Calibri" w:cs="Calibri"/>
+        </w:rPr>
+        <w:t>types</w:t>
+      </w:r>
+      <w:r>
+        <w:rPr>
+          <w:rFonts w:ascii="Calibri" w:eastAsia="Calibri" w:hAnsi="Calibri" w:cs="Calibri"/>
+        </w:rPr>
+        <w:t>.</w:t>
       </w:r>
     </w:p>
     <w:p>
@@ -8660,7 +8765,19 @@
         <w:rPr>
           <w:rFonts w:ascii="Calibri" w:eastAsia="Calibri" w:hAnsi="Calibri" w:cs="Calibri"/>
         </w:rPr>
-        <w:t>Users need to find festivals by location and the location needs to be displayed on a Google Map</w:t>
+        <w:t xml:space="preserve">Users need to find </w:t>
+      </w:r>
+      <w:r>
+        <w:rPr>
+          <w:rFonts w:ascii="Calibri" w:eastAsia="Calibri" w:hAnsi="Calibri" w:cs="Calibri"/>
+        </w:rPr>
+        <w:t>item</w:t>
+      </w:r>
+      <w:r>
+        <w:rPr>
+          <w:rFonts w:ascii="Calibri" w:eastAsia="Calibri" w:hAnsi="Calibri" w:cs="Calibri"/>
+        </w:rPr>
+        <w:t xml:space="preserve"> by location and the location needs to be displayed on a Google Map</w:t>
       </w:r>
     </w:p>
     <w:p>
@@ -8679,7 +8796,25 @@
         <w:rPr>
           <w:rFonts w:ascii="Calibri" w:eastAsia="Calibri" w:hAnsi="Calibri" w:cs="Calibri"/>
         </w:rPr>
-        <w:t>User may need to find festivals by city</w:t>
+        <w:t xml:space="preserve">User may need to find </w:t>
+      </w:r>
+      <w:r>
+        <w:rPr>
+          <w:rFonts w:ascii="Calibri" w:eastAsia="Calibri" w:hAnsi="Calibri" w:cs="Calibri"/>
+        </w:rPr>
+        <w:t>items</w:t>
+      </w:r>
+      <w:r>
+        <w:rPr>
+          <w:rFonts w:ascii="Calibri" w:eastAsia="Calibri" w:hAnsi="Calibri" w:cs="Calibri"/>
+        </w:rPr>
+        <w:t xml:space="preserve"> by </w:t>
+      </w:r>
+      <w:r>
+        <w:rPr>
+          <w:rFonts w:ascii="Calibri" w:eastAsia="Calibri" w:hAnsi="Calibri" w:cs="Calibri"/>
+        </w:rPr>
+        <w:t>location.</w:t>
       </w:r>
     </w:p>
     <w:p>
@@ -8698,7 +8833,37 @@
         <w:rPr>
           <w:rFonts w:ascii="Calibri" w:eastAsia="Calibri" w:hAnsi="Calibri" w:cs="Calibri"/>
         </w:rPr>
-        <w:t>Users need to find stages within a festival by the stage’s location</w:t>
+        <w:t xml:space="preserve">Users need to find </w:t>
+      </w:r>
+      <w:r>
+        <w:rPr>
+          <w:rFonts w:ascii="Calibri" w:eastAsia="Calibri" w:hAnsi="Calibri" w:cs="Calibri"/>
+        </w:rPr>
+        <w:t>prices</w:t>
+      </w:r>
+      <w:r>
+        <w:rPr>
+          <w:rFonts w:ascii="Calibri" w:eastAsia="Calibri" w:hAnsi="Calibri" w:cs="Calibri"/>
+        </w:rPr>
+        <w:t xml:space="preserve"> </w:t>
+      </w:r>
+      <w:r>
+        <w:rPr>
+          <w:rFonts w:ascii="Calibri" w:eastAsia="Calibri" w:hAnsi="Calibri" w:cs="Calibri"/>
+        </w:rPr>
+        <w:t xml:space="preserve">of an item </w:t>
+      </w:r>
+      <w:r>
+        <w:rPr>
+          <w:rFonts w:ascii="Calibri" w:eastAsia="Calibri" w:hAnsi="Calibri" w:cs="Calibri"/>
+        </w:rPr>
+        <w:t xml:space="preserve">by the </w:t>
+      </w:r>
+      <w:r>
+        <w:rPr>
+          <w:rFonts w:ascii="Calibri" w:eastAsia="Calibri" w:hAnsi="Calibri" w:cs="Calibri"/>
+        </w:rPr>
+        <w:t>items condition</w:t>
       </w:r>
     </w:p>
     <w:p>
@@ -8713,19 +8878,35 @@
           <w:rFonts w:eastAsiaTheme="minorEastAsia"/>
         </w:rPr>
       </w:pPr>
-      <w:proofErr w:type="spellStart"/>
       <w:r>
         <w:rPr>
           <w:rFonts w:ascii="Calibri" w:eastAsia="Calibri" w:hAnsi="Calibri" w:cs="Calibri"/>
         </w:rPr>
-        <w:t>Organisers</w:t>
-      </w:r>
-      <w:proofErr w:type="spellEnd"/>
+        <w:t>Users</w:t>
+      </w:r>
       <w:r>
         <w:rPr>
           <w:rFonts w:ascii="Calibri" w:eastAsia="Calibri" w:hAnsi="Calibri" w:cs="Calibri"/>
         </w:rPr>
-        <w:t xml:space="preserve"> need to display a list of employees that are assigned to a specific festival</w:t>
+        <w:t xml:space="preserve"> need to display a list of </w:t>
+      </w:r>
+      <w:r>
+        <w:rPr>
+          <w:rFonts w:ascii="Calibri" w:eastAsia="Calibri" w:hAnsi="Calibri" w:cs="Calibri"/>
+        </w:rPr>
+        <w:t>customers</w:t>
+      </w:r>
+      <w:r>
+        <w:rPr>
+          <w:rFonts w:ascii="Calibri" w:eastAsia="Calibri" w:hAnsi="Calibri" w:cs="Calibri"/>
+        </w:rPr>
+        <w:t xml:space="preserve"> that are assigned to a specific </w:t>
+      </w:r>
+      <w:r>
+        <w:rPr>
+          <w:rFonts w:ascii="Calibri" w:eastAsia="Calibri" w:hAnsi="Calibri" w:cs="Calibri"/>
+        </w:rPr>
+        <w:t>item.</w:t>
       </w:r>
       <w:r>
         <w:br/>
@@ -8852,66 +9033,8 @@
           <w:sz w:val="26"/>
           <w:szCs w:val="26"/>
         </w:rPr>
-        <w:lastRenderedPageBreak/>
-        <w:t xml:space="preserve">PERFORMER </w:t>
-      </w:r>
-      <w:r>
-        <w:rPr>
-          <w:rFonts w:ascii="Consolas" w:eastAsia="Consolas" w:hAnsi="Consolas" w:cs="Consolas"/>
-          <w:color w:val="000000" w:themeColor="text1"/>
-        </w:rPr>
-        <w:t xml:space="preserve">(title, description, </w:t>
-      </w:r>
-      <w:proofErr w:type="spellStart"/>
-      <w:r>
-        <w:rPr>
-          <w:rFonts w:ascii="Consolas" w:eastAsia="Consolas" w:hAnsi="Consolas" w:cs="Consolas"/>
-          <w:color w:val="000000" w:themeColor="text1"/>
-        </w:rPr>
-        <w:t>contact_email</w:t>
-      </w:r>
-      <w:proofErr w:type="spellEnd"/>
-      <w:r>
-        <w:rPr>
-          <w:rFonts w:ascii="Consolas" w:eastAsia="Consolas" w:hAnsi="Consolas" w:cs="Consolas"/>
-          <w:color w:val="000000" w:themeColor="text1"/>
-        </w:rPr>
-        <w:t xml:space="preserve">, </w:t>
-      </w:r>
-      <w:proofErr w:type="spellStart"/>
-      <w:r>
-        <w:rPr>
-          <w:rFonts w:ascii="Consolas" w:eastAsia="Consolas" w:hAnsi="Consolas" w:cs="Consolas"/>
-          <w:color w:val="000000" w:themeColor="text1"/>
-        </w:rPr>
-        <w:t>contact_phone</w:t>
-      </w:r>
-      <w:proofErr w:type="spellEnd"/>
-      <w:r>
-        <w:rPr>
-          <w:rFonts w:ascii="Consolas" w:eastAsia="Consolas" w:hAnsi="Consolas" w:cs="Consolas"/>
-          <w:color w:val="000000" w:themeColor="text1"/>
-        </w:rPr>
-        <w:t xml:space="preserve">, </w:t>
-      </w:r>
-      <w:proofErr w:type="spellStart"/>
-      <w:r>
-        <w:rPr>
-          <w:rFonts w:ascii="Consolas" w:eastAsia="Consolas" w:hAnsi="Consolas" w:cs="Consolas"/>
-          <w:color w:val="000000" w:themeColor="text1"/>
-        </w:rPr>
-        <w:t>image_id</w:t>
-      </w:r>
-      <w:proofErr w:type="spellEnd"/>
-      <w:r>
-        <w:rPr>
-          <w:rFonts w:ascii="Consolas" w:eastAsia="Consolas" w:hAnsi="Consolas" w:cs="Consolas"/>
-          <w:color w:val="000000" w:themeColor="text1"/>
-        </w:rPr>
-        <w:t>)</w:t>
-      </w:r>
-    </w:p>
-    <w:p>
+        <w:t>TYPE</w:t>
+      </w:r>
       <w:r>
         <w:rPr>
           <w:rFonts w:ascii="Consolas" w:eastAsia="Consolas" w:hAnsi="Consolas" w:cs="Consolas"/>
@@ -8920,7 +9043,7 @@
           <w:sz w:val="26"/>
           <w:szCs w:val="26"/>
         </w:rPr>
-        <w:t xml:space="preserve">GENRE </w:t>
+        <w:t xml:space="preserve"> </w:t>
       </w:r>
       <w:r>
         <w:rPr>
@@ -8939,17 +9062,9 @@
           <w:sz w:val="26"/>
           <w:szCs w:val="26"/>
         </w:rPr>
-        <w:t xml:space="preserve">IMAGE </w:t>
-      </w:r>
-      <w:r>
-        <w:rPr>
-          <w:rFonts w:ascii="Consolas" w:eastAsia="Consolas" w:hAnsi="Consolas" w:cs="Consolas"/>
-          <w:color w:val="000000" w:themeColor="text1"/>
-        </w:rPr>
-        <w:t>(id, filename)</w:t>
-      </w:r>
-    </w:p>
-    <w:p>
+        <w:lastRenderedPageBreak/>
+        <w:t>CONDITION</w:t>
+      </w:r>
       <w:r>
         <w:rPr>
           <w:rFonts w:ascii="Consolas" w:eastAsia="Consolas" w:hAnsi="Consolas" w:cs="Consolas"/>
@@ -8958,78 +9073,14 @@
           <w:sz w:val="26"/>
           <w:szCs w:val="26"/>
         </w:rPr>
-        <w:t xml:space="preserve">SHOW </w:t>
+        <w:t xml:space="preserve"> </w:t>
       </w:r>
       <w:r>
         <w:rPr>
           <w:rFonts w:ascii="Consolas" w:eastAsia="Consolas" w:hAnsi="Consolas" w:cs="Consolas"/>
           <w:color w:val="000000" w:themeColor="text1"/>
         </w:rPr>
-        <w:t xml:space="preserve">(date, </w:t>
-      </w:r>
-      <w:proofErr w:type="spellStart"/>
-      <w:r>
-        <w:rPr>
-          <w:rFonts w:ascii="Consolas" w:eastAsia="Consolas" w:hAnsi="Consolas" w:cs="Consolas"/>
-          <w:color w:val="000000" w:themeColor="text1"/>
-        </w:rPr>
-        <w:t>start_time</w:t>
-      </w:r>
-      <w:proofErr w:type="spellEnd"/>
-      <w:r>
-        <w:rPr>
-          <w:rFonts w:ascii="Consolas" w:eastAsia="Consolas" w:hAnsi="Consolas" w:cs="Consolas"/>
-          <w:color w:val="000000" w:themeColor="text1"/>
-        </w:rPr>
-        <w:t xml:space="preserve">, </w:t>
-      </w:r>
-      <w:proofErr w:type="spellStart"/>
-      <w:r>
-        <w:rPr>
-          <w:rFonts w:ascii="Consolas" w:eastAsia="Consolas" w:hAnsi="Consolas" w:cs="Consolas"/>
-          <w:color w:val="000000" w:themeColor="text1"/>
-        </w:rPr>
-        <w:t>end_time</w:t>
-      </w:r>
-      <w:proofErr w:type="spellEnd"/>
-      <w:r>
-        <w:rPr>
-          <w:rFonts w:ascii="Consolas" w:eastAsia="Consolas" w:hAnsi="Consolas" w:cs="Consolas"/>
-          <w:color w:val="000000" w:themeColor="text1"/>
-        </w:rPr>
-        <w:t xml:space="preserve">, </w:t>
-      </w:r>
-      <w:proofErr w:type="spellStart"/>
-      <w:r>
-        <w:rPr>
-          <w:rFonts w:ascii="Consolas" w:eastAsia="Consolas" w:hAnsi="Consolas" w:cs="Consolas"/>
-          <w:color w:val="000000" w:themeColor="text1"/>
-        </w:rPr>
-        <w:t>performer_id</w:t>
-      </w:r>
-      <w:proofErr w:type="spellEnd"/>
-      <w:r>
-        <w:rPr>
-          <w:rFonts w:ascii="Consolas" w:eastAsia="Consolas" w:hAnsi="Consolas" w:cs="Consolas"/>
-          <w:color w:val="000000" w:themeColor="text1"/>
-        </w:rPr>
-        <w:t xml:space="preserve">, </w:t>
-      </w:r>
-      <w:proofErr w:type="spellStart"/>
-      <w:r>
-        <w:rPr>
-          <w:rFonts w:ascii="Consolas" w:eastAsia="Consolas" w:hAnsi="Consolas" w:cs="Consolas"/>
-          <w:color w:val="000000" w:themeColor="text1"/>
-        </w:rPr>
-        <w:t>stage_id</w:t>
-      </w:r>
-      <w:proofErr w:type="spellEnd"/>
-      <w:r>
-        <w:rPr>
-          <w:rFonts w:ascii="Consolas" w:eastAsia="Consolas" w:hAnsi="Consolas" w:cs="Consolas"/>
-          <w:color w:val="000000" w:themeColor="text1"/>
-        </w:rPr>
-        <w:t>)</w:t>
+        <w:t>(title, description)</w:t>
       </w:r>
     </w:p>
     <w:p>
@@ -9041,46 +9092,14 @@
           <w:sz w:val="26"/>
           <w:szCs w:val="26"/>
         </w:rPr>
-        <w:t xml:space="preserve">STAGE </w:t>
+        <w:t xml:space="preserve">IMAGE </w:t>
       </w:r>
       <w:r>
         <w:rPr>
           <w:rFonts w:ascii="Consolas" w:eastAsia="Consolas" w:hAnsi="Consolas" w:cs="Consolas"/>
           <w:color w:val="000000" w:themeColor="text1"/>
         </w:rPr>
-        <w:t xml:space="preserve">(title, description, location, </w:t>
-      </w:r>
-      <w:proofErr w:type="spellStart"/>
-      <w:r>
-        <w:rPr>
-          <w:rFonts w:ascii="Consolas" w:eastAsia="Consolas" w:hAnsi="Consolas" w:cs="Consolas"/>
-          <w:color w:val="000000" w:themeColor="text1"/>
-        </w:rPr>
-        <w:t>festival_id</w:t>
-      </w:r>
-      <w:proofErr w:type="spellEnd"/>
-      <w:r>
-        <w:rPr>
-          <w:rFonts w:ascii="Consolas" w:eastAsia="Consolas" w:hAnsi="Consolas" w:cs="Consolas"/>
-          <w:color w:val="000000" w:themeColor="text1"/>
-        </w:rPr>
-        <w:t xml:space="preserve">, </w:t>
-      </w:r>
-      <w:proofErr w:type="spellStart"/>
-      <w:r>
-        <w:rPr>
-          <w:rFonts w:ascii="Consolas" w:eastAsia="Consolas" w:hAnsi="Consolas" w:cs="Consolas"/>
-          <w:color w:val="000000" w:themeColor="text1"/>
-        </w:rPr>
-        <w:t>image_id</w:t>
-      </w:r>
-      <w:proofErr w:type="spellEnd"/>
-      <w:r>
-        <w:rPr>
-          <w:rFonts w:ascii="Consolas" w:eastAsia="Consolas" w:hAnsi="Consolas" w:cs="Consolas"/>
-          <w:color w:val="000000" w:themeColor="text1"/>
-        </w:rPr>
-        <w:t>)</w:t>
+        <w:t>(id, filename)</w:t>
       </w:r>
     </w:p>
     <w:p>
@@ -9092,15 +9111,7 @@
           <w:sz w:val="26"/>
           <w:szCs w:val="26"/>
         </w:rPr>
-        <w:t>GENRE</w:t>
-      </w:r>
-      <w:r>
-        <w:rPr>
-          <w:rFonts w:ascii="Consolas" w:eastAsia="Consolas" w:hAnsi="Consolas" w:cs="Consolas"/>
-          <w:sz w:val="26"/>
-          <w:szCs w:val="26"/>
-        </w:rPr>
-        <w:t>_</w:t>
+        <w:t>BRAND</w:t>
       </w:r>
       <w:r>
         <w:rPr>
@@ -9110,24 +9121,22 @@
           <w:sz w:val="26"/>
           <w:szCs w:val="26"/>
         </w:rPr>
-        <w:t xml:space="preserve">PERFORMER </w:t>
+        <w:t xml:space="preserve"> </w:t>
       </w:r>
       <w:r>
         <w:rPr>
           <w:rFonts w:ascii="Consolas" w:eastAsia="Consolas" w:hAnsi="Consolas" w:cs="Consolas"/>
           <w:color w:val="000000" w:themeColor="text1"/>
         </w:rPr>
-        <w:t xml:space="preserve">(id, </w:t>
-      </w:r>
-      <w:proofErr w:type="spellStart"/>
+        <w:t>(</w:t>
+      </w:r>
       <w:r>
         <w:rPr>
           <w:rFonts w:ascii="Consolas" w:eastAsia="Consolas" w:hAnsi="Consolas" w:cs="Consolas"/>
           <w:color w:val="000000" w:themeColor="text1"/>
         </w:rPr>
-        <w:t>genre_id</w:t>
-      </w:r>
-      <w:proofErr w:type="spellEnd"/>
+        <w:t>title</w:t>
+      </w:r>
       <w:r>
         <w:rPr>
           <w:rFonts w:ascii="Consolas" w:eastAsia="Consolas" w:hAnsi="Consolas" w:cs="Consolas"/>
@@ -9135,15 +9144,13 @@
         </w:rPr>
         <w:t xml:space="preserve">, </w:t>
       </w:r>
-      <w:proofErr w:type="spellStart"/>
       <w:r>
         <w:rPr>
           <w:rFonts w:ascii="Consolas" w:eastAsia="Consolas" w:hAnsi="Consolas" w:cs="Consolas"/>
           <w:color w:val="000000" w:themeColor="text1"/>
         </w:rPr>
-        <w:t>performer_id</w:t>
-      </w:r>
-      <w:proofErr w:type="spellEnd"/>
+        <w:t>popularity, description</w:t>
+      </w:r>
       <w:r>
         <w:rPr>
           <w:rFonts w:ascii="Consolas" w:eastAsia="Consolas" w:hAnsi="Consolas" w:cs="Consolas"/>
@@ -9161,17 +9168,8 @@
           <w:sz w:val="26"/>
           <w:szCs w:val="26"/>
         </w:rPr>
-        <w:t xml:space="preserve">EMPLOYEE </w:t>
-      </w:r>
-      <w:r>
-        <w:rPr>
-          <w:rFonts w:ascii="Consolas" w:eastAsia="Consolas" w:hAnsi="Consolas" w:cs="Consolas"/>
-          <w:color w:val="000000" w:themeColor="text1"/>
-        </w:rPr>
-        <w:t>(name, phone, email)</w:t>
-      </w:r>
-    </w:p>
-    <w:p>
+        <w:t>PRICE</w:t>
+      </w:r>
       <w:r>
         <w:rPr>
           <w:rFonts w:ascii="Consolas" w:eastAsia="Consolas" w:hAnsi="Consolas" w:cs="Consolas"/>
@@ -9180,7 +9178,40 @@
           <w:sz w:val="26"/>
           <w:szCs w:val="26"/>
         </w:rPr>
-        <w:t>FESTIVAL_EMPLOYEE</w:t>
+        <w:t xml:space="preserve"> </w:t>
+      </w:r>
+      <w:r>
+        <w:rPr>
+          <w:rFonts w:ascii="Consolas" w:eastAsia="Consolas" w:hAnsi="Consolas" w:cs="Consolas"/>
+          <w:color w:val="000000" w:themeColor="text1"/>
+        </w:rPr>
+        <w:t>(</w:t>
+      </w:r>
+      <w:r>
+        <w:rPr>
+          <w:rFonts w:ascii="Consolas" w:eastAsia="Consolas" w:hAnsi="Consolas" w:cs="Consolas"/>
+          <w:color w:val="000000" w:themeColor="text1"/>
+        </w:rPr>
+        <w:t>number</w:t>
+      </w:r>
+      <w:r>
+        <w:rPr>
+          <w:rFonts w:ascii="Consolas" w:eastAsia="Consolas" w:hAnsi="Consolas" w:cs="Consolas"/>
+          <w:color w:val="000000" w:themeColor="text1"/>
+        </w:rPr>
+        <w:t>)</w:t>
+      </w:r>
+    </w:p>
+    <w:p>
+      <w:r>
+        <w:rPr>
+          <w:rFonts w:ascii="Consolas" w:eastAsia="Consolas" w:hAnsi="Consolas" w:cs="Consolas"/>
+          <w:b/>
+          <w:bCs/>
+          <w:sz w:val="26"/>
+          <w:szCs w:val="26"/>
+        </w:rPr>
+        <w:t>BRAND</w:t>
       </w:r>
       <w:r>
         <w:rPr>
@@ -9188,6 +9219,26 @@
           <w:sz w:val="26"/>
           <w:szCs w:val="26"/>
         </w:rPr>
+        <w:t>_</w:t>
+      </w:r>
+      <w:r>
+        <w:rPr>
+          <w:rFonts w:ascii="Consolas" w:eastAsia="Consolas" w:hAnsi="Consolas" w:cs="Consolas"/>
+          <w:b/>
+          <w:bCs/>
+          <w:sz w:val="26"/>
+          <w:szCs w:val="26"/>
+        </w:rPr>
+        <w:t>TYPE</w:t>
+      </w:r>
+      <w:r>
+        <w:rPr>
+          <w:rFonts w:ascii="Consolas" w:eastAsia="Consolas" w:hAnsi="Consolas" w:cs="Consolas"/>
+          <w:b/>
+          <w:bCs/>
+          <w:sz w:val="26"/>
+          <w:szCs w:val="26"/>
+        </w:rPr>
         <w:t xml:space="preserve"> </w:t>
       </w:r>
       <w:r>
@@ -9195,7 +9246,7 @@
           <w:rFonts w:ascii="Consolas" w:eastAsia="Consolas" w:hAnsi="Consolas" w:cs="Consolas"/>
           <w:color w:val="000000" w:themeColor="text1"/>
         </w:rPr>
-        <w:t>(</w:t>
+        <w:t xml:space="preserve">(id, </w:t>
       </w:r>
       <w:proofErr w:type="spellStart"/>
       <w:r>
@@ -9203,23 +9254,159 @@
           <w:rFonts w:ascii="Consolas" w:eastAsia="Consolas" w:hAnsi="Consolas" w:cs="Consolas"/>
           <w:color w:val="000000" w:themeColor="text1"/>
         </w:rPr>
-        <w:t>employee_id</w:t>
-      </w:r>
-      <w:proofErr w:type="spellEnd"/>
+        <w:t>brand</w:t>
+      </w:r>
       <w:r>
         <w:rPr>
           <w:rFonts w:ascii="Consolas" w:eastAsia="Consolas" w:hAnsi="Consolas" w:cs="Consolas"/>
           <w:color w:val="000000" w:themeColor="text1"/>
         </w:rPr>
-        <w:t xml:space="preserve">, </w:t>
-      </w:r>
-      <w:proofErr w:type="spellStart"/>
+        <w:t>_id</w:t>
+      </w:r>
+      <w:proofErr w:type="spellEnd"/>
       <w:r>
         <w:rPr>
           <w:rFonts w:ascii="Consolas" w:eastAsia="Consolas" w:hAnsi="Consolas" w:cs="Consolas"/>
           <w:color w:val="000000" w:themeColor="text1"/>
         </w:rPr>
-        <w:t>festival_id</w:t>
+        <w:t xml:space="preserve">, </w:t>
+      </w:r>
+      <w:proofErr w:type="spellStart"/>
+      <w:r>
+        <w:rPr>
+          <w:rFonts w:ascii="Consolas" w:eastAsia="Consolas" w:hAnsi="Consolas" w:cs="Consolas"/>
+          <w:color w:val="000000" w:themeColor="text1"/>
+        </w:rPr>
+        <w:t>type</w:t>
+      </w:r>
+      <w:r>
+        <w:rPr>
+          <w:rFonts w:ascii="Consolas" w:eastAsia="Consolas" w:hAnsi="Consolas" w:cs="Consolas"/>
+          <w:color w:val="000000" w:themeColor="text1"/>
+        </w:rPr>
+        <w:t>_id</w:t>
+      </w:r>
+      <w:proofErr w:type="spellEnd"/>
+      <w:r>
+        <w:rPr>
+          <w:rFonts w:ascii="Consolas" w:eastAsia="Consolas" w:hAnsi="Consolas" w:cs="Consolas"/>
+          <w:color w:val="000000" w:themeColor="text1"/>
+        </w:rPr>
+        <w:t>)</w:t>
+      </w:r>
+    </w:p>
+    <w:p>
+      <w:r>
+        <w:rPr>
+          <w:rFonts w:ascii="Consolas" w:eastAsia="Consolas" w:hAnsi="Consolas" w:cs="Consolas"/>
+          <w:b/>
+          <w:bCs/>
+          <w:sz w:val="26"/>
+          <w:szCs w:val="26"/>
+        </w:rPr>
+        <w:t>SELLER</w:t>
+      </w:r>
+      <w:r>
+        <w:rPr>
+          <w:rFonts w:ascii="Consolas" w:eastAsia="Consolas" w:hAnsi="Consolas" w:cs="Consolas"/>
+          <w:b/>
+          <w:bCs/>
+          <w:sz w:val="26"/>
+          <w:szCs w:val="26"/>
+        </w:rPr>
+        <w:t xml:space="preserve"> </w:t>
+      </w:r>
+      <w:r>
+        <w:rPr>
+          <w:rFonts w:ascii="Consolas" w:eastAsia="Consolas" w:hAnsi="Consolas" w:cs="Consolas"/>
+          <w:color w:val="000000" w:themeColor="text1"/>
+        </w:rPr>
+        <w:t>(name, phone, email)</w:t>
+      </w:r>
+    </w:p>
+    <w:p>
+      <w:r>
+        <w:rPr>
+          <w:rFonts w:ascii="Consolas" w:eastAsia="Consolas" w:hAnsi="Consolas" w:cs="Consolas"/>
+          <w:b/>
+          <w:bCs/>
+          <w:sz w:val="26"/>
+          <w:szCs w:val="26"/>
+        </w:rPr>
+        <w:t>ITEM</w:t>
+      </w:r>
+      <w:r>
+        <w:rPr>
+          <w:rFonts w:ascii="Consolas" w:eastAsia="Consolas" w:hAnsi="Consolas" w:cs="Consolas"/>
+          <w:b/>
+          <w:bCs/>
+          <w:sz w:val="26"/>
+          <w:szCs w:val="26"/>
+        </w:rPr>
+        <w:t>_</w:t>
+      </w:r>
+      <w:r>
+        <w:rPr>
+          <w:rFonts w:ascii="Consolas" w:eastAsia="Consolas" w:hAnsi="Consolas" w:cs="Consolas"/>
+          <w:b/>
+          <w:bCs/>
+          <w:sz w:val="26"/>
+          <w:szCs w:val="26"/>
+        </w:rPr>
+        <w:t>SELLER</w:t>
+      </w:r>
+      <w:r>
+        <w:rPr>
+          <w:rFonts w:ascii="Consolas" w:eastAsia="Consolas" w:hAnsi="Consolas" w:cs="Consolas"/>
+          <w:sz w:val="26"/>
+          <w:szCs w:val="26"/>
+        </w:rPr>
+        <w:t xml:space="preserve"> </w:t>
+      </w:r>
+      <w:r>
+        <w:rPr>
+          <w:rFonts w:ascii="Consolas" w:eastAsia="Consolas" w:hAnsi="Consolas" w:cs="Consolas"/>
+          <w:color w:val="000000" w:themeColor="text1"/>
+        </w:rPr>
+        <w:t>(</w:t>
+      </w:r>
+      <w:proofErr w:type="spellStart"/>
+      <w:r>
+        <w:rPr>
+          <w:rFonts w:ascii="Consolas" w:eastAsia="Consolas" w:hAnsi="Consolas" w:cs="Consolas"/>
+          <w:color w:val="000000" w:themeColor="text1"/>
+        </w:rPr>
+        <w:t>item</w:t>
+      </w:r>
+      <w:r>
+        <w:rPr>
+          <w:rFonts w:ascii="Consolas" w:eastAsia="Consolas" w:hAnsi="Consolas" w:cs="Consolas"/>
+          <w:color w:val="000000" w:themeColor="text1"/>
+        </w:rPr>
+        <w:t>_id</w:t>
+      </w:r>
+      <w:proofErr w:type="spellEnd"/>
+      <w:r>
+        <w:rPr>
+          <w:rFonts w:ascii="Consolas" w:eastAsia="Consolas" w:hAnsi="Consolas" w:cs="Consolas"/>
+          <w:color w:val="000000" w:themeColor="text1"/>
+        </w:rPr>
+        <w:t xml:space="preserve">, </w:t>
+      </w:r>
+      <w:proofErr w:type="spellStart"/>
+      <w:r>
+        <w:rPr>
+          <w:rFonts w:ascii="Consolas" w:eastAsia="Consolas" w:hAnsi="Consolas" w:cs="Consolas"/>
+          <w:color w:val="000000" w:themeColor="text1"/>
+        </w:rPr>
+        <w:t>seller</w:t>
+      </w:r>
+      <w:r>
+        <w:rPr>
+          <w:rFonts w:ascii="Consolas" w:eastAsia="Consolas" w:hAnsi="Consolas" w:cs="Consolas"/>
+          <w:color w:val="000000" w:themeColor="text1"/>
+        </w:rPr>
+        <w:t>_id</w:t>
       </w:r>
       <w:proofErr w:type="spellEnd"/>
       <w:r>
@@ -9281,6 +9468,22 @@
           <w:szCs w:val="26"/>
         </w:rPr>
         <w:t xml:space="preserve">A </w:t>
+      </w:r>
+      <w:r>
+        <w:rPr>
+          <w:rFonts w:ascii="Calibri" w:eastAsia="Calibri" w:hAnsi="Calibri" w:cs="Calibri"/>
+          <w:sz w:val="26"/>
+          <w:szCs w:val="26"/>
+        </w:rPr>
+        <w:t>SELLER</w:t>
+      </w:r>
+      <w:r>
+        <w:rPr>
+          <w:rFonts w:ascii="Calibri" w:eastAsia="Calibri" w:hAnsi="Calibri" w:cs="Calibri"/>
+          <w:sz w:val="26"/>
+          <w:szCs w:val="26"/>
+        </w:rPr>
+        <w:t xml:space="preserve"> has many </w:t>
       </w:r>
       <w:r>
         <w:rPr>
@@ -9290,7 +9493,7 @@
           <w:sz w:val="26"/>
           <w:szCs w:val="26"/>
         </w:rPr>
-        <w:t>Festival</w:t>
+        <w:t>ITEMS</w:t>
       </w:r>
       <w:r>
         <w:rPr>
@@ -9298,7 +9501,44 @@
           <w:sz w:val="26"/>
           <w:szCs w:val="26"/>
         </w:rPr>
-        <w:t xml:space="preserve"> has many </w:t>
+        <w:t>.</w:t>
+      </w:r>
+    </w:p>
+    <w:p>
+      <w:pPr>
+        <w:ind w:left="360" w:hanging="360"/>
+      </w:pPr>
+      <w:r>
+        <w:rPr>
+          <w:rFonts w:ascii="Symbol" w:eastAsia="Symbol" w:hAnsi="Symbol" w:cs="Symbol"/>
+        </w:rPr>
+        <w:t></w:t>
+      </w:r>
+      <w:r>
+        <w:rPr>
+          <w:rFonts w:ascii="Times New Roman" w:eastAsia="Times New Roman" w:hAnsi="Times New Roman" w:cs="Times New Roman"/>
+          <w:sz w:val="14"/>
+          <w:szCs w:val="14"/>
+        </w:rPr>
+        <w:t xml:space="preserve">      </w:t>
+      </w:r>
+      <w:proofErr w:type="gramStart"/>
+      <w:r>
+        <w:rPr>
+          <w:rFonts w:ascii="Calibri" w:eastAsia="Calibri" w:hAnsi="Calibri" w:cs="Calibri"/>
+          <w:sz w:val="26"/>
+          <w:szCs w:val="26"/>
+        </w:rPr>
+        <w:t>A</w:t>
+      </w:r>
+      <w:proofErr w:type="gramEnd"/>
+      <w:r>
+        <w:rPr>
+          <w:rFonts w:ascii="Calibri" w:eastAsia="Calibri" w:hAnsi="Calibri" w:cs="Calibri"/>
+          <w:sz w:val="26"/>
+          <w:szCs w:val="26"/>
+        </w:rPr>
+        <w:t xml:space="preserve"> </w:t>
       </w:r>
       <w:r>
         <w:rPr>
@@ -9308,7 +9548,7 @@
           <w:sz w:val="26"/>
           <w:szCs w:val="26"/>
         </w:rPr>
-        <w:t>Stages</w:t>
+        <w:t>ITEM</w:t>
       </w:r>
       <w:r>
         <w:rPr>
@@ -9316,34 +9556,7 @@
           <w:sz w:val="26"/>
           <w:szCs w:val="26"/>
         </w:rPr>
-        <w:t>.</w:t>
-      </w:r>
-    </w:p>
-    <w:p>
-      <w:pPr>
-        <w:ind w:left="360" w:hanging="360"/>
-      </w:pPr>
-      <w:r>
-        <w:rPr>
-          <w:rFonts w:ascii="Symbol" w:eastAsia="Symbol" w:hAnsi="Symbol" w:cs="Symbol"/>
-        </w:rPr>
-        <w:t></w:t>
-      </w:r>
-      <w:r>
-        <w:rPr>
-          <w:rFonts w:ascii="Times New Roman" w:eastAsia="Times New Roman" w:hAnsi="Times New Roman" w:cs="Times New Roman"/>
-          <w:sz w:val="14"/>
-          <w:szCs w:val="14"/>
-        </w:rPr>
-        <w:t xml:space="preserve">      </w:t>
-      </w:r>
-      <w:r>
-        <w:rPr>
-          <w:rFonts w:ascii="Calibri" w:eastAsia="Calibri" w:hAnsi="Calibri" w:cs="Calibri"/>
-          <w:sz w:val="26"/>
-          <w:szCs w:val="26"/>
-        </w:rPr>
-        <w:t xml:space="preserve">A </w:t>
+        <w:t xml:space="preserve"> belongs to one </w:t>
       </w:r>
       <w:r>
         <w:rPr>
@@ -9353,7 +9566,7 @@
           <w:sz w:val="26"/>
           <w:szCs w:val="26"/>
         </w:rPr>
-        <w:t>Stage</w:t>
+        <w:t>SELLER</w:t>
       </w:r>
       <w:r>
         <w:rPr>
@@ -9361,7 +9574,44 @@
           <w:sz w:val="26"/>
           <w:szCs w:val="26"/>
         </w:rPr>
-        <w:t xml:space="preserve"> belongs to one </w:t>
+        <w:t>.</w:t>
+      </w:r>
+    </w:p>
+    <w:p>
+      <w:pPr>
+        <w:ind w:left="360" w:hanging="360"/>
+      </w:pPr>
+      <w:r>
+        <w:rPr>
+          <w:rFonts w:ascii="Symbol" w:eastAsia="Symbol" w:hAnsi="Symbol" w:cs="Symbol"/>
+        </w:rPr>
+        <w:t></w:t>
+      </w:r>
+      <w:r>
+        <w:rPr>
+          <w:rFonts w:ascii="Times New Roman" w:eastAsia="Times New Roman" w:hAnsi="Times New Roman" w:cs="Times New Roman"/>
+          <w:sz w:val="14"/>
+          <w:szCs w:val="14"/>
+        </w:rPr>
+        <w:t xml:space="preserve">      </w:t>
+      </w:r>
+      <w:proofErr w:type="gramStart"/>
+      <w:r>
+        <w:rPr>
+          <w:rFonts w:ascii="Calibri" w:eastAsia="Calibri" w:hAnsi="Calibri" w:cs="Calibri"/>
+          <w:sz w:val="26"/>
+          <w:szCs w:val="26"/>
+        </w:rPr>
+        <w:t>A</w:t>
+      </w:r>
+      <w:proofErr w:type="gramEnd"/>
+      <w:r>
+        <w:rPr>
+          <w:rFonts w:ascii="Calibri" w:eastAsia="Calibri" w:hAnsi="Calibri" w:cs="Calibri"/>
+          <w:sz w:val="26"/>
+          <w:szCs w:val="26"/>
+        </w:rPr>
+        <w:t xml:space="preserve"> </w:t>
       </w:r>
       <w:r>
         <w:rPr>
@@ -9371,7 +9621,7 @@
           <w:sz w:val="26"/>
           <w:szCs w:val="26"/>
         </w:rPr>
-        <w:t>Festival</w:t>
+        <w:t>ITEM</w:t>
       </w:r>
       <w:r>
         <w:rPr>
@@ -9379,26 +9629,7 @@
           <w:sz w:val="26"/>
           <w:szCs w:val="26"/>
         </w:rPr>
-        <w:t>.</w:t>
-      </w:r>
-    </w:p>
-    <w:p>
-      <w:pPr>
-        <w:ind w:left="360" w:hanging="360"/>
-      </w:pPr>
-      <w:r>
-        <w:rPr>
-          <w:rFonts w:ascii="Symbol" w:eastAsia="Symbol" w:hAnsi="Symbol" w:cs="Symbol"/>
-        </w:rPr>
-        <w:t></w:t>
-      </w:r>
-      <w:r>
-        <w:rPr>
-          <w:rFonts w:ascii="Times New Roman" w:eastAsia="Times New Roman" w:hAnsi="Times New Roman" w:cs="Times New Roman"/>
-          <w:sz w:val="14"/>
-          <w:szCs w:val="14"/>
-        </w:rPr>
-        <w:t xml:space="preserve">      </w:t>
+        <w:t xml:space="preserve"> </w:t>
       </w:r>
       <w:r>
         <w:rPr>
@@ -9406,7 +9637,7 @@
           <w:sz w:val="26"/>
           <w:szCs w:val="26"/>
         </w:rPr>
-        <w:t xml:space="preserve">A </w:t>
+        <w:t xml:space="preserve">is one </w:t>
       </w:r>
       <w:r>
         <w:rPr>
@@ -9416,7 +9647,7 @@
           <w:sz w:val="26"/>
           <w:szCs w:val="26"/>
         </w:rPr>
-        <w:t>Stage</w:t>
+        <w:t>BRAND</w:t>
       </w:r>
       <w:r>
         <w:rPr>
@@ -9424,7 +9655,44 @@
           <w:sz w:val="26"/>
           <w:szCs w:val="26"/>
         </w:rPr>
-        <w:t xml:space="preserve"> hosts many </w:t>
+        <w:t>.</w:t>
+      </w:r>
+    </w:p>
+    <w:p>
+      <w:pPr>
+        <w:ind w:left="360" w:hanging="360"/>
+      </w:pPr>
+      <w:r>
+        <w:rPr>
+          <w:rFonts w:ascii="Symbol" w:eastAsia="Symbol" w:hAnsi="Symbol" w:cs="Symbol"/>
+        </w:rPr>
+        <w:t></w:t>
+      </w:r>
+      <w:r>
+        <w:rPr>
+          <w:rFonts w:ascii="Times New Roman" w:eastAsia="Times New Roman" w:hAnsi="Times New Roman" w:cs="Times New Roman"/>
+          <w:sz w:val="14"/>
+          <w:szCs w:val="14"/>
+        </w:rPr>
+        <w:t xml:space="preserve">      </w:t>
+      </w:r>
+      <w:proofErr w:type="gramStart"/>
+      <w:r>
+        <w:rPr>
+          <w:rFonts w:ascii="Calibri" w:eastAsia="Calibri" w:hAnsi="Calibri" w:cs="Calibri"/>
+          <w:sz w:val="26"/>
+          <w:szCs w:val="26"/>
+        </w:rPr>
+        <w:t>A</w:t>
+      </w:r>
+      <w:proofErr w:type="gramEnd"/>
+      <w:r>
+        <w:rPr>
+          <w:rFonts w:ascii="Calibri" w:eastAsia="Calibri" w:hAnsi="Calibri" w:cs="Calibri"/>
+          <w:sz w:val="26"/>
+          <w:szCs w:val="26"/>
+        </w:rPr>
+        <w:t xml:space="preserve"> </w:t>
       </w:r>
       <w:r>
         <w:rPr>
@@ -9434,7 +9702,7 @@
           <w:sz w:val="26"/>
           <w:szCs w:val="26"/>
         </w:rPr>
-        <w:t>Shows</w:t>
+        <w:t>ITEM</w:t>
       </w:r>
       <w:r>
         <w:rPr>
@@ -9442,26 +9710,7 @@
           <w:sz w:val="26"/>
           <w:szCs w:val="26"/>
         </w:rPr>
-        <w:t>.</w:t>
-      </w:r>
-    </w:p>
-    <w:p>
-      <w:pPr>
-        <w:ind w:left="360" w:hanging="360"/>
-      </w:pPr>
-      <w:r>
-        <w:rPr>
-          <w:rFonts w:ascii="Symbol" w:eastAsia="Symbol" w:hAnsi="Symbol" w:cs="Symbol"/>
-        </w:rPr>
-        <w:t></w:t>
-      </w:r>
-      <w:r>
-        <w:rPr>
-          <w:rFonts w:ascii="Times New Roman" w:eastAsia="Times New Roman" w:hAnsi="Times New Roman" w:cs="Times New Roman"/>
-          <w:sz w:val="14"/>
-          <w:szCs w:val="14"/>
-        </w:rPr>
-        <w:t xml:space="preserve">      </w:t>
+        <w:t xml:space="preserve"> </w:t>
       </w:r>
       <w:r>
         <w:rPr>
@@ -9469,7 +9718,15 @@
           <w:sz w:val="26"/>
           <w:szCs w:val="26"/>
         </w:rPr>
-        <w:t xml:space="preserve">A </w:t>
+        <w:t xml:space="preserve">is </w:t>
+      </w:r>
+      <w:r>
+        <w:rPr>
+          <w:rFonts w:ascii="Calibri" w:eastAsia="Calibri" w:hAnsi="Calibri" w:cs="Calibri"/>
+          <w:sz w:val="26"/>
+          <w:szCs w:val="26"/>
+        </w:rPr>
+        <w:t xml:space="preserve">one </w:t>
       </w:r>
       <w:r>
         <w:rPr>
@@ -9479,7 +9736,7 @@
           <w:sz w:val="26"/>
           <w:szCs w:val="26"/>
         </w:rPr>
-        <w:t>Show</w:t>
+        <w:t>TYPE</w:t>
       </w:r>
       <w:r>
         <w:rPr>
@@ -9487,7 +9744,34 @@
           <w:sz w:val="26"/>
           <w:szCs w:val="26"/>
         </w:rPr>
-        <w:t xml:space="preserve"> is performed on one </w:t>
+        <w:t>.</w:t>
+      </w:r>
+    </w:p>
+    <w:p>
+      <w:pPr>
+        <w:ind w:left="360" w:hanging="360"/>
+      </w:pPr>
+      <w:r>
+        <w:rPr>
+          <w:rFonts w:ascii="Symbol" w:eastAsia="Symbol" w:hAnsi="Symbol" w:cs="Symbol"/>
+        </w:rPr>
+        <w:t></w:t>
+      </w:r>
+      <w:r>
+        <w:rPr>
+          <w:rFonts w:ascii="Times New Roman" w:eastAsia="Times New Roman" w:hAnsi="Times New Roman" w:cs="Times New Roman"/>
+          <w:sz w:val="14"/>
+          <w:szCs w:val="14"/>
+        </w:rPr>
+        <w:t xml:space="preserve">      </w:t>
+      </w:r>
+      <w:r>
+        <w:rPr>
+          <w:rFonts w:ascii="Calibri" w:eastAsia="Calibri" w:hAnsi="Calibri" w:cs="Calibri"/>
+          <w:sz w:val="26"/>
+          <w:szCs w:val="26"/>
+        </w:rPr>
+        <w:t xml:space="preserve">A </w:t>
       </w:r>
       <w:r>
         <w:rPr>
@@ -9497,7 +9781,7 @@
           <w:sz w:val="26"/>
           <w:szCs w:val="26"/>
         </w:rPr>
-        <w:t>Stage</w:t>
+        <w:t>BRAND</w:t>
       </w:r>
       <w:r>
         <w:rPr>
@@ -9505,26 +9789,7 @@
           <w:sz w:val="26"/>
           <w:szCs w:val="26"/>
         </w:rPr>
-        <w:t>.</w:t>
-      </w:r>
-    </w:p>
-    <w:p>
-      <w:pPr>
-        <w:ind w:left="360" w:hanging="360"/>
-      </w:pPr>
-      <w:r>
-        <w:rPr>
-          <w:rFonts w:ascii="Symbol" w:eastAsia="Symbol" w:hAnsi="Symbol" w:cs="Symbol"/>
-        </w:rPr>
-        <w:t></w:t>
-      </w:r>
-      <w:r>
-        <w:rPr>
-          <w:rFonts w:ascii="Times New Roman" w:eastAsia="Times New Roman" w:hAnsi="Times New Roman" w:cs="Times New Roman"/>
-          <w:sz w:val="14"/>
-          <w:szCs w:val="14"/>
-        </w:rPr>
-        <w:t xml:space="preserve">      </w:t>
+        <w:t xml:space="preserve"> can </w:t>
       </w:r>
       <w:r>
         <w:rPr>
@@ -9532,7 +9797,15 @@
           <w:sz w:val="26"/>
           <w:szCs w:val="26"/>
         </w:rPr>
-        <w:t xml:space="preserve">A </w:t>
+        <w:t>have</w:t>
+      </w:r>
+      <w:r>
+        <w:rPr>
+          <w:rFonts w:ascii="Calibri" w:eastAsia="Calibri" w:hAnsi="Calibri" w:cs="Calibri"/>
+          <w:sz w:val="26"/>
+          <w:szCs w:val="26"/>
+        </w:rPr>
+        <w:t xml:space="preserve"> many </w:t>
       </w:r>
       <w:r>
         <w:rPr>
@@ -9542,7 +9815,7 @@
           <w:sz w:val="26"/>
           <w:szCs w:val="26"/>
         </w:rPr>
-        <w:t>Performer</w:t>
+        <w:t>ITEMS</w:t>
       </w:r>
       <w:r>
         <w:rPr>
@@ -9550,7 +9823,44 @@
           <w:sz w:val="26"/>
           <w:szCs w:val="26"/>
         </w:rPr>
-        <w:t xml:space="preserve"> can perform in many </w:t>
+        <w:t>.</w:t>
+      </w:r>
+    </w:p>
+    <w:p>
+      <w:pPr>
+        <w:ind w:left="360" w:hanging="360"/>
+      </w:pPr>
+      <w:r>
+        <w:rPr>
+          <w:rFonts w:ascii="Symbol" w:eastAsia="Symbol" w:hAnsi="Symbol" w:cs="Symbol"/>
+        </w:rPr>
+        <w:t></w:t>
+      </w:r>
+      <w:r>
+        <w:rPr>
+          <w:rFonts w:ascii="Times New Roman" w:eastAsia="Times New Roman" w:hAnsi="Times New Roman" w:cs="Times New Roman"/>
+          <w:sz w:val="14"/>
+          <w:szCs w:val="14"/>
+        </w:rPr>
+        <w:t xml:space="preserve">      </w:t>
+      </w:r>
+      <w:proofErr w:type="gramStart"/>
+      <w:r>
+        <w:rPr>
+          <w:rFonts w:ascii="Calibri" w:eastAsia="Calibri" w:hAnsi="Calibri" w:cs="Calibri"/>
+          <w:sz w:val="26"/>
+          <w:szCs w:val="26"/>
+        </w:rPr>
+        <w:t>A</w:t>
+      </w:r>
+      <w:proofErr w:type="gramEnd"/>
+      <w:r>
+        <w:rPr>
+          <w:rFonts w:ascii="Calibri" w:eastAsia="Calibri" w:hAnsi="Calibri" w:cs="Calibri"/>
+          <w:sz w:val="26"/>
+          <w:szCs w:val="26"/>
+        </w:rPr>
+        <w:t xml:space="preserve"> </w:t>
       </w:r>
       <w:r>
         <w:rPr>
@@ -9560,7 +9870,7 @@
           <w:sz w:val="26"/>
           <w:szCs w:val="26"/>
         </w:rPr>
-        <w:t>Shows</w:t>
+        <w:t>ITEM</w:t>
       </w:r>
       <w:r>
         <w:rPr>
@@ -9568,26 +9878,7 @@
           <w:sz w:val="26"/>
           <w:szCs w:val="26"/>
         </w:rPr>
-        <w:t>.</w:t>
-      </w:r>
-    </w:p>
-    <w:p>
-      <w:pPr>
-        <w:ind w:left="360" w:hanging="360"/>
-      </w:pPr>
-      <w:r>
-        <w:rPr>
-          <w:rFonts w:ascii="Symbol" w:eastAsia="Symbol" w:hAnsi="Symbol" w:cs="Symbol"/>
-        </w:rPr>
-        <w:t></w:t>
-      </w:r>
-      <w:r>
-        <w:rPr>
-          <w:rFonts w:ascii="Times New Roman" w:eastAsia="Times New Roman" w:hAnsi="Times New Roman" w:cs="Times New Roman"/>
-          <w:sz w:val="14"/>
-          <w:szCs w:val="14"/>
-        </w:rPr>
-        <w:t xml:space="preserve">      </w:t>
+        <w:t xml:space="preserve"> </w:t>
       </w:r>
       <w:r>
         <w:rPr>
@@ -9595,7 +9886,15 @@
           <w:sz w:val="26"/>
           <w:szCs w:val="26"/>
         </w:rPr>
-        <w:t xml:space="preserve">A </w:t>
+        <w:t>has</w:t>
+      </w:r>
+      <w:r>
+        <w:rPr>
+          <w:rFonts w:ascii="Calibri" w:eastAsia="Calibri" w:hAnsi="Calibri" w:cs="Calibri"/>
+          <w:sz w:val="26"/>
+          <w:szCs w:val="26"/>
+        </w:rPr>
+        <w:t xml:space="preserve"> one </w:t>
       </w:r>
       <w:r>
         <w:rPr>
@@ -9605,7 +9904,7 @@
           <w:sz w:val="26"/>
           <w:szCs w:val="26"/>
         </w:rPr>
-        <w:t>Show</w:t>
+        <w:t>CONDITION</w:t>
       </w:r>
       <w:r>
         <w:rPr>
@@ -9613,7 +9912,34 @@
           <w:sz w:val="26"/>
           <w:szCs w:val="26"/>
         </w:rPr>
-        <w:t xml:space="preserve"> is performed by one </w:t>
+        <w:t>.</w:t>
+      </w:r>
+    </w:p>
+    <w:p>
+      <w:pPr>
+        <w:ind w:left="360" w:hanging="360"/>
+      </w:pPr>
+      <w:r>
+        <w:rPr>
+          <w:rFonts w:ascii="Symbol" w:eastAsia="Symbol" w:hAnsi="Symbol" w:cs="Symbol"/>
+        </w:rPr>
+        <w:t></w:t>
+      </w:r>
+      <w:r>
+        <w:rPr>
+          <w:rFonts w:ascii="Times New Roman" w:eastAsia="Times New Roman" w:hAnsi="Times New Roman" w:cs="Times New Roman"/>
+          <w:sz w:val="14"/>
+          <w:szCs w:val="14"/>
+        </w:rPr>
+        <w:t xml:space="preserve">      </w:t>
+      </w:r>
+      <w:r>
+        <w:rPr>
+          <w:rFonts w:ascii="Calibri" w:eastAsia="Calibri" w:hAnsi="Calibri" w:cs="Calibri"/>
+          <w:sz w:val="26"/>
+          <w:szCs w:val="26"/>
+        </w:rPr>
+        <w:t xml:space="preserve">A </w:t>
       </w:r>
       <w:r>
         <w:rPr>
@@ -9631,34 +9957,7 @@
           <w:sz w:val="26"/>
           <w:szCs w:val="26"/>
         </w:rPr>
-        <w:t>.</w:t>
-      </w:r>
-    </w:p>
-    <w:p>
-      <w:pPr>
-        <w:ind w:left="360" w:hanging="360"/>
-      </w:pPr>
-      <w:r>
-        <w:rPr>
-          <w:rFonts w:ascii="Symbol" w:eastAsia="Symbol" w:hAnsi="Symbol" w:cs="Symbol"/>
-        </w:rPr>
-        <w:t></w:t>
-      </w:r>
-      <w:r>
-        <w:rPr>
-          <w:rFonts w:ascii="Times New Roman" w:eastAsia="Times New Roman" w:hAnsi="Times New Roman" w:cs="Times New Roman"/>
-          <w:sz w:val="14"/>
-          <w:szCs w:val="14"/>
-        </w:rPr>
-        <w:t xml:space="preserve">      </w:t>
-      </w:r>
-      <w:r>
-        <w:rPr>
-          <w:rFonts w:ascii="Calibri" w:eastAsia="Calibri" w:hAnsi="Calibri" w:cs="Calibri"/>
-          <w:sz w:val="26"/>
-          <w:szCs w:val="26"/>
-        </w:rPr>
-        <w:t xml:space="preserve">A </w:t>
+        <w:t xml:space="preserve"> can have many </w:t>
       </w:r>
       <w:r>
         <w:rPr>
@@ -9668,7 +9967,7 @@
           <w:sz w:val="26"/>
           <w:szCs w:val="26"/>
         </w:rPr>
-        <w:t>Performer</w:t>
+        <w:t>Genres</w:t>
       </w:r>
       <w:r>
         <w:rPr>
@@ -9676,7 +9975,34 @@
           <w:sz w:val="26"/>
           <w:szCs w:val="26"/>
         </w:rPr>
-        <w:t xml:space="preserve"> can have many </w:t>
+        <w:t>.</w:t>
+      </w:r>
+    </w:p>
+    <w:p>
+      <w:pPr>
+        <w:ind w:left="360" w:hanging="360"/>
+      </w:pPr>
+      <w:r>
+        <w:rPr>
+          <w:rFonts w:ascii="Symbol" w:eastAsia="Symbol" w:hAnsi="Symbol" w:cs="Symbol"/>
+        </w:rPr>
+        <w:t></w:t>
+      </w:r>
+      <w:r>
+        <w:rPr>
+          <w:rFonts w:ascii="Times New Roman" w:eastAsia="Times New Roman" w:hAnsi="Times New Roman" w:cs="Times New Roman"/>
+          <w:sz w:val="14"/>
+          <w:szCs w:val="14"/>
+        </w:rPr>
+        <w:t xml:space="preserve">      </w:t>
+      </w:r>
+      <w:r>
+        <w:rPr>
+          <w:rFonts w:ascii="Calibri" w:eastAsia="Calibri" w:hAnsi="Calibri" w:cs="Calibri"/>
+          <w:sz w:val="26"/>
+          <w:szCs w:val="26"/>
+        </w:rPr>
+        <w:t xml:space="preserve">A </w:t>
       </w:r>
       <w:r>
         <w:rPr>
@@ -9686,7 +10012,7 @@
           <w:sz w:val="26"/>
           <w:szCs w:val="26"/>
         </w:rPr>
-        <w:t>Genres</w:t>
+        <w:t>Genre</w:t>
       </w:r>
       <w:r>
         <w:rPr>
@@ -9694,34 +10020,7 @@
           <w:sz w:val="26"/>
           <w:szCs w:val="26"/>
         </w:rPr>
-        <w:t>.</w:t>
-      </w:r>
-    </w:p>
-    <w:p>
-      <w:pPr>
-        <w:ind w:left="360" w:hanging="360"/>
-      </w:pPr>
-      <w:r>
-        <w:rPr>
-          <w:rFonts w:ascii="Symbol" w:eastAsia="Symbol" w:hAnsi="Symbol" w:cs="Symbol"/>
-        </w:rPr>
-        <w:t></w:t>
-      </w:r>
-      <w:r>
-        <w:rPr>
-          <w:rFonts w:ascii="Times New Roman" w:eastAsia="Times New Roman" w:hAnsi="Times New Roman" w:cs="Times New Roman"/>
-          <w:sz w:val="14"/>
-          <w:szCs w:val="14"/>
-        </w:rPr>
-        <w:t xml:space="preserve">      </w:t>
-      </w:r>
-      <w:r>
-        <w:rPr>
-          <w:rFonts w:ascii="Calibri" w:eastAsia="Calibri" w:hAnsi="Calibri" w:cs="Calibri"/>
-          <w:sz w:val="26"/>
-          <w:szCs w:val="26"/>
-        </w:rPr>
-        <w:t xml:space="preserve">A </w:t>
+        <w:t xml:space="preserve"> can belong to many </w:t>
       </w:r>
       <w:r>
         <w:rPr>
@@ -9731,7 +10030,7 @@
           <w:sz w:val="26"/>
           <w:szCs w:val="26"/>
         </w:rPr>
-        <w:t>Genre</w:t>
+        <w:t>Performers</w:t>
       </w:r>
       <w:r>
         <w:rPr>
@@ -9739,7 +10038,34 @@
           <w:sz w:val="26"/>
           <w:szCs w:val="26"/>
         </w:rPr>
-        <w:t xml:space="preserve"> can belong to many </w:t>
+        <w:t>.</w:t>
+      </w:r>
+    </w:p>
+    <w:p>
+      <w:pPr>
+        <w:ind w:left="360" w:hanging="360"/>
+      </w:pPr>
+      <w:r>
+        <w:rPr>
+          <w:rFonts w:ascii="Symbol" w:eastAsia="Symbol" w:hAnsi="Symbol" w:cs="Symbol"/>
+        </w:rPr>
+        <w:t></w:t>
+      </w:r>
+      <w:r>
+        <w:rPr>
+          <w:rFonts w:ascii="Times New Roman" w:eastAsia="Times New Roman" w:hAnsi="Times New Roman" w:cs="Times New Roman"/>
+          <w:sz w:val="14"/>
+          <w:szCs w:val="14"/>
+        </w:rPr>
+        <w:t xml:space="preserve">      </w:t>
+      </w:r>
+      <w:r>
+        <w:rPr>
+          <w:rFonts w:ascii="Calibri" w:eastAsia="Calibri" w:hAnsi="Calibri" w:cs="Calibri"/>
+          <w:sz w:val="26"/>
+          <w:szCs w:val="26"/>
+        </w:rPr>
+        <w:t xml:space="preserve">A </w:t>
       </w:r>
       <w:r>
         <w:rPr>
@@ -9749,7 +10075,7 @@
           <w:sz w:val="26"/>
           <w:szCs w:val="26"/>
         </w:rPr>
-        <w:t>Performers</w:t>
+        <w:t>Performer</w:t>
       </w:r>
       <w:r>
         <w:rPr>
@@ -9757,34 +10083,7 @@
           <w:sz w:val="26"/>
           <w:szCs w:val="26"/>
         </w:rPr>
-        <w:t>.</w:t>
-      </w:r>
-    </w:p>
-    <w:p>
-      <w:pPr>
-        <w:ind w:left="360" w:hanging="360"/>
-      </w:pPr>
-      <w:r>
-        <w:rPr>
-          <w:rFonts w:ascii="Symbol" w:eastAsia="Symbol" w:hAnsi="Symbol" w:cs="Symbol"/>
-        </w:rPr>
-        <w:t></w:t>
-      </w:r>
-      <w:r>
-        <w:rPr>
-          <w:rFonts w:ascii="Times New Roman" w:eastAsia="Times New Roman" w:hAnsi="Times New Roman" w:cs="Times New Roman"/>
-          <w:sz w:val="14"/>
-          <w:szCs w:val="14"/>
-        </w:rPr>
-        <w:t xml:space="preserve">      </w:t>
-      </w:r>
-      <w:r>
-        <w:rPr>
-          <w:rFonts w:ascii="Calibri" w:eastAsia="Calibri" w:hAnsi="Calibri" w:cs="Calibri"/>
-          <w:sz w:val="26"/>
-          <w:szCs w:val="26"/>
-        </w:rPr>
-        <w:t xml:space="preserve">A </w:t>
+        <w:t xml:space="preserve"> can have a single </w:t>
       </w:r>
       <w:r>
         <w:rPr>
@@ -9794,7 +10093,7 @@
           <w:sz w:val="26"/>
           <w:szCs w:val="26"/>
         </w:rPr>
-        <w:t>Performer</w:t>
+        <w:t>Image</w:t>
       </w:r>
       <w:r>
         <w:rPr>
@@ -9802,7 +10101,34 @@
           <w:sz w:val="26"/>
           <w:szCs w:val="26"/>
         </w:rPr>
-        <w:t xml:space="preserve"> can have a single </w:t>
+        <w:t>.</w:t>
+      </w:r>
+    </w:p>
+    <w:p>
+      <w:pPr>
+        <w:ind w:left="360" w:hanging="360"/>
+      </w:pPr>
+      <w:r>
+        <w:rPr>
+          <w:rFonts w:ascii="Symbol" w:eastAsia="Symbol" w:hAnsi="Symbol" w:cs="Symbol"/>
+        </w:rPr>
+        <w:t></w:t>
+      </w:r>
+      <w:r>
+        <w:rPr>
+          <w:rFonts w:ascii="Times New Roman" w:eastAsia="Times New Roman" w:hAnsi="Times New Roman" w:cs="Times New Roman"/>
+          <w:sz w:val="14"/>
+          <w:szCs w:val="14"/>
+        </w:rPr>
+        <w:t xml:space="preserve">      </w:t>
+      </w:r>
+      <w:r>
+        <w:rPr>
+          <w:rFonts w:ascii="Calibri" w:eastAsia="Calibri" w:hAnsi="Calibri" w:cs="Calibri"/>
+          <w:sz w:val="26"/>
+          <w:szCs w:val="26"/>
+        </w:rPr>
+        <w:t xml:space="preserve">A </w:t>
       </w:r>
       <w:r>
         <w:rPr>
@@ -9812,7 +10138,7 @@
           <w:sz w:val="26"/>
           <w:szCs w:val="26"/>
         </w:rPr>
-        <w:t>Image</w:t>
+        <w:t>Festival</w:t>
       </w:r>
       <w:r>
         <w:rPr>
@@ -9820,34 +10146,7 @@
           <w:sz w:val="26"/>
           <w:szCs w:val="26"/>
         </w:rPr>
-        <w:t>.</w:t>
-      </w:r>
-    </w:p>
-    <w:p>
-      <w:pPr>
-        <w:ind w:left="360" w:hanging="360"/>
-      </w:pPr>
-      <w:r>
-        <w:rPr>
-          <w:rFonts w:ascii="Symbol" w:eastAsia="Symbol" w:hAnsi="Symbol" w:cs="Symbol"/>
-        </w:rPr>
-        <w:t></w:t>
-      </w:r>
-      <w:r>
-        <w:rPr>
-          <w:rFonts w:ascii="Times New Roman" w:eastAsia="Times New Roman" w:hAnsi="Times New Roman" w:cs="Times New Roman"/>
-          <w:sz w:val="14"/>
-          <w:szCs w:val="14"/>
-        </w:rPr>
-        <w:t xml:space="preserve">      </w:t>
-      </w:r>
-      <w:r>
-        <w:rPr>
-          <w:rFonts w:ascii="Calibri" w:eastAsia="Calibri" w:hAnsi="Calibri" w:cs="Calibri"/>
-          <w:sz w:val="26"/>
-          <w:szCs w:val="26"/>
-        </w:rPr>
-        <w:t xml:space="preserve">A </w:t>
+        <w:t xml:space="preserve"> can have a single </w:t>
       </w:r>
       <w:r>
         <w:rPr>
@@ -9857,7 +10156,7 @@
           <w:sz w:val="26"/>
           <w:szCs w:val="26"/>
         </w:rPr>
-        <w:t>Festival</w:t>
+        <w:t>Image</w:t>
       </w:r>
       <w:r>
         <w:rPr>
@@ -9865,7 +10164,34 @@
           <w:sz w:val="26"/>
           <w:szCs w:val="26"/>
         </w:rPr>
-        <w:t xml:space="preserve"> can have a single </w:t>
+        <w:t>.</w:t>
+      </w:r>
+    </w:p>
+    <w:p>
+      <w:pPr>
+        <w:ind w:left="360" w:hanging="360"/>
+      </w:pPr>
+      <w:r>
+        <w:rPr>
+          <w:rFonts w:ascii="Symbol" w:eastAsia="Symbol" w:hAnsi="Symbol" w:cs="Symbol"/>
+        </w:rPr>
+        <w:t></w:t>
+      </w:r>
+      <w:r>
+        <w:rPr>
+          <w:rFonts w:ascii="Times New Roman" w:eastAsia="Times New Roman" w:hAnsi="Times New Roman" w:cs="Times New Roman"/>
+          <w:sz w:val="14"/>
+          <w:szCs w:val="14"/>
+        </w:rPr>
+        <w:t xml:space="preserve">      </w:t>
+      </w:r>
+      <w:r>
+        <w:rPr>
+          <w:rFonts w:ascii="Calibri" w:eastAsia="Calibri" w:hAnsi="Calibri" w:cs="Calibri"/>
+          <w:sz w:val="26"/>
+          <w:szCs w:val="26"/>
+        </w:rPr>
+        <w:t xml:space="preserve">A </w:t>
       </w:r>
       <w:r>
         <w:rPr>
@@ -9875,7 +10201,7 @@
           <w:sz w:val="26"/>
           <w:szCs w:val="26"/>
         </w:rPr>
-        <w:t>Image</w:t>
+        <w:t>Stage</w:t>
       </w:r>
       <w:r>
         <w:rPr>
@@ -9883,34 +10209,7 @@
           <w:sz w:val="26"/>
           <w:szCs w:val="26"/>
         </w:rPr>
-        <w:t>.</w:t>
-      </w:r>
-    </w:p>
-    <w:p>
-      <w:pPr>
-        <w:ind w:left="360" w:hanging="360"/>
-      </w:pPr>
-      <w:r>
-        <w:rPr>
-          <w:rFonts w:ascii="Symbol" w:eastAsia="Symbol" w:hAnsi="Symbol" w:cs="Symbol"/>
-        </w:rPr>
-        <w:t></w:t>
-      </w:r>
-      <w:r>
-        <w:rPr>
-          <w:rFonts w:ascii="Times New Roman" w:eastAsia="Times New Roman" w:hAnsi="Times New Roman" w:cs="Times New Roman"/>
-          <w:sz w:val="14"/>
-          <w:szCs w:val="14"/>
-        </w:rPr>
-        <w:t xml:space="preserve">      </w:t>
-      </w:r>
-      <w:r>
-        <w:rPr>
-          <w:rFonts w:ascii="Calibri" w:eastAsia="Calibri" w:hAnsi="Calibri" w:cs="Calibri"/>
-          <w:sz w:val="26"/>
-          <w:szCs w:val="26"/>
-        </w:rPr>
-        <w:t xml:space="preserve">A </w:t>
+        <w:t xml:space="preserve"> can have a single </w:t>
       </w:r>
       <w:r>
         <w:rPr>
@@ -9920,7 +10219,7 @@
           <w:sz w:val="26"/>
           <w:szCs w:val="26"/>
         </w:rPr>
-        <w:t>Stage</w:t>
+        <w:t>Image</w:t>
       </w:r>
       <w:r>
         <w:rPr>
@@ -9928,7 +10227,34 @@
           <w:sz w:val="26"/>
           <w:szCs w:val="26"/>
         </w:rPr>
-        <w:t xml:space="preserve"> can have a single </w:t>
+        <w:t>.</w:t>
+      </w:r>
+    </w:p>
+    <w:p>
+      <w:pPr>
+        <w:ind w:left="360" w:hanging="360"/>
+      </w:pPr>
+      <w:r>
+        <w:rPr>
+          <w:rFonts w:ascii="Symbol" w:eastAsia="Symbol" w:hAnsi="Symbol" w:cs="Symbol"/>
+        </w:rPr>
+        <w:t></w:t>
+      </w:r>
+      <w:r>
+        <w:rPr>
+          <w:rFonts w:ascii="Times New Roman" w:eastAsia="Times New Roman" w:hAnsi="Times New Roman" w:cs="Times New Roman"/>
+          <w:sz w:val="14"/>
+          <w:szCs w:val="14"/>
+        </w:rPr>
+        <w:t xml:space="preserve">      </w:t>
+      </w:r>
+      <w:r>
+        <w:rPr>
+          <w:rFonts w:ascii="Calibri" w:eastAsia="Calibri" w:hAnsi="Calibri" w:cs="Calibri"/>
+          <w:sz w:val="26"/>
+          <w:szCs w:val="26"/>
+        </w:rPr>
+        <w:t xml:space="preserve">An </w:t>
       </w:r>
       <w:r>
         <w:rPr>
@@ -9946,34 +10272,7 @@
           <w:sz w:val="26"/>
           <w:szCs w:val="26"/>
         </w:rPr>
-        <w:t>.</w:t>
-      </w:r>
-    </w:p>
-    <w:p>
-      <w:pPr>
-        <w:ind w:left="360" w:hanging="360"/>
-      </w:pPr>
-      <w:r>
-        <w:rPr>
-          <w:rFonts w:ascii="Symbol" w:eastAsia="Symbol" w:hAnsi="Symbol" w:cs="Symbol"/>
-        </w:rPr>
-        <w:t></w:t>
-      </w:r>
-      <w:r>
-        <w:rPr>
-          <w:rFonts w:ascii="Times New Roman" w:eastAsia="Times New Roman" w:hAnsi="Times New Roman" w:cs="Times New Roman"/>
-          <w:sz w:val="14"/>
-          <w:szCs w:val="14"/>
-        </w:rPr>
-        <w:t xml:space="preserve">      </w:t>
-      </w:r>
-      <w:r>
-        <w:rPr>
-          <w:rFonts w:ascii="Calibri" w:eastAsia="Calibri" w:hAnsi="Calibri" w:cs="Calibri"/>
-          <w:sz w:val="26"/>
-          <w:szCs w:val="26"/>
-        </w:rPr>
-        <w:t xml:space="preserve">An </w:t>
+        <w:t xml:space="preserve"> can be associated with a </w:t>
       </w:r>
       <w:r>
         <w:rPr>
@@ -9983,7 +10282,7 @@
           <w:sz w:val="26"/>
           <w:szCs w:val="26"/>
         </w:rPr>
-        <w:t>Image</w:t>
+        <w:t>Performer</w:t>
       </w:r>
       <w:r>
         <w:rPr>
@@ -9991,7 +10290,7 @@
           <w:sz w:val="26"/>
           <w:szCs w:val="26"/>
         </w:rPr>
-        <w:t xml:space="preserve"> can be associated with a </w:t>
+        <w:t xml:space="preserve">, </w:t>
       </w:r>
       <w:r>
         <w:rPr>
@@ -10001,7 +10300,7 @@
           <w:sz w:val="26"/>
           <w:szCs w:val="26"/>
         </w:rPr>
-        <w:t>Performer</w:t>
+        <w:t>Festival</w:t>
       </w:r>
       <w:r>
         <w:rPr>
@@ -10009,7 +10308,7 @@
           <w:sz w:val="26"/>
           <w:szCs w:val="26"/>
         </w:rPr>
-        <w:t xml:space="preserve">, </w:t>
+        <w:t xml:space="preserve">, or </w:t>
       </w:r>
       <w:r>
         <w:rPr>
@@ -10019,7 +10318,26 @@
           <w:sz w:val="26"/>
           <w:szCs w:val="26"/>
         </w:rPr>
-        <w:t>Festival</w:t>
+        <w:t>Stage</w:t>
+      </w:r>
+    </w:p>
+    <w:p>
+      <w:pPr>
+        <w:ind w:left="360" w:hanging="360"/>
+      </w:pPr>
+      <w:r>
+        <w:rPr>
+          <w:rFonts w:ascii="Symbol" w:eastAsia="Symbol" w:hAnsi="Symbol" w:cs="Symbol"/>
+        </w:rPr>
+        <w:t></w:t>
+      </w:r>
+      <w:r>
+        <w:rPr>
+          <w:rFonts w:ascii="Times New Roman" w:eastAsia="Times New Roman" w:hAnsi="Times New Roman" w:cs="Times New Roman"/>
+          <w:sz w:val="14"/>
+          <w:szCs w:val="14"/>
+        </w:rPr>
+        <w:t xml:space="preserve">      </w:t>
       </w:r>
       <w:r>
         <w:rPr>
@@ -10027,7 +10345,7 @@
           <w:sz w:val="26"/>
           <w:szCs w:val="26"/>
         </w:rPr>
-        <w:t xml:space="preserve">, or </w:t>
+        <w:t xml:space="preserve">A </w:t>
       </w:r>
       <w:r>
         <w:rPr>
@@ -10037,26 +10355,7 @@
           <w:sz w:val="26"/>
           <w:szCs w:val="26"/>
         </w:rPr>
-        <w:t>Stage</w:t>
-      </w:r>
-    </w:p>
-    <w:p>
-      <w:pPr>
-        <w:ind w:left="360" w:hanging="360"/>
-      </w:pPr>
-      <w:r>
-        <w:rPr>
-          <w:rFonts w:ascii="Symbol" w:eastAsia="Symbol" w:hAnsi="Symbol" w:cs="Symbol"/>
-        </w:rPr>
-        <w:t></w:t>
-      </w:r>
-      <w:r>
-        <w:rPr>
-          <w:rFonts w:ascii="Times New Roman" w:eastAsia="Times New Roman" w:hAnsi="Times New Roman" w:cs="Times New Roman"/>
-          <w:sz w:val="14"/>
-          <w:szCs w:val="14"/>
-        </w:rPr>
-        <w:t xml:space="preserve">      </w:t>
+        <w:t>Festival</w:t>
       </w:r>
       <w:r>
         <w:rPr>
@@ -10064,7 +10363,7 @@
           <w:sz w:val="26"/>
           <w:szCs w:val="26"/>
         </w:rPr>
-        <w:t xml:space="preserve">A </w:t>
+        <w:t xml:space="preserve"> can have many </w:t>
       </w:r>
       <w:r>
         <w:rPr>
@@ -10074,7 +10373,7 @@
           <w:sz w:val="26"/>
           <w:szCs w:val="26"/>
         </w:rPr>
-        <w:t>Festival</w:t>
+        <w:t>Employees</w:t>
       </w:r>
       <w:r>
         <w:rPr>
@@ -10082,7 +10381,34 @@
           <w:sz w:val="26"/>
           <w:szCs w:val="26"/>
         </w:rPr>
-        <w:t xml:space="preserve"> can have many </w:t>
+        <w:t xml:space="preserve"> associated with it</w:t>
+      </w:r>
+    </w:p>
+    <w:p>
+      <w:pPr>
+        <w:ind w:left="360" w:hanging="360"/>
+      </w:pPr>
+      <w:r>
+        <w:rPr>
+          <w:rFonts w:ascii="Symbol" w:eastAsia="Symbol" w:hAnsi="Symbol" w:cs="Symbol"/>
+        </w:rPr>
+        <w:t></w:t>
+      </w:r>
+      <w:r>
+        <w:rPr>
+          <w:rFonts w:ascii="Times New Roman" w:eastAsia="Times New Roman" w:hAnsi="Times New Roman" w:cs="Times New Roman"/>
+          <w:sz w:val="14"/>
+          <w:szCs w:val="14"/>
+        </w:rPr>
+        <w:t xml:space="preserve">      </w:t>
+      </w:r>
+      <w:r>
+        <w:rPr>
+          <w:rFonts w:ascii="Calibri" w:eastAsia="Calibri" w:hAnsi="Calibri" w:cs="Calibri"/>
+          <w:sz w:val="26"/>
+          <w:szCs w:val="26"/>
+        </w:rPr>
+        <w:t xml:space="preserve">An </w:t>
       </w:r>
       <w:r>
         <w:rPr>
@@ -10092,7 +10418,7 @@
           <w:sz w:val="26"/>
           <w:szCs w:val="26"/>
         </w:rPr>
-        <w:t>Employees</w:t>
+        <w:t xml:space="preserve">Employee </w:t>
       </w:r>
       <w:r>
         <w:rPr>
@@ -10100,34 +10426,7 @@
           <w:sz w:val="26"/>
           <w:szCs w:val="26"/>
         </w:rPr>
-        <w:t xml:space="preserve"> associated with it</w:t>
-      </w:r>
-    </w:p>
-    <w:p>
-      <w:pPr>
-        <w:ind w:left="360" w:hanging="360"/>
-      </w:pPr>
-      <w:r>
-        <w:rPr>
-          <w:rFonts w:ascii="Symbol" w:eastAsia="Symbol" w:hAnsi="Symbol" w:cs="Symbol"/>
-        </w:rPr>
-        <w:t></w:t>
-      </w:r>
-      <w:r>
-        <w:rPr>
-          <w:rFonts w:ascii="Times New Roman" w:eastAsia="Times New Roman" w:hAnsi="Times New Roman" w:cs="Times New Roman"/>
-          <w:sz w:val="14"/>
-          <w:szCs w:val="14"/>
-        </w:rPr>
-        <w:t xml:space="preserve">      </w:t>
-      </w:r>
-      <w:r>
-        <w:rPr>
-          <w:rFonts w:ascii="Calibri" w:eastAsia="Calibri" w:hAnsi="Calibri" w:cs="Calibri"/>
-          <w:sz w:val="26"/>
-          <w:szCs w:val="26"/>
-        </w:rPr>
-        <w:t xml:space="preserve">An </w:t>
+        <w:t xml:space="preserve">can be assigned to one </w:t>
       </w:r>
       <w:r>
         <w:rPr>
@@ -10137,7 +10436,7 @@
           <w:sz w:val="26"/>
           <w:szCs w:val="26"/>
         </w:rPr>
-        <w:t xml:space="preserve">Employee </w:t>
+        <w:t>Festival</w:t>
       </w:r>
       <w:r>
         <w:rPr>
@@ -10145,24 +10444,6 @@
           <w:sz w:val="26"/>
           <w:szCs w:val="26"/>
         </w:rPr>
-        <w:t xml:space="preserve">can be assigned to one </w:t>
-      </w:r>
-      <w:r>
-        <w:rPr>
-          <w:rFonts w:ascii="Calibri" w:eastAsia="Calibri" w:hAnsi="Calibri" w:cs="Calibri"/>
-          <w:b/>
-          <w:bCs/>
-          <w:sz w:val="26"/>
-          <w:szCs w:val="26"/>
-        </w:rPr>
-        <w:t>Festival</w:t>
-      </w:r>
-      <w:r>
-        <w:rPr>
-          <w:rFonts w:ascii="Calibri" w:eastAsia="Calibri" w:hAnsi="Calibri" w:cs="Calibri"/>
-          <w:sz w:val="26"/>
-          <w:szCs w:val="26"/>
-        </w:rPr>
         <w:t xml:space="preserve"> at a time</w:t>
       </w:r>
     </w:p>
@@ -10205,10 +10486,10 @@
         </w:rPr>
         <w:lastRenderedPageBreak/>
         <w:drawing>
-          <wp:inline distT="0" distB="0" distL="0" distR="0" wp14:anchorId="54DAE4F2" wp14:editId="7E7D09F8">
+          <wp:inline distT="0" distB="0" distL="0" distR="0" wp14:anchorId="48F85FFB" wp14:editId="7B86EBC8">
             <wp:extent cx="5731510" cy="1765300"/>
             <wp:effectExtent l="0" t="0" r="2540" b="6350"/>
-            <wp:docPr id="3" name="Picture 3"/>
+            <wp:docPr id="3" name="Picture 3" descr="Diagram&#10;&#10;Description automatically generated"/>
             <wp:cNvGraphicFramePr>
               <a:graphicFrameLocks xmlns:a="http://schemas.openxmlformats.org/drawingml/2006/main" noChangeAspect="1"/>
             </wp:cNvGraphicFramePr>
@@ -10216,7 +10497,7 @@
               <a:graphicData uri="http://schemas.openxmlformats.org/drawingml/2006/picture">
                 <pic:pic xmlns:pic="http://schemas.openxmlformats.org/drawingml/2006/picture">
                   <pic:nvPicPr>
-                    <pic:cNvPr id="0" name="Picture 3"/>
+                    <pic:cNvPr id="3" name="Picture 3" descr="Diagram&#10;&#10;Description automatically generated"/>
                     <pic:cNvPicPr/>
                   </pic:nvPicPr>
                   <pic:blipFill>
@@ -10356,10 +10637,10 @@
         </w:rPr>
         <w:lastRenderedPageBreak/>
         <w:drawing>
-          <wp:inline distT="0" distB="0" distL="0" distR="0" wp14:anchorId="6FA2EA54" wp14:editId="69DE1BA7">
+          <wp:inline distT="0" distB="0" distL="0" distR="0" wp14:anchorId="0210626D" wp14:editId="499CB25C">
             <wp:extent cx="6167390" cy="4946762"/>
             <wp:effectExtent l="0" t="0" r="0" b="0"/>
-            <wp:docPr id="796966486" name="Picture 796966486"/>
+            <wp:docPr id="796966486" name="Picture 796966486" descr="A picture containing graphical user interface&#10;&#10;Description automatically generated"/>
             <wp:cNvGraphicFramePr>
               <a:graphicFrameLocks xmlns:a="http://schemas.openxmlformats.org/drawingml/2006/main" noChangeAspect="1"/>
             </wp:cNvGraphicFramePr>
@@ -10367,7 +10648,7 @@
               <a:graphicData uri="http://schemas.openxmlformats.org/drawingml/2006/picture">
                 <pic:pic xmlns:pic="http://schemas.openxmlformats.org/drawingml/2006/picture">
                   <pic:nvPicPr>
-                    <pic:cNvPr id="0" name="Picture 796966486"/>
+                    <pic:cNvPr id="796966486" name="Picture 796966486" descr="A picture containing graphical user interface&#10;&#10;Description automatically generated"/>
                     <pic:cNvPicPr/>
                   </pic:nvPicPr>
                   <pic:blipFill>
@@ -10950,10 +11231,7 @@
       <w:bookmarkStart w:id="40" w:name="_Toc94698871"/>
       <w:r>
         <w:lastRenderedPageBreak/>
-        <w:t>System Design/ Architecture</w:t>
-      </w:r>
-      <w:r>
-        <w:t xml:space="preserve"> Overview</w:t>
+        <w:t>System Design/ Architecture Overview</w:t>
       </w:r>
       <w:bookmarkEnd w:id="40"/>
       <w:r>
@@ -10994,13 +11272,7 @@
     </w:p>
     <w:p>
       <w:r>
-        <w:t>This section will describe</w:t>
-      </w:r>
-      <w:r>
-        <w:t xml:space="preserve"> the internal functionality of the web framework that </w:t>
-      </w:r>
-      <w:r>
-        <w:t xml:space="preserve">you have </w:t>
+        <w:t xml:space="preserve">This section will describe the internal functionality of the web framework that you have </w:t>
       </w:r>
       <w:proofErr w:type="spellStart"/>
       <w:r>
@@ -11008,10 +11280,28 @@
       </w:r>
       <w:proofErr w:type="spellEnd"/>
       <w:r>
-        <w:t xml:space="preserve"> for the implementation. </w:t>
-      </w:r>
-      <w:r>
-        <w:t>Add further sections if required by the specification of your web application</w:t>
+        <w:t xml:space="preserve"> for the implementation. Add further sections if required by the specification of your web application</w:t>
+      </w:r>
+    </w:p>
+    <w:p>
+      <w:r>
+        <w:t xml:space="preserve">Laravel is the web framework I used for this project. Laravel is a </w:t>
+      </w:r>
+      <w:proofErr w:type="spellStart"/>
+      <w:r>
+        <w:t>php</w:t>
+      </w:r>
+      <w:proofErr w:type="spellEnd"/>
+      <w:r>
+        <w:t xml:space="preserve"> framework that allows users to develop their own web applications. Laravel is a server-side frame work and uses a Model-View-Controller </w:t>
+      </w:r>
+      <w:proofErr w:type="gramStart"/>
+      <w:r>
+        <w:t>Design(</w:t>
+      </w:r>
+      <w:proofErr w:type="gramEnd"/>
+      <w:r>
+        <w:t>MVC)The version of Laravel I used for this project is Laravel 5. There are many benefits to using Laravel when developing a web app, mainly the fact that it handles many aspects of web development that are trivial or may take a long time to implement, such as authentication, templating HTML pages and developing routes.</w:t>
       </w:r>
     </w:p>
     <w:p>
@@ -11073,6 +11363,49 @@
     </w:p>
     <w:p>
       <w:pPr>
+        <w:rPr>
+          <w:lang w:val="en-IE"/>
+        </w:rPr>
+      </w:pPr>
+    </w:p>
+    <w:p>
+      <w:r>
+        <w:t xml:space="preserve">Laravel uses a Model-View-Controller </w:t>
+      </w:r>
+      <w:proofErr w:type="gramStart"/>
+      <w:r>
+        <w:t>Design(</w:t>
+      </w:r>
+      <w:proofErr w:type="gramEnd"/>
+      <w:r>
+        <w:t>MVC). The model part of MVC refers to the shape of data your application uses and operates with. For example, if you have a table in your database containing user types, this is a model.</w:t>
+      </w:r>
+    </w:p>
+    <w:p>
+      <w:r>
+        <w:t>The controller aspect of MVC interacts with the model part. When requesting to view a page, the controller interacts with the model and retrieves the relevant information to be displayed. If a user wants to add a new item to a table, the controller updates the model.</w:t>
+      </w:r>
+    </w:p>
+    <w:p>
+      <w:pPr>
+        <w:rPr>
+          <w:lang w:val="en-IE"/>
+        </w:rPr>
+      </w:pPr>
+      <w:r>
+        <w:t xml:space="preserve">Once the controller retrieves the info, it constructs a view for the info. This is where the view component of MVC comes in. The view is a template that the model can be linked to and </w:t>
+      </w:r>
+      <w:proofErr w:type="gramStart"/>
+      <w:r>
+        <w:t>displayed</w:t>
+      </w:r>
+      <w:proofErr w:type="gramEnd"/>
+      <w:r>
+        <w:t xml:space="preserve"> and it can also be manipulated by the controller. The view consists of a web application’s HTML components.</w:t>
+      </w:r>
+    </w:p>
+    <w:p>
+      <w:pPr>
         <w:keepNext/>
         <w:keepLines/>
         <w:numPr>
@@ -11130,6 +11463,33 @@
     </w:p>
     <w:p>
       <w:pPr>
+        <w:rPr>
+          <w:lang w:val="en-IE"/>
+        </w:rPr>
+      </w:pPr>
+      <w:r>
+        <w:rPr>
+          <w:lang w:val="en-IE"/>
+        </w:rPr>
+        <w:t xml:space="preserve">Laravel uses controller </w:t>
+      </w:r>
+      <w:proofErr w:type="gramStart"/>
+      <w:r>
+        <w:rPr>
+          <w:lang w:val="en-IE"/>
+        </w:rPr>
+        <w:t>in order to</w:t>
+      </w:r>
+      <w:proofErr w:type="gramEnd"/>
+      <w:r>
+        <w:rPr>
+          <w:lang w:val="en-IE"/>
+        </w:rPr>
+        <w:t xml:space="preserve"> implement user authentication in a web application. </w:t>
+      </w:r>
+    </w:p>
+    <w:p>
+      <w:pPr>
         <w:keepNext/>
         <w:keepLines/>
         <w:numPr>
@@ -11219,6 +11579,7 @@
           <w:szCs w:val="26"/>
           <w:lang w:val="en-IE"/>
         </w:rPr>
+        <w:lastRenderedPageBreak/>
         <w:t>Templating</w:t>
       </w:r>
       <w:bookmarkEnd w:id="45"/>
@@ -11236,13 +11597,14 @@
         <w:t>Describe the templating engine and how it was used to configure/ style the web application.</w:t>
       </w:r>
     </w:p>
-    <w:p/>
-    <w:p>
-      <w:r>
-        <w:t xml:space="preserve">Add a sequence diagram in this section and other diagrams that illustrate the architecture </w:t>
-      </w:r>
-      <w:r>
-        <w:t>clearly.</w:t>
+    <w:p>
+      <w:r>
+        <w:t>Laravel uses the Blade templating engine. Blade breaks HTML code down into pieces to be managed by the controller. Using blade, users of Laravel can quicky style their web application to their liking in an intuitive manner.</w:t>
+      </w:r>
+    </w:p>
+    <w:p>
+      <w:r>
+        <w:t>Add a sequence diagram in this section and other diagrams that illustrate the architecture clearly.</w:t>
       </w:r>
     </w:p>
     <w:p>
@@ -11251,7 +11613,7 @@
           <w:noProof/>
         </w:rPr>
         <w:drawing>
-          <wp:inline distT="0" distB="0" distL="0" distR="0" wp14:anchorId="107ED11D" wp14:editId="45C4D65D">
+          <wp:inline distT="0" distB="0" distL="0" distR="0" wp14:anchorId="1B734732" wp14:editId="307F167E">
             <wp:extent cx="5731510" cy="3463925"/>
             <wp:effectExtent l="0" t="0" r="2540" b="3175"/>
             <wp:docPr id="4" name="Picture 4" descr="Diagram&#10;&#10;Description automatically generated"/>
@@ -11442,6 +11804,7 @@
         <w:rPr>
           <w:lang w:val="en-IE"/>
         </w:rPr>
+        <w:lastRenderedPageBreak/>
         <w:t>Functional testing is a type of software testing whereby the system is tested against the functional requirements.  The app is tested by looking to see if the actual output for a given input corresponds with the expected output.  The tests should be based on the requirements for the app.  The results of functional testing can indicate if a piece of software is functional and working, but not if the software is easy to use.</w:t>
       </w:r>
     </w:p>
@@ -11618,7 +11981,6 @@
         <w:rPr>
           <w:lang w:val="en-IE"/>
         </w:rPr>
-        <w:lastRenderedPageBreak/>
         <w:t>Functional testing generally uses a Black Box Testing technique which means that the internal logic of the system being tested is not of interest to the tester.  The tester is only interested in whether the actual output agrees with the expected output.</w:t>
       </w:r>
     </w:p>
@@ -13575,13 +13937,37 @@
       </w:r>
       <w:bookmarkEnd w:id="66"/>
       <w:r>
-        <w:t>phases for the project.  It also discusses GitHub as</w:t>
-      </w:r>
-      <w:r>
-        <w:t xml:space="preserve"> a</w:t>
-      </w:r>
-      <w:r>
-        <w:t xml:space="preserve"> tool which assist in project management.</w:t>
+        <w:t>phases for the project.  It also discusses GitHub as a tool which assist in project management.</w:t>
+      </w:r>
+    </w:p>
+    <w:p/>
+    <w:p>
+      <w:r>
+        <w:t xml:space="preserve">This project was managed by breaking it down into sections, based on different aspects of designing and developing my </w:t>
+      </w:r>
+      <w:proofErr w:type="spellStart"/>
+      <w:r>
+        <w:t>laravel</w:t>
+      </w:r>
+      <w:proofErr w:type="spellEnd"/>
+      <w:r>
+        <w:t xml:space="preserve"> web application. The very first step of the project was deciding on an idea for the web application, from then </w:t>
+      </w:r>
+      <w:proofErr w:type="gramStart"/>
+      <w:r>
+        <w:t>on</w:t>
+      </w:r>
+      <w:proofErr w:type="gramEnd"/>
+      <w:r>
+        <w:t xml:space="preserve"> I set out to develop the web application and detail how the project was managed throughout the course of the development. I decided to design and develop a website which allows users to buy/sell Muay Thai kickboxing gear. The next stage of the project was system design. I describe the internal workings of Laravel and started developing some of the </w:t>
+      </w:r>
+      <w:proofErr w:type="gramStart"/>
+      <w:r>
+        <w:t>back-end</w:t>
+      </w:r>
+      <w:proofErr w:type="gramEnd"/>
+      <w:r>
+        <w:t xml:space="preserve"> of the site.</w:t>
       </w:r>
     </w:p>
     <w:p/>
@@ -13624,6 +14010,21 @@
         <w:t xml:space="preserve"> </w:t>
       </w:r>
     </w:p>
+    <w:p>
+      <w:r>
+        <w:t xml:space="preserve">Next was requirements gathering, in this section I looked at 2 similar applications, vinted and </w:t>
+      </w:r>
+      <w:proofErr w:type="spellStart"/>
+      <w:r>
+        <w:t>depop</w:t>
+      </w:r>
+      <w:proofErr w:type="spellEnd"/>
+      <w:r>
+        <w:t>. This research helped in designing/developing my website as it inspired me and gave me an idea of what the website needed.</w:t>
+      </w:r>
+    </w:p>
+    <w:p/>
+    <w:p/>
     <w:p>
       <w:pPr>
         <w:pStyle w:val="Heading3"/>
@@ -13635,6 +14036,7 @@
       </w:pPr>
     </w:p>
     <w:p/>
+    <w:p/>
     <w:p>
       <w:pPr>
         <w:pStyle w:val="Heading3"/>
@@ -13644,10 +14046,34 @@
       <w:bookmarkStart w:id="71" w:name="_Toc36624913"/>
       <w:bookmarkStart w:id="72" w:name="_Toc94698891"/>
       <w:r>
+        <w:lastRenderedPageBreak/>
         <w:t>Design</w:t>
       </w:r>
       <w:bookmarkEnd w:id="71"/>
       <w:bookmarkEnd w:id="72"/>
+    </w:p>
+    <w:p>
+      <w:r>
+        <w:t>Next was the design aspect of the website, in this section I specify all the components which make up the design of the web application and started developing the skeleton of my design.</w:t>
+      </w:r>
+    </w:p>
+    <w:p/>
+    <w:p>
+      <w:pPr>
+        <w:pStyle w:val="Heading3"/>
+        <w:spacing w:after="160" w:line="259" w:lineRule="auto"/>
+        <w:ind w:left="720"/>
+      </w:pPr>
+      <w:bookmarkStart w:id="73" w:name="_Toc36624914"/>
+      <w:bookmarkStart w:id="74" w:name="_Toc94698892"/>
+      <w:r>
+        <w:t>Implementation</w:t>
+      </w:r>
+      <w:bookmarkEnd w:id="73"/>
+      <w:bookmarkEnd w:id="74"/>
+      <w:r>
+        <w:t xml:space="preserve"> </w:t>
+      </w:r>
     </w:p>
     <w:p>
       <w:pPr>
@@ -13666,34 +14092,6 @@
         <w:spacing w:after="160" w:line="259" w:lineRule="auto"/>
         <w:ind w:left="720"/>
       </w:pPr>
-      <w:bookmarkStart w:id="73" w:name="_Toc36624914"/>
-      <w:bookmarkStart w:id="74" w:name="_Toc94698892"/>
-      <w:r>
-        <w:t>Implementation</w:t>
-      </w:r>
-      <w:bookmarkEnd w:id="73"/>
-      <w:bookmarkEnd w:id="74"/>
-      <w:r>
-        <w:t xml:space="preserve"> </w:t>
-      </w:r>
-    </w:p>
-    <w:p>
-      <w:pPr>
-        <w:pStyle w:val="Heading3"/>
-        <w:numPr>
-          <w:ilvl w:val="0"/>
-          <w:numId w:val="0"/>
-        </w:numPr>
-        <w:ind w:left="720"/>
-      </w:pPr>
-    </w:p>
-    <w:p/>
-    <w:p>
-      <w:pPr>
-        <w:pStyle w:val="Heading3"/>
-        <w:spacing w:after="160" w:line="259" w:lineRule="auto"/>
-        <w:ind w:left="720"/>
-      </w:pPr>
       <w:bookmarkStart w:id="75" w:name="_Toc36624915"/>
       <w:bookmarkStart w:id="76" w:name="_Toc94698893"/>
       <w:r>
@@ -13768,21 +14166,53 @@
       <w:bookmarkEnd w:id="81"/>
     </w:p>
     <w:p>
-      <w:r>
-        <w:t>Description</w:t>
-      </w:r>
-    </w:p>
-    <w:p>
-      <w:r>
-        <w:t xml:space="preserve">Include </w:t>
-      </w:r>
-      <w:r>
-        <w:t>screen shots</w:t>
-      </w:r>
-    </w:p>
-    <w:p>
-      <w:r>
-        <w:t>How it worked in practice</w:t>
+      <w:proofErr w:type="spellStart"/>
+      <w:r>
+        <w:t>Github</w:t>
+      </w:r>
+      <w:proofErr w:type="spellEnd"/>
+      <w:r>
+        <w:t xml:space="preserve"> Project was an essential tool in managing my project. This was very helpful for me as it gave me clear objectives to focus on and it made completing the project easier as it broke the project down into manageable parts.</w:t>
+      </w:r>
+    </w:p>
+    <w:p/>
+    <w:p>
+      <w:r>
+        <w:t>Include screen shots</w:t>
+      </w:r>
+    </w:p>
+    <w:p>
+      <w:proofErr w:type="spellStart"/>
+      <w:r>
+        <w:t>Githubs</w:t>
+      </w:r>
+      <w:proofErr w:type="spellEnd"/>
+      <w:r>
+        <w:t xml:space="preserve"> Project feature allowed me to organize and </w:t>
+      </w:r>
+      <w:proofErr w:type="spellStart"/>
+      <w:r>
+        <w:t>priotitize</w:t>
+      </w:r>
+      <w:proofErr w:type="spellEnd"/>
+      <w:r>
+        <w:t xml:space="preserve"> all the different components of my project. I used a Kanban board </w:t>
+      </w:r>
+      <w:proofErr w:type="gramStart"/>
+      <w:r>
+        <w:t>in order to</w:t>
+      </w:r>
+      <w:proofErr w:type="gramEnd"/>
+      <w:r>
+        <w:t xml:space="preserve"> manage my project. This board is split into 3 parts. To do, </w:t>
+      </w:r>
+      <w:proofErr w:type="gramStart"/>
+      <w:r>
+        <w:t>In</w:t>
+      </w:r>
+      <w:proofErr w:type="gramEnd"/>
+      <w:r>
+        <w:t xml:space="preserve"> progress and Done. I then added and moved around cards in each of these sections as I made progress on my project. This was extremely useful as checklists could be made, breaking down big tasks into smaller tasks.</w:t>
       </w:r>
     </w:p>
     <w:p/>
@@ -13795,6 +14225,7 @@
       <w:bookmarkStart w:id="82" w:name="_Toc36624924"/>
       <w:bookmarkStart w:id="83" w:name="_Toc94698897"/>
       <w:r>
+        <w:lastRenderedPageBreak/>
         <w:t>GitHub</w:t>
       </w:r>
       <w:bookmarkEnd w:id="82"/>
@@ -14057,7 +14488,9 @@
       </w:r>
     </w:p>
     <w:p/>
+    <w:p/>
     <w:sectPr>
+      <w:footerReference w:type="default" r:id="rId21"/>
       <w:pgSz w:w="11906" w:h="16838"/>
       <w:pgMar w:top="1440" w:right="1440" w:bottom="1440" w:left="1440" w:header="708" w:footer="708" w:gutter="0"/>
       <w:cols w:space="708"/>
@@ -14087,6 +14520,59 @@
 </file>
 
 <file path=word/footer1.xml><?xml version="1.0" encoding="utf-8"?>
+<w:ftr xmlns:wpc="http://schemas.microsoft.com/office/word/2010/wordprocessingCanvas" xmlns:cx="http://schemas.microsoft.com/office/drawing/2014/chartex" xmlns:cx1="http://schemas.microsoft.com/office/drawing/2015/9/8/chartex" xmlns:cx2="http://schemas.microsoft.com/office/drawing/2015/10/21/chartex" xmlns:cx3="http://schemas.microsoft.com/office/drawing/2016/5/9/chartex" xmlns:cx4="http://schemas.microsoft.com/office/drawing/2016/5/10/chartex" xmlns:cx5="http://schemas.microsoft.com/office/drawing/2016/5/11/chartex" xmlns:cx6="http://schemas.microsoft.com/office/drawing/2016/5/12/chartex" xmlns:cx7="http://schemas.microsoft.com/office/drawing/2016/5/13/chartex" xmlns:cx8="http://schemas.microsoft.com/office/drawing/2016/5/14/chartex" xmlns:mc="http://schemas.openxmlformats.org/markup-compatibility/2006" xmlns:aink="http://schemas.microsoft.com/office/drawing/2016/ink" xmlns:am3d="http://schemas.microsoft.com/office/drawing/2017/model3d" xmlns:o="urn:schemas-microsoft-com:office:office" xmlns:r="http://schemas.openxmlformats.org/officeDocument/2006/relationships" xmlns:m="http://schemas.openxmlformats.org/officeDocument/2006/math" xmlns:v="urn:schemas-microsoft-com:vml" xmlns:wp14="http://schemas.microsoft.com/office/word/2010/wordprocessingDrawing" xmlns:wp="http://schemas.openxmlformats.org/drawingml/2006/wordprocessingDrawing" xmlns:w10="urn:schemas-microsoft-com:office:word" xmlns:w="http://schemas.openxmlformats.org/wordprocessingml/2006/main" xmlns:w14="http://schemas.microsoft.com/office/word/2010/wordml" xmlns:w15="http://schemas.microsoft.com/office/word/2012/wordml" xmlns:w16cex="http://schemas.microsoft.com/office/word/2018/wordml/cex" xmlns:w16cid="http://schemas.microsoft.com/office/word/2016/wordml/cid" xmlns:w16="http://schemas.microsoft.com/office/word/2018/wordml" xmlns:w16sdtdh="http://schemas.microsoft.com/office/word/2020/wordml/sdtdatahash" xmlns:w16se="http://schemas.microsoft.com/office/word/2015/wordml/symex" xmlns:wpg="http://schemas.microsoft.com/office/word/2010/wordprocessingGroup" xmlns:wpi="http://schemas.microsoft.com/office/word/2010/wordprocessingInk" xmlns:wne="http://schemas.microsoft.com/office/word/2006/wordml" xmlns:wps="http://schemas.microsoft.com/office/word/2010/wordprocessingShape" mc:Ignorable="w14 w15 w16se w16cid w16 w16cex w16sdtdh wp14">
+  <w:sdt>
+    <w:sdtPr>
+      <w:id w:val="-1229377182"/>
+      <w:docPartObj>
+        <w:docPartGallery w:val="Page Numbers (Bottom of Page)"/>
+        <w:docPartUnique/>
+      </w:docPartObj>
+    </w:sdtPr>
+    <w:sdtEndPr>
+      <w:rPr>
+        <w:noProof/>
+      </w:rPr>
+    </w:sdtEndPr>
+    <w:sdtContent>
+      <w:p>
+        <w:pPr>
+          <w:pStyle w:val="Footer"/>
+          <w:jc w:val="right"/>
+        </w:pPr>
+        <w:r>
+          <w:fldChar w:fldCharType="begin"/>
+        </w:r>
+        <w:r>
+          <w:instrText xml:space="preserve"> PAGE   \* MERGEFORMAT </w:instrText>
+        </w:r>
+        <w:r>
+          <w:fldChar w:fldCharType="separate"/>
+        </w:r>
+        <w:r>
+          <w:rPr>
+            <w:noProof/>
+          </w:rPr>
+          <w:t>2</w:t>
+        </w:r>
+        <w:r>
+          <w:rPr>
+            <w:noProof/>
+          </w:rPr>
+          <w:fldChar w:fldCharType="end"/>
+        </w:r>
+      </w:p>
+    </w:sdtContent>
+  </w:sdt>
+  <w:p>
+    <w:pPr>
+      <w:pStyle w:val="Footer"/>
+    </w:pPr>
+  </w:p>
+</w:ftr>
+</file>
+
+<file path=word/footer2.xml><?xml version="1.0" encoding="utf-8"?>
 <w:ftr xmlns:wpc="http://schemas.microsoft.com/office/word/2010/wordprocessingCanvas" xmlns:cx="http://schemas.microsoft.com/office/drawing/2014/chartex" xmlns:cx1="http://schemas.microsoft.com/office/drawing/2015/9/8/chartex" xmlns:cx2="http://schemas.microsoft.com/office/drawing/2015/10/21/chartex" xmlns:cx3="http://schemas.microsoft.com/office/drawing/2016/5/9/chartex" xmlns:cx4="http://schemas.microsoft.com/office/drawing/2016/5/10/chartex" xmlns:cx5="http://schemas.microsoft.com/office/drawing/2016/5/11/chartex" xmlns:cx6="http://schemas.microsoft.com/office/drawing/2016/5/12/chartex" xmlns:cx7="http://schemas.microsoft.com/office/drawing/2016/5/13/chartex" xmlns:cx8="http://schemas.microsoft.com/office/drawing/2016/5/14/chartex" xmlns:mc="http://schemas.openxmlformats.org/markup-compatibility/2006" xmlns:aink="http://schemas.microsoft.com/office/drawing/2016/ink" xmlns:am3d="http://schemas.microsoft.com/office/drawing/2017/model3d" xmlns:o="urn:schemas-microsoft-com:office:office" xmlns:r="http://schemas.openxmlformats.org/officeDocument/2006/relationships" xmlns:m="http://schemas.openxmlformats.org/officeDocument/2006/math" xmlns:v="urn:schemas-microsoft-com:vml" xmlns:wp14="http://schemas.microsoft.com/office/word/2010/wordprocessingDrawing" xmlns:wp="http://schemas.openxmlformats.org/drawingml/2006/wordprocessingDrawing" xmlns:w10="urn:schemas-microsoft-com:office:word" xmlns:w="http://schemas.openxmlformats.org/wordprocessingml/2006/main" xmlns:w14="http://schemas.microsoft.com/office/word/2010/wordml" xmlns:w15="http://schemas.microsoft.com/office/word/2012/wordml" xmlns:w16cex="http://schemas.microsoft.com/office/word/2018/wordml/cex" xmlns:w16cid="http://schemas.microsoft.com/office/word/2016/wordml/cid" xmlns:w16="http://schemas.microsoft.com/office/word/2018/wordml" xmlns:w16sdtdh="http://schemas.microsoft.com/office/word/2020/wordml/sdtdatahash" xmlns:w16se="http://schemas.microsoft.com/office/word/2015/wordml/symex" xmlns:wpg="http://schemas.microsoft.com/office/word/2010/wordprocessingGroup" xmlns:wpi="http://schemas.microsoft.com/office/word/2010/wordprocessingInk" xmlns:wne="http://schemas.microsoft.com/office/word/2006/wordml" xmlns:wps="http://schemas.microsoft.com/office/word/2010/wordprocessingShape" mc:Ignorable="w14 w15 w16se w16cid w16 w16cex w16sdtdh wp14">
   <w:sdt>
     <w:sdtPr>
@@ -16423,7 +16909,7 @@
       <w:lvlText w:val="%1"/>
       <w:lvlJc w:val="left"/>
       <w:pPr>
-        <w:ind w:left="6102" w:hanging="432"/>
+        <w:ind w:left="2276" w:hanging="432"/>
       </w:pPr>
     </w:lvl>
     <w:lvl w:ilvl="1">
@@ -17517,7 +18003,6 @@
         <w:numId w:val="20"/>
       </w:numPr>
       <w:spacing w:before="240"/>
-      <w:ind w:left="2276"/>
       <w:outlineLvl w:val="0"/>
     </w:pPr>
     <w:rPr>
@@ -18428,10 +18913,6 @@
 </file>
 
 <file path=customXml/item1.xml><?xml version="1.0" encoding="utf-8"?>
-<b:Sources xmlns:b="http://schemas.openxmlformats.org/officeDocument/2006/bibliography" xmlns="http://schemas.openxmlformats.org/officeDocument/2006/bibliography" SelectedStyle="\APASixthEditionOfficeOnline.xsl" StyleName="APA" Version="6"/>
-</file>
-
-<file path=customXml/item2.xml><?xml version="1.0" encoding="utf-8"?>
 <ct:contentTypeSchema xmlns:ct="http://schemas.microsoft.com/office/2006/metadata/contentType" xmlns:ma="http://schemas.microsoft.com/office/2006/metadata/properties/metaAttributes" ct:_="" ma:_="" ma:contentTypeName="Document" ma:contentTypeID="0x0101009DD9A7A92E247C46BBFB0ECFFECF0422" ma:contentTypeVersion="2" ma:contentTypeDescription="Create a new document." ma:contentTypeScope="" ma:versionID="d43cfecf2615346524c79078232ae975">
   <xsd:schema xmlns:xsd="http://www.w3.org/2001/XMLSchema" xmlns:xs="http://www.w3.org/2001/XMLSchema" xmlns:p="http://schemas.microsoft.com/office/2006/metadata/properties" xmlns:ns2="aad6f7cb-27ea-400e-9bc9-f6e80110ed1e" targetNamespace="http://schemas.microsoft.com/office/2006/metadata/properties" ma:root="true" ma:fieldsID="7b3566a50b98dca94395d24885ed6f29" ns2:_="">
     <xsd:import namespace="aad6f7cb-27ea-400e-9bc9-f6e80110ed1e"/>
@@ -18563,7 +19044,17 @@
 </ct:contentTypeSchema>
 </file>
 
+<file path=customXml/item2.xml><?xml version="1.0" encoding="utf-8"?>
+<b:Sources xmlns:b="http://schemas.openxmlformats.org/officeDocument/2006/bibliography" xmlns="http://schemas.openxmlformats.org/officeDocument/2006/bibliography" SelectedStyle="\APASixthEditionOfficeOnline.xsl" StyleName="APA" Version="6"/>
+</file>
+
 <file path=customXml/item3.xml><?xml version="1.0" encoding="utf-8"?>
+<p:properties xmlns:p="http://schemas.microsoft.com/office/2006/metadata/properties" xmlns:xsi="http://www.w3.org/2001/XMLSchema-instance" xmlns:pc="http://schemas.microsoft.com/office/infopath/2007/PartnerControls">
+  <documentManagement/>
+</p:properties>
+</file>
+
+<file path=customXml/item4.xml><?xml version="1.0" encoding="utf-8"?>
 <?mso-contentType ?>
 <FormTemplates xmlns="http://schemas.microsoft.com/sharepoint/v3/contenttype/forms">
   <Display>DocumentLibraryForm</Display>
@@ -18572,21 +19063,7 @@
 </FormTemplates>
 </file>
 
-<file path=customXml/item4.xml><?xml version="1.0" encoding="utf-8"?>
-<p:properties xmlns:p="http://schemas.microsoft.com/office/2006/metadata/properties" xmlns:xsi="http://www.w3.org/2001/XMLSchema-instance" xmlns:pc="http://schemas.microsoft.com/office/infopath/2007/PartnerControls">
-  <documentManagement/>
-</p:properties>
-</file>
-
 <file path=customXml/itemProps1.xml><?xml version="1.0" encoding="utf-8"?>
-<ds:datastoreItem xmlns:ds="http://schemas.openxmlformats.org/officeDocument/2006/customXml" ds:itemID="{7E3DCDD7-9685-4ADC-A15A-305EC8AF2EA8}">
-  <ds:schemaRefs>
-    <ds:schemaRef ds:uri="http://schemas.openxmlformats.org/officeDocument/2006/bibliography"/>
-  </ds:schemaRefs>
-</ds:datastoreItem>
-</file>
-
-<file path=customXml/itemProps2.xml><?xml version="1.0" encoding="utf-8"?>
 <ds:datastoreItem xmlns:ds="http://schemas.openxmlformats.org/officeDocument/2006/customXml" ds:itemID="{C3EE8D13-8E90-418F-9918-96A4CB871159}">
   <ds:schemaRefs>
     <ds:schemaRef ds:uri="http://schemas.microsoft.com/office/2006/metadata/contentType"/>
@@ -18604,19 +19081,27 @@
 </ds:datastoreItem>
 </file>
 
-<file path=customXml/itemProps3.xml><?xml version="1.0" encoding="utf-8"?>
-<ds:datastoreItem xmlns:ds="http://schemas.openxmlformats.org/officeDocument/2006/customXml" ds:itemID="{483909C0-ED7B-433C-936F-326EC26BCE5F}">
+<file path=customXml/itemProps2.xml><?xml version="1.0" encoding="utf-8"?>
+<ds:datastoreItem xmlns:ds="http://schemas.openxmlformats.org/officeDocument/2006/customXml" ds:itemID="{7E3DCDD7-9685-4ADC-A15A-305EC8AF2EA8}">
   <ds:schemaRefs>
-    <ds:schemaRef ds:uri="http://schemas.microsoft.com/sharepoint/v3/contenttype/forms"/>
+    <ds:schemaRef ds:uri="http://schemas.openxmlformats.org/officeDocument/2006/bibliography"/>
   </ds:schemaRefs>
 </ds:datastoreItem>
 </file>
 
-<file path=customXml/itemProps4.xml><?xml version="1.0" encoding="utf-8"?>
+<file path=customXml/itemProps3.xml><?xml version="1.0" encoding="utf-8"?>
 <ds:datastoreItem xmlns:ds="http://schemas.openxmlformats.org/officeDocument/2006/customXml" ds:itemID="{9600F9D6-DACC-419E-94CB-B2C0BCD0AEFC}">
   <ds:schemaRefs>
     <ds:schemaRef ds:uri="http://schemas.microsoft.com/office/2006/metadata/properties"/>
     <ds:schemaRef ds:uri="http://schemas.microsoft.com/office/infopath/2007/PartnerControls"/>
   </ds:schemaRefs>
 </ds:datastoreItem>
+</file>
+
+<file path=customXml/itemProps4.xml><?xml version="1.0" encoding="utf-8"?>
+<ds:datastoreItem xmlns:ds="http://schemas.openxmlformats.org/officeDocument/2006/customXml" ds:itemID="{483909C0-ED7B-433C-936F-326EC26BCE5F}">
+  <ds:schemaRefs>
+    <ds:schemaRef ds:uri="http://schemas.microsoft.com/sharepoint/v3/contenttype/forms"/>
+  </ds:schemaRefs>
+</ds:datastoreItem>
 </file>
</xml_diff>